<commit_message>
Inclusão do mockup.pdf e correção do model Cliente (campos: endereço e telefone)
</commit_message>
<xml_diff>
--- a/mockup.docx
+++ b/mockup.docx
@@ -18,7 +18,7 @@
         <mc:AlternateContent>
           <mc:Choice Requires="wpg">
             <w:drawing>
-              <wp:anchor distT="0" distB="0" distL="114300" distR="114300" simplePos="0" relativeHeight="251623424" behindDoc="1" locked="0" layoutInCell="1" allowOverlap="1" wp14:anchorId="5B79A4D7" wp14:editId="64B5B12F">
+              <wp:anchor distT="0" distB="0" distL="114300" distR="114300" simplePos="0" relativeHeight="251610112" behindDoc="1" locked="0" layoutInCell="1" allowOverlap="1" wp14:anchorId="5B79A4D7" wp14:editId="64B5B12F">
                 <wp:simplePos x="0" y="0"/>
                 <wp:positionH relativeFrom="column">
                   <wp:posOffset>4234815</wp:posOffset>
@@ -178,7 +178,7 @@
           </mc:Choice>
           <mc:Fallback>
             <w:pict>
-              <v:group w14:anchorId="5B79A4D7" id="Agrupar 11" o:spid="_x0000_s1026" style="position:absolute;margin-left:333.45pt;margin-top:1.2pt;width:135.75pt;height:235.5pt;z-index:-251693056" coordsize="17240,29908" o:gfxdata="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">
+              <v:group w14:anchorId="5B79A4D7" id="Agrupar 11" o:spid="_x0000_s1026" style="position:absolute;margin-left:333.45pt;margin-top:1.2pt;width:135.75pt;height:235.5pt;z-index:-251706368" coordsize="17240,29908" o:gfxdata="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">
                 <v:rect id="Retângulo 12" o:spid="_x0000_s1027" style="position:absolute;width:17240;height:29908;visibility:visible;mso-wrap-style:square;v-text-anchor:middle" o:gfxdata="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" fillcolor="white [3201]" strokecolor="#70ad47 [3209]" strokeweight="1pt"/>
                 <v:rect id="Retângulo 13" o:spid="_x0000_s1028" style="position:absolute;left:2667;top:14954;width:12001;height:3334;visibility:visible;mso-wrap-style:square;v-text-anchor:middle" o:gfxdata="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" fillcolor="black [3200]" strokecolor="black [1600]" strokeweight="1pt">
                   <v:textbox>
@@ -224,7 +224,7 @@
         <mc:AlternateContent>
           <mc:Choice Requires="wps">
             <w:drawing>
-              <wp:anchor distT="45720" distB="45720" distL="114300" distR="114300" simplePos="0" relativeHeight="251625472" behindDoc="0" locked="0" layoutInCell="1" allowOverlap="1" wp14:anchorId="295B3330" wp14:editId="2AC78D7C">
+              <wp:anchor distT="45720" distB="45720" distL="114300" distR="114300" simplePos="0" relativeHeight="251612160" behindDoc="0" locked="0" layoutInCell="1" allowOverlap="1" wp14:anchorId="295B3330" wp14:editId="2AC78D7C">
                 <wp:simplePos x="0" y="0"/>
                 <wp:positionH relativeFrom="column">
                   <wp:posOffset>4349115</wp:posOffset>
@@ -304,7 +304,7 @@
                 <v:stroke joinstyle="miter"/>
                 <v:path gradientshapeok="t" o:connecttype="rect"/>
               </v:shapetype>
-              <v:shape id="Caixa de Texto 2" o:spid="_x0000_s1030" type="#_x0000_t202" style="position:absolute;margin-left:342.45pt;margin-top:.45pt;width:115.5pt;height:33.75pt;z-index:251625472;visibility:visible;mso-wrap-style:square;mso-width-percent:0;mso-height-percent:0;mso-wrap-distance-left:9pt;mso-wrap-distance-top:3.6pt;mso-wrap-distance-right:9pt;mso-wrap-distance-bottom:3.6pt;mso-position-horizontal:absolute;mso-position-horizontal-relative:text;mso-position-vertical:absolute;mso-position-vertical-relative:text;mso-width-percent:0;mso-height-percent:0;mso-width-relative:margin;mso-height-relative:margin;v-text-anchor:top" o:gfxdata="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">
+              <v:shape id="Caixa de Texto 2" o:spid="_x0000_s1030" type="#_x0000_t202" style="position:absolute;margin-left:342.45pt;margin-top:.45pt;width:115.5pt;height:33.75pt;z-index:251612160;visibility:visible;mso-wrap-style:square;mso-width-percent:0;mso-height-percent:0;mso-wrap-distance-left:9pt;mso-wrap-distance-top:3.6pt;mso-wrap-distance-right:9pt;mso-wrap-distance-bottom:3.6pt;mso-position-horizontal:absolute;mso-position-horizontal-relative:text;mso-position-vertical:absolute;mso-position-vertical-relative:text;mso-width-percent:0;mso-height-percent:0;mso-width-relative:margin;mso-height-relative:margin;v-text-anchor:top" o:gfxdata="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">
                 <v:textbox>
                   <w:txbxContent>
                     <w:p>
@@ -337,7 +337,7 @@
         <mc:AlternateContent>
           <mc:Choice Requires="wps">
             <w:drawing>
-              <wp:anchor distT="0" distB="0" distL="114300" distR="114300" simplePos="0" relativeHeight="251627520" behindDoc="0" locked="0" layoutInCell="1" allowOverlap="1" wp14:anchorId="6377EC63" wp14:editId="0AB46DAE">
+              <wp:anchor distT="0" distB="0" distL="114300" distR="114300" simplePos="0" relativeHeight="251614208" behindDoc="0" locked="0" layoutInCell="1" allowOverlap="1" wp14:anchorId="6377EC63" wp14:editId="0AB46DAE">
                 <wp:simplePos x="0" y="0"/>
                 <wp:positionH relativeFrom="column">
                   <wp:posOffset>3259853</wp:posOffset>
@@ -395,11 +395,11 @@
           </mc:Choice>
           <mc:Fallback>
             <w:pict>
-              <v:shapetype w14:anchorId="0A090EF7" id="_x0000_t32" coordsize="21600,21600" o:spt="32" o:oned="t" path="m,l21600,21600e" filled="f">
+              <v:shapetype w14:anchorId="1C67A2F3" id="_x0000_t32" coordsize="21600,21600" o:spt="32" o:oned="t" path="m,l21600,21600e" filled="f">
                 <v:path arrowok="t" fillok="f" o:connecttype="none"/>
                 <o:lock v:ext="edit" shapetype="t"/>
               </v:shapetype>
-              <v:shape id="Conector de Seta Reta 31" o:spid="_x0000_s1026" type="#_x0000_t32" style="position:absolute;margin-left:256.7pt;margin-top:83.4pt;width:76.3pt;height:66pt;flip:y;z-index:251627520;visibility:visible;mso-wrap-style:square;mso-width-percent:0;mso-height-percent:0;mso-wrap-distance-left:9pt;mso-wrap-distance-top:0;mso-wrap-distance-right:9pt;mso-wrap-distance-bottom:0;mso-position-horizontal:absolute;mso-position-horizontal-relative:text;mso-position-vertical:absolute;mso-position-vertical-relative:text;mso-width-percent:0;mso-height-percent:0;mso-width-relative:margin;mso-height-relative:margin" o:gfxdata="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" strokecolor="#5b9bd5 [3204]" strokeweight=".5pt">
+              <v:shape id="Conector de Seta Reta 31" o:spid="_x0000_s1026" type="#_x0000_t32" style="position:absolute;margin-left:256.7pt;margin-top:83.4pt;width:76.3pt;height:66pt;flip:y;z-index:251614208;visibility:visible;mso-wrap-style:square;mso-width-percent:0;mso-height-percent:0;mso-wrap-distance-left:9pt;mso-wrap-distance-top:0;mso-wrap-distance-right:9pt;mso-wrap-distance-bottom:0;mso-position-horizontal:absolute;mso-position-horizontal-relative:text;mso-position-vertical:absolute;mso-position-vertical-relative:text;mso-width-percent:0;mso-height-percent:0;mso-width-relative:margin;mso-height-relative:margin" o:gfxdata="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" strokecolor="#5b9bd5 [3204]" strokeweight=".5pt">
                 <v:stroke endarrow="block" joinstyle="miter"/>
               </v:shape>
             </w:pict>
@@ -414,7 +414,7 @@
         <mc:AlternateContent>
           <mc:Choice Requires="wps">
             <w:drawing>
-              <wp:anchor distT="0" distB="0" distL="114300" distR="114300" simplePos="0" relativeHeight="251629568" behindDoc="0" locked="0" layoutInCell="1" allowOverlap="1" wp14:anchorId="46E06C46" wp14:editId="2AA69EE2">
+              <wp:anchor distT="0" distB="0" distL="114300" distR="114300" simplePos="0" relativeHeight="251616256" behindDoc="0" locked="0" layoutInCell="1" allowOverlap="1" wp14:anchorId="46E06C46" wp14:editId="2AA69EE2">
                 <wp:simplePos x="0" y="0"/>
                 <wp:positionH relativeFrom="column">
                   <wp:posOffset>1043940</wp:posOffset>
@@ -466,7 +466,7 @@
           </mc:Choice>
           <mc:Fallback>
             <w:pict>
-              <v:shape w14:anchorId="6ABB390A" id="Conector de Seta Reta 193" o:spid="_x0000_s1026" type="#_x0000_t32" style="position:absolute;margin-left:82.2pt;margin-top:199.95pt;width:84.75pt;height:.75pt;flip:x;z-index:251629568;visibility:visible;mso-wrap-style:square;mso-wrap-distance-left:9pt;mso-wrap-distance-top:0;mso-wrap-distance-right:9pt;mso-wrap-distance-bottom:0;mso-position-horizontal:absolute;mso-position-horizontal-relative:text;mso-position-vertical:absolute;mso-position-vertical-relative:text" o:gfxdata="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" strokecolor="#5b9bd5 [3204]" strokeweight=".5pt">
+              <v:shape w14:anchorId="3628D7CD" id="Conector de Seta Reta 193" o:spid="_x0000_s1026" type="#_x0000_t32" style="position:absolute;margin-left:82.2pt;margin-top:199.95pt;width:84.75pt;height:.75pt;flip:x;z-index:251616256;visibility:visible;mso-wrap-style:square;mso-wrap-distance-left:9pt;mso-wrap-distance-top:0;mso-wrap-distance-right:9pt;mso-wrap-distance-bottom:0;mso-position-horizontal:absolute;mso-position-horizontal-relative:text;mso-position-vertical:absolute;mso-position-vertical-relative:text" o:gfxdata="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" strokecolor="#5b9bd5 [3204]" strokeweight=".5pt">
                 <v:stroke endarrow="block" joinstyle="miter"/>
               </v:shape>
             </w:pict>
@@ -481,7 +481,7 @@
         <mc:AlternateContent>
           <mc:Choice Requires="wps">
             <w:drawing>
-              <wp:anchor distT="0" distB="0" distL="114300" distR="114300" simplePos="0" relativeHeight="251628544" behindDoc="0" locked="0" layoutInCell="1" allowOverlap="1" wp14:anchorId="552A1BB1" wp14:editId="4B753C1A">
+              <wp:anchor distT="0" distB="0" distL="114300" distR="114300" simplePos="0" relativeHeight="251615232" behindDoc="0" locked="0" layoutInCell="1" allowOverlap="1" wp14:anchorId="552A1BB1" wp14:editId="4B753C1A">
                 <wp:simplePos x="0" y="0"/>
                 <wp:positionH relativeFrom="column">
                   <wp:posOffset>3253739</wp:posOffset>
@@ -533,7 +533,7 @@
           </mc:Choice>
           <mc:Fallback>
             <w:pict>
-              <v:shape w14:anchorId="4ABBCB6F" id="Conector de Seta Reta 192" o:spid="_x0000_s1026" type="#_x0000_t32" style="position:absolute;margin-left:256.2pt;margin-top:253.95pt;width:77.25pt;height:79.5pt;z-index:251628544;visibility:visible;mso-wrap-style:square;mso-wrap-distance-left:9pt;mso-wrap-distance-top:0;mso-wrap-distance-right:9pt;mso-wrap-distance-bottom:0;mso-position-horizontal:absolute;mso-position-horizontal-relative:text;mso-position-vertical:absolute;mso-position-vertical-relative:text" o:gfxdata="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" strokecolor="#5b9bd5 [3204]" strokeweight=".5pt">
+              <v:shape w14:anchorId="58E2F0A0" id="Conector de Seta Reta 192" o:spid="_x0000_s1026" type="#_x0000_t32" style="position:absolute;margin-left:256.2pt;margin-top:253.95pt;width:77.25pt;height:79.5pt;z-index:251615232;visibility:visible;mso-wrap-style:square;mso-wrap-distance-left:9pt;mso-wrap-distance-top:0;mso-wrap-distance-right:9pt;mso-wrap-distance-bottom:0;mso-position-horizontal:absolute;mso-position-horizontal-relative:text;mso-position-vertical:absolute;mso-position-vertical-relative:text" o:gfxdata="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" strokecolor="#5b9bd5 [3204]" strokeweight=".5pt">
                 <v:stroke endarrow="block" joinstyle="miter"/>
               </v:shape>
             </w:pict>
@@ -548,7 +548,7 @@
         <mc:AlternateContent>
           <mc:Choice Requires="wps">
             <w:drawing>
-              <wp:anchor distT="45720" distB="45720" distL="114300" distR="114300" simplePos="0" relativeHeight="251626496" behindDoc="0" locked="0" layoutInCell="1" allowOverlap="1" wp14:anchorId="6B8F9360" wp14:editId="7E15B339">
+              <wp:anchor distT="45720" distB="45720" distL="114300" distR="114300" simplePos="0" relativeHeight="251613184" behindDoc="0" locked="0" layoutInCell="1" allowOverlap="1" wp14:anchorId="6B8F9360" wp14:editId="7E15B339">
                 <wp:simplePos x="0" y="0"/>
                 <wp:positionH relativeFrom="column">
                   <wp:posOffset>-537210</wp:posOffset>
@@ -630,7 +630,7 @@
           </mc:Choice>
           <mc:Fallback>
             <w:pict>
-              <v:shape w14:anchorId="6B8F9360" id="_x0000_s1031" type="#_x0000_t202" style="position:absolute;margin-left:-42.3pt;margin-top:76.2pt;width:115.5pt;height:33.75pt;z-index:251626496;visibility:visible;mso-wrap-style:square;mso-width-percent:0;mso-height-percent:0;mso-wrap-distance-left:9pt;mso-wrap-distance-top:3.6pt;mso-wrap-distance-right:9pt;mso-wrap-distance-bottom:3.6pt;mso-position-horizontal:absolute;mso-position-horizontal-relative:text;mso-position-vertical:absolute;mso-position-vertical-relative:text;mso-width-percent:0;mso-height-percent:0;mso-width-relative:margin;mso-height-relative:margin;v-text-anchor:top" o:gfxdata="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">
+              <v:shape w14:anchorId="6B8F9360" id="_x0000_s1031" type="#_x0000_t202" style="position:absolute;margin-left:-42.3pt;margin-top:76.2pt;width:115.5pt;height:33.75pt;z-index:251613184;visibility:visible;mso-wrap-style:square;mso-width-percent:0;mso-height-percent:0;mso-wrap-distance-left:9pt;mso-wrap-distance-top:3.6pt;mso-wrap-distance-right:9pt;mso-wrap-distance-bottom:3.6pt;mso-position-horizontal:absolute;mso-position-horizontal-relative:text;mso-position-vertical:absolute;mso-position-vertical-relative:text;mso-width-percent:0;mso-height-percent:0;mso-width-relative:margin;mso-height-relative:margin;v-text-anchor:top" o:gfxdata="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">
                 <v:textbox>
                   <w:txbxContent>
                     <w:p>
@@ -669,7 +669,7 @@
         <mc:AlternateContent>
           <mc:Choice Requires="wpg">
             <w:drawing>
-              <wp:anchor distT="0" distB="0" distL="114300" distR="114300" simplePos="0" relativeHeight="251622400" behindDoc="1" locked="0" layoutInCell="1" allowOverlap="1" wp14:anchorId="21897A89" wp14:editId="322E91BE">
+              <wp:anchor distT="0" distB="0" distL="114300" distR="114300" simplePos="0" relativeHeight="251609088" behindDoc="1" locked="0" layoutInCell="1" allowOverlap="1" wp14:anchorId="21897A89" wp14:editId="322E91BE">
                 <wp:simplePos x="0" y="0"/>
                 <wp:positionH relativeFrom="margin">
                   <wp:align>center</wp:align>
@@ -905,7 +905,7 @@
           </mc:Choice>
           <mc:Fallback>
             <w:pict>
-              <v:group w14:anchorId="21897A89" id="Agrupar 10" o:spid="_x0000_s1032" style="position:absolute;margin-left:0;margin-top:51.45pt;width:135.75pt;height:235.5pt;z-index:-251694080;mso-position-horizontal:center;mso-position-horizontal-relative:margin" coordsize="17240,29908" o:gfxdata="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">
+              <v:group w14:anchorId="21897A89" id="Agrupar 10" o:spid="_x0000_s1032" style="position:absolute;margin-left:0;margin-top:51.45pt;width:135.75pt;height:235.5pt;z-index:-251707392;mso-position-horizontal:center;mso-position-horizontal-relative:margin" coordsize="17240,29908" o:gfxdata="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">
                 <v:rect id="Retângulo 4" o:spid="_x0000_s1033" style="position:absolute;width:17240;height:29908;visibility:visible;mso-wrap-style:square;v-text-anchor:middle" o:gfxdata="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" fillcolor="white [3201]" strokecolor="#70ad47 [3209]" strokeweight="1pt"/>
                 <v:rect id="Retângulo 5" o:spid="_x0000_s1034" style="position:absolute;left:2476;top:11715;width:12002;height:3334;visibility:visible;mso-wrap-style:square;v-text-anchor:middle" o:gfxdata="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" fillcolor="black [3200]" strokecolor="black [1600]" strokeweight="1pt">
                   <v:textbox>
@@ -988,7 +988,7 @@
         <mc:AlternateContent>
           <mc:Choice Requires="wpg">
             <w:drawing>
-              <wp:anchor distT="0" distB="0" distL="114300" distR="114300" simplePos="0" relativeHeight="251624448" behindDoc="0" locked="0" layoutInCell="1" allowOverlap="1" wp14:anchorId="3F99F3CD" wp14:editId="102AC7C8">
+              <wp:anchor distT="0" distB="0" distL="114300" distR="114300" simplePos="0" relativeHeight="251611136" behindDoc="0" locked="0" layoutInCell="1" allowOverlap="1" wp14:anchorId="3F99F3CD" wp14:editId="102AC7C8">
                 <wp:simplePos x="0" y="0"/>
                 <wp:positionH relativeFrom="column">
                   <wp:posOffset>-670560</wp:posOffset>
@@ -1196,7 +1196,7 @@
           </mc:Choice>
           <mc:Fallback>
             <w:pict>
-              <v:group w14:anchorId="3F99F3CD" id="Agrupar 23" o:spid="_x0000_s1038" style="position:absolute;margin-left:-52.8pt;margin-top:29.7pt;width:135.75pt;height:235.5pt;z-index:251624448" coordsize="17240,29908" o:gfxdata="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">
+              <v:group w14:anchorId="3F99F3CD" id="Agrupar 23" o:spid="_x0000_s1038" style="position:absolute;margin-left:-52.8pt;margin-top:29.7pt;width:135.75pt;height:235.5pt;z-index:251611136" coordsize="17240,29908" o:gfxdata="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">
                 <v:rect id="Retângulo 24" o:spid="_x0000_s1039" style="position:absolute;width:17240;height:29908;visibility:visible;mso-wrap-style:square;v-text-anchor:middle" o:gfxdata="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" fillcolor="white [3201]" strokecolor="#70ad47 [3209]" strokeweight="1pt"/>
                 <v:rect id="Retângulo 25" o:spid="_x0000_s1040" style="position:absolute;left:2571;top:21240;width:12002;height:3239;visibility:visible;mso-wrap-style:square;v-text-anchor:middle" o:gfxdata="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" fillcolor="black [3200]" strokecolor="black [1600]" strokeweight="1pt">
                   <v:textbox>
@@ -1264,7 +1264,7 @@
         <mc:AlternateContent>
           <mc:Choice Requires="wpg">
             <w:drawing>
-              <wp:anchor distT="0" distB="0" distL="114300" distR="114300" simplePos="0" relativeHeight="251630592" behindDoc="1" locked="0" layoutInCell="1" allowOverlap="1" wp14:anchorId="543F01FF" wp14:editId="103C7246">
+              <wp:anchor distT="0" distB="0" distL="114300" distR="114300" simplePos="0" relativeHeight="251617280" behindDoc="1" locked="0" layoutInCell="1" allowOverlap="1" wp14:anchorId="543F01FF" wp14:editId="103C7246">
                 <wp:simplePos x="0" y="0"/>
                 <wp:positionH relativeFrom="column">
                   <wp:posOffset>4244340</wp:posOffset>
@@ -1473,7 +1473,7 @@
           </mc:Choice>
           <mc:Fallback>
             <w:pict>
-              <v:group w14:anchorId="543F01FF" id="Agrupar 16" o:spid="_x0000_s1043" style="position:absolute;margin-left:334.2pt;margin-top:11.8pt;width:135.75pt;height:235.5pt;z-index:-251685888" coordsize="17240,29908" o:gfxdata="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">
+              <v:group w14:anchorId="543F01FF" id="Agrupar 16" o:spid="_x0000_s1043" style="position:absolute;margin-left:334.2pt;margin-top:11.8pt;width:135.75pt;height:235.5pt;z-index:-251699200" coordsize="17240,29908" o:gfxdata="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">
                 <v:rect id="Retângulo 18" o:spid="_x0000_s1044" style="position:absolute;width:17240;height:29908;visibility:visible;mso-wrap-style:square;v-text-anchor:middle" o:gfxdata="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" fillcolor="white [3201]" strokecolor="#70ad47 [3209]" strokeweight="1pt"/>
                 <v:shape id="_x0000_s1045" type="#_x0000_t202" style="position:absolute;left:1501;top:4928;width:14668;height:3003;visibility:visible;mso-wrap-style:square;v-text-anchor:top" o:gfxdata="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">
                   <v:textbox>
@@ -1547,1381 +1547,7 @@
     </w:p>
     <w:p/>
     <w:p/>
-    <w:p>
-      <w:r>
-        <w:rPr>
-          <w:noProof/>
-          <w:lang w:eastAsia="pt-BR"/>
-        </w:rPr>
-        <mc:AlternateContent>
-          <mc:Choice Requires="wpg">
-            <w:drawing>
-              <wp:anchor distT="0" distB="0" distL="114300" distR="114300" simplePos="0" relativeHeight="251641856" behindDoc="0" locked="0" layoutInCell="1" allowOverlap="1" wp14:anchorId="79F8AAB6" wp14:editId="53BA0CAA">
-                <wp:simplePos x="0" y="0"/>
-                <wp:positionH relativeFrom="column">
-                  <wp:posOffset>377190</wp:posOffset>
-                </wp:positionH>
-                <wp:positionV relativeFrom="paragraph">
-                  <wp:posOffset>283210</wp:posOffset>
-                </wp:positionV>
-                <wp:extent cx="1724025" cy="2990850"/>
-                <wp:effectExtent l="0" t="0" r="28575" b="19050"/>
-                <wp:wrapNone/>
-                <wp:docPr id="265" name="Agrupar 265"/>
-                <wp:cNvGraphicFramePr/>
-                <a:graphic xmlns:a="http://schemas.openxmlformats.org/drawingml/2006/main">
-                  <a:graphicData uri="http://schemas.microsoft.com/office/word/2010/wordprocessingGroup">
-                    <wpg:wgp>
-                      <wpg:cNvGrpSpPr/>
-                      <wpg:grpSpPr>
-                        <a:xfrm>
-                          <a:off x="0" y="0"/>
-                          <a:ext cx="1724025" cy="2990850"/>
-                          <a:chOff x="0" y="0"/>
-                          <a:chExt cx="1724025" cy="2990850"/>
-                        </a:xfrm>
-                      </wpg:grpSpPr>
-                      <wps:wsp>
-                        <wps:cNvPr id="19" name="Retângulo 19"/>
-                        <wps:cNvSpPr/>
-                        <wps:spPr>
-                          <a:xfrm>
-                            <a:off x="0" y="0"/>
-                            <a:ext cx="1724025" cy="2990850"/>
-                          </a:xfrm>
-                          <a:prstGeom prst="rect">
-                            <a:avLst/>
-                          </a:prstGeom>
-                          <a:solidFill>
-                            <a:sysClr val="window" lastClr="FFFFFF"/>
-                          </a:solidFill>
-                          <a:ln w="12700" cap="flat" cmpd="sng" algn="ctr">
-                            <a:solidFill>
-                              <a:srgbClr val="70AD47"/>
-                            </a:solidFill>
-                            <a:prstDash val="solid"/>
-                            <a:miter lim="800000"/>
-                          </a:ln>
-                          <a:effectLst/>
-                        </wps:spPr>
-                        <wps:bodyPr rot="0" spcFirstLastPara="0" vertOverflow="overflow" horzOverflow="overflow" vert="horz" wrap="square" lIns="91440" tIns="45720" rIns="91440" bIns="45720" numCol="1" spcCol="0" rtlCol="0" fromWordArt="0" anchor="ctr" anchorCtr="0" forceAA="0" compatLnSpc="1">
-                          <a:prstTxWarp prst="textNoShape">
-                            <a:avLst/>
-                          </a:prstTxWarp>
-                          <a:noAutofit/>
-                        </wps:bodyPr>
-                      </wps:wsp>
-                      <wps:wsp>
-                        <wps:cNvPr id="20" name="Caixa de Texto 2"/>
-                        <wps:cNvSpPr txBox="1">
-                          <a:spLocks noChangeArrowheads="1"/>
-                        </wps:cNvSpPr>
-                        <wps:spPr bwMode="auto">
-                          <a:xfrm>
-                            <a:off x="133350" y="439431"/>
-                            <a:ext cx="1466850" cy="282338"/>
-                          </a:xfrm>
-                          <a:prstGeom prst="rect">
-                            <a:avLst/>
-                          </a:prstGeom>
-                          <a:solidFill>
-                            <a:srgbClr val="FFFFFF"/>
-                          </a:solidFill>
-                          <a:ln w="9525">
-                            <a:solidFill>
-                              <a:srgbClr val="000000"/>
-                            </a:solidFill>
-                            <a:miter lim="800000"/>
-                            <a:headEnd/>
-                            <a:tailEnd/>
-                          </a:ln>
-                        </wps:spPr>
-                        <wps:txbx>
-                          <w:txbxContent>
-                            <w:p>
-                              <w:pPr>
-                                <w:rPr>
-                                  <w:sz w:val="24"/>
-                                  <w:szCs w:val="24"/>
-                                </w:rPr>
-                              </w:pPr>
-                              <w:r>
-                                <w:rPr>
-                                  <w:sz w:val="24"/>
-                                  <w:szCs w:val="24"/>
-                                </w:rPr>
-                                <w:t>Produto</w:t>
-                              </w:r>
-                            </w:p>
-                          </w:txbxContent>
-                        </wps:txbx>
-                        <wps:bodyPr rot="0" vert="horz" wrap="square" lIns="91440" tIns="45720" rIns="91440" bIns="45720" anchor="t" anchorCtr="0">
-                          <a:noAutofit/>
-                        </wps:bodyPr>
-                      </wps:wsp>
-                      <wps:wsp>
-                        <wps:cNvPr id="21" name="Caixa de Texto 2"/>
-                        <wps:cNvSpPr txBox="1">
-                          <a:spLocks noChangeArrowheads="1"/>
-                        </wps:cNvSpPr>
-                        <wps:spPr bwMode="auto">
-                          <a:xfrm>
-                            <a:off x="133350" y="762000"/>
-                            <a:ext cx="1466850" cy="240969"/>
-                          </a:xfrm>
-                          <a:prstGeom prst="rect">
-                            <a:avLst/>
-                          </a:prstGeom>
-                          <a:solidFill>
-                            <a:srgbClr val="FFFFFF"/>
-                          </a:solidFill>
-                          <a:ln w="9525">
-                            <a:solidFill>
-                              <a:srgbClr val="000000"/>
-                            </a:solidFill>
-                            <a:miter lim="800000"/>
-                            <a:headEnd/>
-                            <a:tailEnd/>
-                          </a:ln>
-                        </wps:spPr>
-                        <wps:txbx>
-                          <w:txbxContent>
-                            <w:p>
-                              <w:pPr>
-                                <w:rPr>
-                                  <w:sz w:val="24"/>
-                                  <w:szCs w:val="24"/>
-                                </w:rPr>
-                              </w:pPr>
-                              <w:proofErr w:type="spellStart"/>
-                              <w:r>
-                                <w:rPr>
-                                  <w:sz w:val="24"/>
-                                  <w:szCs w:val="24"/>
-                                </w:rPr>
-                                <w:t>Qtde</w:t>
-                              </w:r>
-                              <w:proofErr w:type="spellEnd"/>
-                            </w:p>
-                          </w:txbxContent>
-                        </wps:txbx>
-                        <wps:bodyPr rot="0" vert="horz" wrap="square" lIns="91440" tIns="45720" rIns="91440" bIns="45720" anchor="t" anchorCtr="0">
-                          <a:noAutofit/>
-                        </wps:bodyPr>
-                      </wps:wsp>
-                      <wps:wsp>
-                        <wps:cNvPr id="22" name="Caixa de Texto 22"/>
-                        <wps:cNvSpPr txBox="1">
-                          <a:spLocks noChangeArrowheads="1"/>
-                        </wps:cNvSpPr>
-                        <wps:spPr bwMode="auto">
-                          <a:xfrm>
-                            <a:off x="133350" y="1047750"/>
-                            <a:ext cx="1466850" cy="244665"/>
-                          </a:xfrm>
-                          <a:prstGeom prst="rect">
-                            <a:avLst/>
-                          </a:prstGeom>
-                          <a:solidFill>
-                            <a:srgbClr val="FFFFFF"/>
-                          </a:solidFill>
-                          <a:ln w="9525">
-                            <a:solidFill>
-                              <a:srgbClr val="000000"/>
-                            </a:solidFill>
-                            <a:miter lim="800000"/>
-                            <a:headEnd/>
-                            <a:tailEnd/>
-                          </a:ln>
-                        </wps:spPr>
-                        <wps:txbx>
-                          <w:txbxContent>
-                            <w:p>
-                              <w:pPr>
-                                <w:rPr>
-                                  <w:sz w:val="24"/>
-                                  <w:szCs w:val="24"/>
-                                </w:rPr>
-                              </w:pPr>
-                              <w:r>
-                                <w:rPr>
-                                  <w:sz w:val="24"/>
-                                  <w:szCs w:val="24"/>
-                                </w:rPr>
-                                <w:t>Preço Unitário</w:t>
-                              </w:r>
-                            </w:p>
-                          </w:txbxContent>
-                        </wps:txbx>
-                        <wps:bodyPr rot="0" vert="horz" wrap="square" lIns="91440" tIns="45720" rIns="91440" bIns="45720" anchor="t" anchorCtr="0">
-                          <a:noAutofit/>
-                        </wps:bodyPr>
-                      </wps:wsp>
-                      <wps:wsp>
-                        <wps:cNvPr id="28" name="Caixa de Texto 2"/>
-                        <wps:cNvSpPr txBox="1">
-                          <a:spLocks noChangeArrowheads="1"/>
-                        </wps:cNvSpPr>
-                        <wps:spPr bwMode="auto">
-                          <a:xfrm>
-                            <a:off x="133350" y="1333500"/>
-                            <a:ext cx="1466850" cy="263288"/>
-                          </a:xfrm>
-                          <a:prstGeom prst="rect">
-                            <a:avLst/>
-                          </a:prstGeom>
-                          <a:solidFill>
-                            <a:srgbClr val="FFFFFF"/>
-                          </a:solidFill>
-                          <a:ln w="9525">
-                            <a:solidFill>
-                              <a:srgbClr val="000000"/>
-                            </a:solidFill>
-                            <a:miter lim="800000"/>
-                            <a:headEnd/>
-                            <a:tailEnd/>
-                          </a:ln>
-                        </wps:spPr>
-                        <wps:txbx>
-                          <w:txbxContent>
-                            <w:p>
-                              <w:pPr>
-                                <w:rPr>
-                                  <w:sz w:val="24"/>
-                                  <w:szCs w:val="24"/>
-                                </w:rPr>
-                              </w:pPr>
-                              <w:r>
-                                <w:rPr>
-                                  <w:sz w:val="24"/>
-                                  <w:szCs w:val="24"/>
-                                </w:rPr>
-                                <w:t>Total</w:t>
-                              </w:r>
-                            </w:p>
-                          </w:txbxContent>
-                        </wps:txbx>
-                        <wps:bodyPr rot="0" vert="horz" wrap="square" lIns="91440" tIns="45720" rIns="91440" bIns="45720" anchor="t" anchorCtr="0">
-                          <a:noAutofit/>
-                        </wps:bodyPr>
-                      </wps:wsp>
-                      <wps:wsp>
-                        <wps:cNvPr id="194" name="Caixa de Texto 2"/>
-                        <wps:cNvSpPr txBox="1">
-                          <a:spLocks noChangeArrowheads="1"/>
-                        </wps:cNvSpPr>
-                        <wps:spPr bwMode="auto">
-                          <a:xfrm>
-                            <a:off x="152400" y="28575"/>
-                            <a:ext cx="1466850" cy="410855"/>
-                          </a:xfrm>
-                          <a:prstGeom prst="rect">
-                            <a:avLst/>
-                          </a:prstGeom>
-                          <a:solidFill>
-                            <a:srgbClr val="FFFFFF"/>
-                          </a:solidFill>
-                          <a:ln w="9525">
-                            <a:noFill/>
-                            <a:miter lim="800000"/>
-                            <a:headEnd/>
-                            <a:tailEnd/>
-                          </a:ln>
-                        </wps:spPr>
-                        <wps:txbx>
-                          <w:txbxContent>
-                            <w:p>
-                              <w:pPr>
-                                <w:pStyle w:val="SemEspaamento"/>
-                                <w:jc w:val="center"/>
-                                <w:rPr>
-                                  <w:b/>
-                                  <w:sz w:val="20"/>
-                                  <w:szCs w:val="20"/>
-                                </w:rPr>
-                              </w:pPr>
-                              <w:r>
-                                <w:rPr>
-                                  <w:b/>
-                                  <w:sz w:val="20"/>
-                                  <w:szCs w:val="20"/>
-                                </w:rPr>
-                                <w:t>PEDIDO Nº</w:t>
-                              </w:r>
-                              <w:r>
-                                <w:rPr>
-                                  <w:b/>
-                                  <w:sz w:val="20"/>
-                                  <w:szCs w:val="20"/>
-                                </w:rPr>
-                                <w:t xml:space="preserve"> 001</w:t>
-                              </w:r>
-                            </w:p>
-                            <w:p>
-                              <w:pPr>
-                                <w:pStyle w:val="SemEspaamento"/>
-                                <w:jc w:val="center"/>
-                                <w:rPr>
-                                  <w:b/>
-                                  <w:sz w:val="20"/>
-                                  <w:szCs w:val="20"/>
-                                </w:rPr>
-                              </w:pPr>
-                              <w:r>
-                                <w:rPr>
-                                  <w:b/>
-                                  <w:sz w:val="20"/>
-                                  <w:szCs w:val="20"/>
-                                </w:rPr>
-                                <w:t xml:space="preserve">ITEM </w:t>
-                              </w:r>
-                              <w:r>
-                                <w:rPr>
-                                  <w:b/>
-                                  <w:sz w:val="20"/>
-                                  <w:szCs w:val="20"/>
-                                </w:rPr>
-                                <w:t>0</w:t>
-                              </w:r>
-                              <w:r>
-                                <w:rPr>
-                                  <w:b/>
-                                  <w:sz w:val="20"/>
-                                  <w:szCs w:val="20"/>
-                                </w:rPr>
-                                <w:t>1</w:t>
-                              </w:r>
-                            </w:p>
-                            <w:p>
-                              <w:pPr>
-                                <w:pStyle w:val="SemEspaamento"/>
-                                <w:jc w:val="center"/>
-                                <w:rPr>
-                                  <w:b/>
-                                  <w:sz w:val="20"/>
-                                  <w:szCs w:val="20"/>
-                                </w:rPr>
-                              </w:pPr>
-                            </w:p>
-                            <w:p>
-                              <w:pPr>
-                                <w:pStyle w:val="SemEspaamento"/>
-                                <w:jc w:val="center"/>
-                                <w:rPr>
-                                  <w:b/>
-                                  <w:sz w:val="20"/>
-                                  <w:szCs w:val="20"/>
-                                </w:rPr>
-                              </w:pPr>
-                            </w:p>
-                          </w:txbxContent>
-                        </wps:txbx>
-                        <wps:bodyPr rot="0" vert="horz" wrap="square" lIns="91440" tIns="45720" rIns="91440" bIns="45720" anchor="t" anchorCtr="0">
-                          <a:noAutofit/>
-                        </wps:bodyPr>
-                      </wps:wsp>
-                      <wps:wsp>
-                        <wps:cNvPr id="196" name="Retângulo 196"/>
-                        <wps:cNvSpPr/>
-                        <wps:spPr>
-                          <a:xfrm>
-                            <a:off x="133350" y="2600325"/>
-                            <a:ext cx="1454198" cy="287020"/>
-                          </a:xfrm>
-                          <a:prstGeom prst="rect">
-                            <a:avLst/>
-                          </a:prstGeom>
-                          <a:solidFill>
-                            <a:sysClr val="windowText" lastClr="000000"/>
-                          </a:solidFill>
-                          <a:ln w="12700" cap="flat" cmpd="sng" algn="ctr">
-                            <a:solidFill>
-                              <a:sysClr val="windowText" lastClr="000000">
-                                <a:shade val="50000"/>
-                              </a:sysClr>
-                            </a:solidFill>
-                            <a:prstDash val="solid"/>
-                            <a:miter lim="800000"/>
-                          </a:ln>
-                          <a:effectLst/>
-                        </wps:spPr>
-                        <wps:txbx>
-                          <w:txbxContent>
-                            <w:p>
-                              <w:pPr>
-                                <w:jc w:val="center"/>
-                              </w:pPr>
-                              <w:r>
-                                <w:t>ADICIONA ITEM</w:t>
-                              </w:r>
-                            </w:p>
-                          </w:txbxContent>
-                        </wps:txbx>
-                        <wps:bodyPr rot="0" spcFirstLastPara="0" vertOverflow="overflow" horzOverflow="overflow" vert="horz" wrap="square" lIns="91440" tIns="45720" rIns="91440" bIns="45720" numCol="1" spcCol="0" rtlCol="0" fromWordArt="0" anchor="ctr" anchorCtr="0" forceAA="0" compatLnSpc="1">
-                          <a:prstTxWarp prst="textNoShape">
-                            <a:avLst/>
-                          </a:prstTxWarp>
-                          <a:noAutofit/>
-                        </wps:bodyPr>
-                      </wps:wsp>
-                      <wps:wsp>
-                        <wps:cNvPr id="197" name="Caixa de Texto 2"/>
-                        <wps:cNvSpPr txBox="1">
-                          <a:spLocks noChangeArrowheads="1"/>
-                        </wps:cNvSpPr>
-                        <wps:spPr bwMode="auto">
-                          <a:xfrm>
-                            <a:off x="123825" y="1638300"/>
-                            <a:ext cx="1466850" cy="941695"/>
-                          </a:xfrm>
-                          <a:prstGeom prst="rect">
-                            <a:avLst/>
-                          </a:prstGeom>
-                          <a:blipFill>
-                            <a:blip r:embed="rId6"/>
-                            <a:tile tx="0" ty="0" sx="100000" sy="100000" flip="none" algn="tl"/>
-                          </a:blipFill>
-                          <a:ln w="9525">
-                            <a:gradFill flip="none" rotWithShape="1">
-                              <a:gsLst>
-                                <a:gs pos="0">
-                                  <a:schemeClr val="accent3">
-                                    <a:lumMod val="5000"/>
-                                    <a:lumOff val="95000"/>
-                                  </a:schemeClr>
-                                </a:gs>
-                                <a:gs pos="74000">
-                                  <a:schemeClr val="accent3">
-                                    <a:lumMod val="45000"/>
-                                    <a:lumOff val="55000"/>
-                                  </a:schemeClr>
-                                </a:gs>
-                                <a:gs pos="83000">
-                                  <a:schemeClr val="accent3">
-                                    <a:lumMod val="45000"/>
-                                    <a:lumOff val="55000"/>
-                                  </a:schemeClr>
-                                </a:gs>
-                                <a:gs pos="100000">
-                                  <a:schemeClr val="accent3">
-                                    <a:lumMod val="30000"/>
-                                    <a:lumOff val="70000"/>
-                                  </a:schemeClr>
-                                </a:gs>
-                              </a:gsLst>
-                              <a:lin ang="5400000" scaled="1"/>
-                              <a:tileRect/>
-                            </a:gradFill>
-                            <a:miter lim="800000"/>
-                            <a:headEnd/>
-                            <a:tailEnd/>
-                          </a:ln>
-                        </wps:spPr>
-                        <wps:txbx>
-                          <w:txbxContent>
-                            <w:p>
-                              <w:pPr>
-                                <w:pStyle w:val="SemEspaamento"/>
-                                <w:rPr>
-                                  <w:sz w:val="16"/>
-                                  <w:szCs w:val="16"/>
-                                </w:rPr>
-                              </w:pPr>
-                              <w:r>
-                                <w:rPr>
-                                  <w:sz w:val="16"/>
-                                  <w:szCs w:val="16"/>
-                                </w:rPr>
-                                <w:t>Camisa</w:t>
-                              </w:r>
-                              <w:r>
-                                <w:rPr>
-                                  <w:sz w:val="16"/>
-                                  <w:szCs w:val="16"/>
-                                </w:rPr>
-                                <w:tab/>
-                                <w:t>3</w:t>
-                              </w:r>
-                              <w:r>
-                                <w:rPr>
-                                  <w:sz w:val="16"/>
-                                  <w:szCs w:val="16"/>
-                                </w:rPr>
-                                <w:tab/>
-                                <w:t>1</w:t>
-                              </w:r>
-                              <w:r>
-                                <w:rPr>
-                                  <w:sz w:val="16"/>
-                                  <w:szCs w:val="16"/>
-                                </w:rPr>
-                                <w:t>6</w:t>
-                              </w:r>
-                              <w:r>
-                                <w:rPr>
-                                  <w:sz w:val="16"/>
-                                  <w:szCs w:val="16"/>
-                                </w:rPr>
-                                <w:t>,00</w:t>
-                              </w:r>
-                              <w:r>
-                                <w:rPr>
-                                  <w:sz w:val="16"/>
-                                  <w:szCs w:val="16"/>
-                                </w:rPr>
-                                <w:t xml:space="preserve">   </w:t>
-                              </w:r>
-                              <w:r>
-                                <w:rPr>
-                                  <w:rFonts w:ascii="Agency FB" w:hAnsi="Agency FB"/>
-                                  <w:sz w:val="16"/>
-                                  <w:szCs w:val="16"/>
-                                </w:rPr>
-                                <w:t>∂</w:t>
-                              </w:r>
-                            </w:p>
-                            <w:p>
-                              <w:pPr>
-                                <w:pStyle w:val="SemEspaamento"/>
-                                <w:rPr>
-                                  <w:sz w:val="16"/>
-                                  <w:szCs w:val="16"/>
-                                </w:rPr>
-                              </w:pPr>
-                              <w:r>
-                                <w:rPr>
-                                  <w:sz w:val="16"/>
-                                  <w:szCs w:val="16"/>
-                                </w:rPr>
-                                <w:t>Meia</w:t>
-                              </w:r>
-                              <w:r>
-                                <w:rPr>
-                                  <w:sz w:val="16"/>
-                                  <w:szCs w:val="16"/>
-                                </w:rPr>
-                                <w:tab/>
-                              </w:r>
-                              <w:r>
-                                <w:rPr>
-                                  <w:sz w:val="16"/>
-                                  <w:szCs w:val="16"/>
-                                </w:rPr>
-                                <w:t xml:space="preserve">2 </w:t>
-                              </w:r>
-                              <w:r>
-                                <w:rPr>
-                                  <w:sz w:val="16"/>
-                                  <w:szCs w:val="16"/>
-                                </w:rPr>
-                                <w:tab/>
-                              </w:r>
-                              <w:r>
-                                <w:rPr>
-                                  <w:sz w:val="16"/>
-                                  <w:szCs w:val="16"/>
-                                </w:rPr>
-                                <w:t>10</w:t>
-                              </w:r>
-                              <w:r>
-                                <w:rPr>
-                                  <w:sz w:val="16"/>
-                                  <w:szCs w:val="16"/>
-                                </w:rPr>
-                                <w:t>,00</w:t>
-                              </w:r>
-                              <w:r>
-                                <w:rPr>
-                                  <w:sz w:val="16"/>
-                                  <w:szCs w:val="16"/>
-                                </w:rPr>
-                                <w:t xml:space="preserve">   </w:t>
-                              </w:r>
-                              <w:r>
-                                <w:rPr>
-                                  <w:rFonts w:ascii="Agency FB" w:hAnsi="Agency FB"/>
-                                  <w:sz w:val="16"/>
-                                  <w:szCs w:val="16"/>
-                                </w:rPr>
-                                <w:t>∂</w:t>
-                              </w:r>
-                            </w:p>
-                            <w:p>
-                              <w:pPr>
-                                <w:pStyle w:val="SemEspaamento"/>
-                                <w:rPr>
-                                  <w:sz w:val="16"/>
-                                  <w:szCs w:val="16"/>
-                                </w:rPr>
-                              </w:pPr>
-                              <w:r>
-                                <w:rPr>
-                                  <w:sz w:val="16"/>
-                                  <w:szCs w:val="16"/>
-                                </w:rPr>
-                                <w:t>Ca</w:t>
-                              </w:r>
-                              <w:r>
-                                <w:rPr>
-                                  <w:sz w:val="16"/>
-                                  <w:szCs w:val="16"/>
-                                </w:rPr>
-                                <w:t>lça</w:t>
-                              </w:r>
-                              <w:r>
-                                <w:rPr>
-                                  <w:sz w:val="16"/>
-                                  <w:szCs w:val="16"/>
-                                </w:rPr>
-                                <w:tab/>
-                              </w:r>
-                              <w:r>
-                                <w:rPr>
-                                  <w:sz w:val="16"/>
-                                  <w:szCs w:val="16"/>
-                                </w:rPr>
-                                <w:t>1</w:t>
-                              </w:r>
-                              <w:r>
-                                <w:rPr>
-                                  <w:sz w:val="16"/>
-                                  <w:szCs w:val="16"/>
-                                </w:rPr>
-                                <w:tab/>
-                              </w:r>
-                              <w:r>
-                                <w:rPr>
-                                  <w:sz w:val="16"/>
-                                  <w:szCs w:val="16"/>
-                                </w:rPr>
-                                <w:t>4</w:t>
-                              </w:r>
-                              <w:r>
-                                <w:rPr>
-                                  <w:sz w:val="16"/>
-                                  <w:szCs w:val="16"/>
-                                </w:rPr>
-                                <w:t>2,00</w:t>
-                              </w:r>
-                              <w:r>
-                                <w:rPr>
-                                  <w:sz w:val="16"/>
-                                  <w:szCs w:val="16"/>
-                                </w:rPr>
-                                <w:t xml:space="preserve">   </w:t>
-                              </w:r>
-                              <w:r>
-                                <w:rPr>
-                                  <w:rFonts w:ascii="Agency FB" w:hAnsi="Agency FB"/>
-                                  <w:sz w:val="16"/>
-                                  <w:szCs w:val="16"/>
-                                </w:rPr>
-                                <w:t>∂</w:t>
-                              </w:r>
-                            </w:p>
-                            <w:p>
-                              <w:pPr>
-                                <w:pStyle w:val="SemEspaamento"/>
-                                <w:rPr>
-                                  <w:sz w:val="16"/>
-                                  <w:szCs w:val="16"/>
-                                </w:rPr>
-                              </w:pPr>
-                              <w:r>
-                                <w:rPr>
-                                  <w:sz w:val="16"/>
-                                  <w:szCs w:val="16"/>
-                                </w:rPr>
-                                <w:t>Camisa</w:t>
-                              </w:r>
-                              <w:r>
-                                <w:rPr>
-                                  <w:sz w:val="16"/>
-                                  <w:szCs w:val="16"/>
-                                </w:rPr>
-                                <w:tab/>
-                                <w:t>5</w:t>
-                              </w:r>
-                              <w:r>
-                                <w:rPr>
-                                  <w:sz w:val="16"/>
-                                  <w:szCs w:val="16"/>
-                                </w:rPr>
-                                <w:tab/>
-                                <w:t>1</w:t>
-                              </w:r>
-                              <w:r>
-                                <w:rPr>
-                                  <w:sz w:val="16"/>
-                                  <w:szCs w:val="16"/>
-                                </w:rPr>
-                                <w:t>8</w:t>
-                              </w:r>
-                              <w:r>
-                                <w:rPr>
-                                  <w:sz w:val="16"/>
-                                  <w:szCs w:val="16"/>
-                                </w:rPr>
-                                <w:t>,00</w:t>
-                              </w:r>
-                              <w:r>
-                                <w:rPr>
-                                  <w:sz w:val="16"/>
-                                  <w:szCs w:val="16"/>
-                                </w:rPr>
-                                <w:t xml:space="preserve">   </w:t>
-                              </w:r>
-                              <w:r>
-                                <w:rPr>
-                                  <w:rFonts w:ascii="Agency FB" w:hAnsi="Agency FB"/>
-                                  <w:sz w:val="16"/>
-                                  <w:szCs w:val="16"/>
-                                </w:rPr>
-                                <w:t>∂</w:t>
-                              </w:r>
-                            </w:p>
-                            <w:p>
-                              <w:pPr>
-                                <w:pStyle w:val="SemEspaamento"/>
-                                <w:rPr>
-                                  <w:sz w:val="16"/>
-                                  <w:szCs w:val="16"/>
-                                </w:rPr>
-                              </w:pPr>
-                              <w:r>
-                                <w:rPr>
-                                  <w:sz w:val="16"/>
-                                  <w:szCs w:val="16"/>
-                                </w:rPr>
-                                <w:t>Bermuda</w:t>
-                              </w:r>
-                              <w:r>
-                                <w:rPr>
-                                  <w:sz w:val="16"/>
-                                  <w:szCs w:val="16"/>
-                                </w:rPr>
-                                <w:tab/>
-                              </w:r>
-                              <w:r>
-                                <w:rPr>
-                                  <w:sz w:val="16"/>
-                                  <w:szCs w:val="16"/>
-                                </w:rPr>
-                                <w:t>6</w:t>
-                              </w:r>
-                              <w:r>
-                                <w:rPr>
-                                  <w:sz w:val="16"/>
-                                  <w:szCs w:val="16"/>
-                                </w:rPr>
-                                <w:tab/>
-                              </w:r>
-                              <w:r>
-                                <w:rPr>
-                                  <w:sz w:val="16"/>
-                                  <w:szCs w:val="16"/>
-                                </w:rPr>
-                                <w:t>3</w:t>
-                              </w:r>
-                              <w:r>
-                                <w:rPr>
-                                  <w:sz w:val="16"/>
-                                  <w:szCs w:val="16"/>
-                                </w:rPr>
-                                <w:t>2,00</w:t>
-                              </w:r>
-                              <w:r>
-                                <w:rPr>
-                                  <w:sz w:val="16"/>
-                                  <w:szCs w:val="16"/>
-                                </w:rPr>
-                                <w:t xml:space="preserve">   </w:t>
-                              </w:r>
-                              <w:r>
-                                <w:rPr>
-                                  <w:rFonts w:ascii="Agency FB" w:hAnsi="Agency FB"/>
-                                  <w:sz w:val="16"/>
-                                  <w:szCs w:val="16"/>
-                                </w:rPr>
-                                <w:t>∂</w:t>
-                              </w:r>
-                            </w:p>
-                            <w:p>
-                              <w:pPr>
-                                <w:rPr>
-                                  <w:sz w:val="16"/>
-                                  <w:szCs w:val="16"/>
-                                  <w14:textOutline w14:w="9525" w14:cap="rnd" w14:cmpd="sng" w14:algn="ctr">
-                                    <w14:solidFill>
-                                      <w14:srgbClr w14:val="000000"/>
-                                    </w14:solidFill>
-                                    <w14:prstDash w14:val="solid"/>
-                                    <w14:round/>
-                                  </w14:textOutline>
-                                </w:rPr>
-                              </w:pPr>
-                            </w:p>
-                          </w:txbxContent>
-                        </wps:txbx>
-                        <wps:bodyPr rot="0" vert="horz" wrap="square" lIns="91440" tIns="45720" rIns="91440" bIns="45720" anchor="t" anchorCtr="0">
-                          <a:noAutofit/>
-                        </wps:bodyPr>
-                      </wps:wsp>
-                    </wpg:wgp>
-                  </a:graphicData>
-                </a:graphic>
-              </wp:anchor>
-            </w:drawing>
-          </mc:Choice>
-          <mc:Fallback>
-            <w:pict>
-              <v:group w14:anchorId="79F8AAB6" id="Agrupar 265" o:spid="_x0000_s1048" style="position:absolute;margin-left:29.7pt;margin-top:22.3pt;width:135.75pt;height:235.5pt;z-index:251641856" coordsize="17240,29908" o:gfxdata="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">
-                <v:rect id="Retângulo 19" o:spid="_x0000_s1049" style="position:absolute;width:17240;height:29908;visibility:visible;mso-wrap-style:square;v-text-anchor:middle" o:gfxdata="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" fillcolor="window" strokecolor="#70ad47" strokeweight="1pt"/>
-                <v:shape id="_x0000_s1050" type="#_x0000_t202" style="position:absolute;left:1333;top:4394;width:14669;height:2823;visibility:visible;mso-wrap-style:square;v-text-anchor:top" o:gfxdata="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">
-                  <v:textbox>
-                    <w:txbxContent>
-                      <w:p>
-                        <w:pPr>
-                          <w:rPr>
-                            <w:sz w:val="24"/>
-                            <w:szCs w:val="24"/>
-                          </w:rPr>
-                        </w:pPr>
-                        <w:r>
-                          <w:rPr>
-                            <w:sz w:val="24"/>
-                            <w:szCs w:val="24"/>
-                          </w:rPr>
-                          <w:t>Produto</w:t>
-                        </w:r>
-                      </w:p>
-                    </w:txbxContent>
-                  </v:textbox>
-                </v:shape>
-                <v:shape id="_x0000_s1051" type="#_x0000_t202" style="position:absolute;left:1333;top:7620;width:14669;height:2409;visibility:visible;mso-wrap-style:square;v-text-anchor:top" o:gfxdata="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">
-                  <v:textbox>
-                    <w:txbxContent>
-                      <w:p>
-                        <w:pPr>
-                          <w:rPr>
-                            <w:sz w:val="24"/>
-                            <w:szCs w:val="24"/>
-                          </w:rPr>
-                        </w:pPr>
-                        <w:proofErr w:type="spellStart"/>
-                        <w:r>
-                          <w:rPr>
-                            <w:sz w:val="24"/>
-                            <w:szCs w:val="24"/>
-                          </w:rPr>
-                          <w:t>Qtde</w:t>
-                        </w:r>
-                        <w:proofErr w:type="spellEnd"/>
-                      </w:p>
-                    </w:txbxContent>
-                  </v:textbox>
-                </v:shape>
-                <v:shape id="Caixa de Texto 22" o:spid="_x0000_s1052" type="#_x0000_t202" style="position:absolute;left:1333;top:10477;width:14669;height:2447;visibility:visible;mso-wrap-style:square;v-text-anchor:top" o:gfxdata="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">
-                  <v:textbox>
-                    <w:txbxContent>
-                      <w:p>
-                        <w:pPr>
-                          <w:rPr>
-                            <w:sz w:val="24"/>
-                            <w:szCs w:val="24"/>
-                          </w:rPr>
-                        </w:pPr>
-                        <w:r>
-                          <w:rPr>
-                            <w:sz w:val="24"/>
-                            <w:szCs w:val="24"/>
-                          </w:rPr>
-                          <w:t>Preço Unitário</w:t>
-                        </w:r>
-                      </w:p>
-                    </w:txbxContent>
-                  </v:textbox>
-                </v:shape>
-                <v:shape id="_x0000_s1053" type="#_x0000_t202" style="position:absolute;left:1333;top:13335;width:14669;height:2632;visibility:visible;mso-wrap-style:square;v-text-anchor:top" o:gfxdata="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">
-                  <v:textbox>
-                    <w:txbxContent>
-                      <w:p>
-                        <w:pPr>
-                          <w:rPr>
-                            <w:sz w:val="24"/>
-                            <w:szCs w:val="24"/>
-                          </w:rPr>
-                        </w:pPr>
-                        <w:r>
-                          <w:rPr>
-                            <w:sz w:val="24"/>
-                            <w:szCs w:val="24"/>
-                          </w:rPr>
-                          <w:t>Total</w:t>
-                        </w:r>
-                      </w:p>
-                    </w:txbxContent>
-                  </v:textbox>
-                </v:shape>
-                <v:shape id="_x0000_s1054" type="#_x0000_t202" style="position:absolute;left:1524;top:285;width:14668;height:4109;visibility:visible;mso-wrap-style:square;v-text-anchor:top" o:gfxdata="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" stroked="f">
-                  <v:textbox>
-                    <w:txbxContent>
-                      <w:p>
-                        <w:pPr>
-                          <w:pStyle w:val="SemEspaamento"/>
-                          <w:jc w:val="center"/>
-                          <w:rPr>
-                            <w:b/>
-                            <w:sz w:val="20"/>
-                            <w:szCs w:val="20"/>
-                          </w:rPr>
-                        </w:pPr>
-                        <w:r>
-                          <w:rPr>
-                            <w:b/>
-                            <w:sz w:val="20"/>
-                            <w:szCs w:val="20"/>
-                          </w:rPr>
-                          <w:t>PEDIDO Nº</w:t>
-                        </w:r>
-                        <w:r>
-                          <w:rPr>
-                            <w:b/>
-                            <w:sz w:val="20"/>
-                            <w:szCs w:val="20"/>
-                          </w:rPr>
-                          <w:t xml:space="preserve"> 001</w:t>
-                        </w:r>
-                      </w:p>
-                      <w:p>
-                        <w:pPr>
-                          <w:pStyle w:val="SemEspaamento"/>
-                          <w:jc w:val="center"/>
-                          <w:rPr>
-                            <w:b/>
-                            <w:sz w:val="20"/>
-                            <w:szCs w:val="20"/>
-                          </w:rPr>
-                        </w:pPr>
-                        <w:r>
-                          <w:rPr>
-                            <w:b/>
-                            <w:sz w:val="20"/>
-                            <w:szCs w:val="20"/>
-                          </w:rPr>
-                          <w:t xml:space="preserve">ITEM </w:t>
-                        </w:r>
-                        <w:r>
-                          <w:rPr>
-                            <w:b/>
-                            <w:sz w:val="20"/>
-                            <w:szCs w:val="20"/>
-                          </w:rPr>
-                          <w:t>0</w:t>
-                        </w:r>
-                        <w:r>
-                          <w:rPr>
-                            <w:b/>
-                            <w:sz w:val="20"/>
-                            <w:szCs w:val="20"/>
-                          </w:rPr>
-                          <w:t>1</w:t>
-                        </w:r>
-                      </w:p>
-                      <w:p>
-                        <w:pPr>
-                          <w:pStyle w:val="SemEspaamento"/>
-                          <w:jc w:val="center"/>
-                          <w:rPr>
-                            <w:b/>
-                            <w:sz w:val="20"/>
-                            <w:szCs w:val="20"/>
-                          </w:rPr>
-                        </w:pPr>
-                      </w:p>
-                      <w:p>
-                        <w:pPr>
-                          <w:pStyle w:val="SemEspaamento"/>
-                          <w:jc w:val="center"/>
-                          <w:rPr>
-                            <w:b/>
-                            <w:sz w:val="20"/>
-                            <w:szCs w:val="20"/>
-                          </w:rPr>
-                        </w:pPr>
-                      </w:p>
-                    </w:txbxContent>
-                  </v:textbox>
-                </v:shape>
-                <v:rect id="Retângulo 196" o:spid="_x0000_s1055" style="position:absolute;left:1333;top:26003;width:14542;height:2870;visibility:visible;mso-wrap-style:square;v-text-anchor:middle" o:gfxdata="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" fillcolor="windowText" strokeweight="1pt">
-                  <v:textbox>
-                    <w:txbxContent>
-                      <w:p>
-                        <w:pPr>
-                          <w:jc w:val="center"/>
-                        </w:pPr>
-                        <w:r>
-                          <w:t>ADICIONA ITEM</w:t>
-                        </w:r>
-                      </w:p>
-                    </w:txbxContent>
-                  </v:textbox>
-                </v:rect>
-                <v:shape id="_x0000_s1056" type="#_x0000_t202" style="position:absolute;left:1238;top:16383;width:14668;height:9416;visibility:visible;mso-wrap-style:square;v-text-anchor:top" o:gfxdata="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">
-                  <v:fill r:id="rId7" o:title="" recolor="t" rotate="t" type="tile"/>
-                  <v:textbox>
-                    <w:txbxContent>
-                      <w:p>
-                        <w:pPr>
-                          <w:pStyle w:val="SemEspaamento"/>
-                          <w:rPr>
-                            <w:sz w:val="16"/>
-                            <w:szCs w:val="16"/>
-                          </w:rPr>
-                        </w:pPr>
-                        <w:r>
-                          <w:rPr>
-                            <w:sz w:val="16"/>
-                            <w:szCs w:val="16"/>
-                          </w:rPr>
-                          <w:t>Camisa</w:t>
-                        </w:r>
-                        <w:r>
-                          <w:rPr>
-                            <w:sz w:val="16"/>
-                            <w:szCs w:val="16"/>
-                          </w:rPr>
-                          <w:tab/>
-                          <w:t>3</w:t>
-                        </w:r>
-                        <w:r>
-                          <w:rPr>
-                            <w:sz w:val="16"/>
-                            <w:szCs w:val="16"/>
-                          </w:rPr>
-                          <w:tab/>
-                          <w:t>1</w:t>
-                        </w:r>
-                        <w:r>
-                          <w:rPr>
-                            <w:sz w:val="16"/>
-                            <w:szCs w:val="16"/>
-                          </w:rPr>
-                          <w:t>6</w:t>
-                        </w:r>
-                        <w:r>
-                          <w:rPr>
-                            <w:sz w:val="16"/>
-                            <w:szCs w:val="16"/>
-                          </w:rPr>
-                          <w:t>,00</w:t>
-                        </w:r>
-                        <w:r>
-                          <w:rPr>
-                            <w:sz w:val="16"/>
-                            <w:szCs w:val="16"/>
-                          </w:rPr>
-                          <w:t xml:space="preserve">   </w:t>
-                        </w:r>
-                        <w:r>
-                          <w:rPr>
-                            <w:rFonts w:ascii="Agency FB" w:hAnsi="Agency FB"/>
-                            <w:sz w:val="16"/>
-                            <w:szCs w:val="16"/>
-                          </w:rPr>
-                          <w:t>∂</w:t>
-                        </w:r>
-                      </w:p>
-                      <w:p>
-                        <w:pPr>
-                          <w:pStyle w:val="SemEspaamento"/>
-                          <w:rPr>
-                            <w:sz w:val="16"/>
-                            <w:szCs w:val="16"/>
-                          </w:rPr>
-                        </w:pPr>
-                        <w:r>
-                          <w:rPr>
-                            <w:sz w:val="16"/>
-                            <w:szCs w:val="16"/>
-                          </w:rPr>
-                          <w:t>Meia</w:t>
-                        </w:r>
-                        <w:r>
-                          <w:rPr>
-                            <w:sz w:val="16"/>
-                            <w:szCs w:val="16"/>
-                          </w:rPr>
-                          <w:tab/>
-                        </w:r>
-                        <w:r>
-                          <w:rPr>
-                            <w:sz w:val="16"/>
-                            <w:szCs w:val="16"/>
-                          </w:rPr>
-                          <w:t xml:space="preserve">2 </w:t>
-                        </w:r>
-                        <w:r>
-                          <w:rPr>
-                            <w:sz w:val="16"/>
-                            <w:szCs w:val="16"/>
-                          </w:rPr>
-                          <w:tab/>
-                        </w:r>
-                        <w:r>
-                          <w:rPr>
-                            <w:sz w:val="16"/>
-                            <w:szCs w:val="16"/>
-                          </w:rPr>
-                          <w:t>10</w:t>
-                        </w:r>
-                        <w:r>
-                          <w:rPr>
-                            <w:sz w:val="16"/>
-                            <w:szCs w:val="16"/>
-                          </w:rPr>
-                          <w:t>,00</w:t>
-                        </w:r>
-                        <w:r>
-                          <w:rPr>
-                            <w:sz w:val="16"/>
-                            <w:szCs w:val="16"/>
-                          </w:rPr>
-                          <w:t xml:space="preserve">   </w:t>
-                        </w:r>
-                        <w:r>
-                          <w:rPr>
-                            <w:rFonts w:ascii="Agency FB" w:hAnsi="Agency FB"/>
-                            <w:sz w:val="16"/>
-                            <w:szCs w:val="16"/>
-                          </w:rPr>
-                          <w:t>∂</w:t>
-                        </w:r>
-                      </w:p>
-                      <w:p>
-                        <w:pPr>
-                          <w:pStyle w:val="SemEspaamento"/>
-                          <w:rPr>
-                            <w:sz w:val="16"/>
-                            <w:szCs w:val="16"/>
-                          </w:rPr>
-                        </w:pPr>
-                        <w:r>
-                          <w:rPr>
-                            <w:sz w:val="16"/>
-                            <w:szCs w:val="16"/>
-                          </w:rPr>
-                          <w:t>Ca</w:t>
-                        </w:r>
-                        <w:r>
-                          <w:rPr>
-                            <w:sz w:val="16"/>
-                            <w:szCs w:val="16"/>
-                          </w:rPr>
-                          <w:t>lça</w:t>
-                        </w:r>
-                        <w:r>
-                          <w:rPr>
-                            <w:sz w:val="16"/>
-                            <w:szCs w:val="16"/>
-                          </w:rPr>
-                          <w:tab/>
-                        </w:r>
-                        <w:r>
-                          <w:rPr>
-                            <w:sz w:val="16"/>
-                            <w:szCs w:val="16"/>
-                          </w:rPr>
-                          <w:t>1</w:t>
-                        </w:r>
-                        <w:r>
-                          <w:rPr>
-                            <w:sz w:val="16"/>
-                            <w:szCs w:val="16"/>
-                          </w:rPr>
-                          <w:tab/>
-                        </w:r>
-                        <w:r>
-                          <w:rPr>
-                            <w:sz w:val="16"/>
-                            <w:szCs w:val="16"/>
-                          </w:rPr>
-                          <w:t>4</w:t>
-                        </w:r>
-                        <w:r>
-                          <w:rPr>
-                            <w:sz w:val="16"/>
-                            <w:szCs w:val="16"/>
-                          </w:rPr>
-                          <w:t>2,00</w:t>
-                        </w:r>
-                        <w:r>
-                          <w:rPr>
-                            <w:sz w:val="16"/>
-                            <w:szCs w:val="16"/>
-                          </w:rPr>
-                          <w:t xml:space="preserve">   </w:t>
-                        </w:r>
-                        <w:r>
-                          <w:rPr>
-                            <w:rFonts w:ascii="Agency FB" w:hAnsi="Agency FB"/>
-                            <w:sz w:val="16"/>
-                            <w:szCs w:val="16"/>
-                          </w:rPr>
-                          <w:t>∂</w:t>
-                        </w:r>
-                      </w:p>
-                      <w:p>
-                        <w:pPr>
-                          <w:pStyle w:val="SemEspaamento"/>
-                          <w:rPr>
-                            <w:sz w:val="16"/>
-                            <w:szCs w:val="16"/>
-                          </w:rPr>
-                        </w:pPr>
-                        <w:r>
-                          <w:rPr>
-                            <w:sz w:val="16"/>
-                            <w:szCs w:val="16"/>
-                          </w:rPr>
-                          <w:t>Camisa</w:t>
-                        </w:r>
-                        <w:r>
-                          <w:rPr>
-                            <w:sz w:val="16"/>
-                            <w:szCs w:val="16"/>
-                          </w:rPr>
-                          <w:tab/>
-                          <w:t>5</w:t>
-                        </w:r>
-                        <w:r>
-                          <w:rPr>
-                            <w:sz w:val="16"/>
-                            <w:szCs w:val="16"/>
-                          </w:rPr>
-                          <w:tab/>
-                          <w:t>1</w:t>
-                        </w:r>
-                        <w:r>
-                          <w:rPr>
-                            <w:sz w:val="16"/>
-                            <w:szCs w:val="16"/>
-                          </w:rPr>
-                          <w:t>8</w:t>
-                        </w:r>
-                        <w:r>
-                          <w:rPr>
-                            <w:sz w:val="16"/>
-                            <w:szCs w:val="16"/>
-                          </w:rPr>
-                          <w:t>,00</w:t>
-                        </w:r>
-                        <w:r>
-                          <w:rPr>
-                            <w:sz w:val="16"/>
-                            <w:szCs w:val="16"/>
-                          </w:rPr>
-                          <w:t xml:space="preserve">   </w:t>
-                        </w:r>
-                        <w:r>
-                          <w:rPr>
-                            <w:rFonts w:ascii="Agency FB" w:hAnsi="Agency FB"/>
-                            <w:sz w:val="16"/>
-                            <w:szCs w:val="16"/>
-                          </w:rPr>
-                          <w:t>∂</w:t>
-                        </w:r>
-                      </w:p>
-                      <w:p>
-                        <w:pPr>
-                          <w:pStyle w:val="SemEspaamento"/>
-                          <w:rPr>
-                            <w:sz w:val="16"/>
-                            <w:szCs w:val="16"/>
-                          </w:rPr>
-                        </w:pPr>
-                        <w:r>
-                          <w:rPr>
-                            <w:sz w:val="16"/>
-                            <w:szCs w:val="16"/>
-                          </w:rPr>
-                          <w:t>Bermuda</w:t>
-                        </w:r>
-                        <w:r>
-                          <w:rPr>
-                            <w:sz w:val="16"/>
-                            <w:szCs w:val="16"/>
-                          </w:rPr>
-                          <w:tab/>
-                        </w:r>
-                        <w:r>
-                          <w:rPr>
-                            <w:sz w:val="16"/>
-                            <w:szCs w:val="16"/>
-                          </w:rPr>
-                          <w:t>6</w:t>
-                        </w:r>
-                        <w:r>
-                          <w:rPr>
-                            <w:sz w:val="16"/>
-                            <w:szCs w:val="16"/>
-                          </w:rPr>
-                          <w:tab/>
-                        </w:r>
-                        <w:r>
-                          <w:rPr>
-                            <w:sz w:val="16"/>
-                            <w:szCs w:val="16"/>
-                          </w:rPr>
-                          <w:t>3</w:t>
-                        </w:r>
-                        <w:r>
-                          <w:rPr>
-                            <w:sz w:val="16"/>
-                            <w:szCs w:val="16"/>
-                          </w:rPr>
-                          <w:t>2,00</w:t>
-                        </w:r>
-                        <w:r>
-                          <w:rPr>
-                            <w:sz w:val="16"/>
-                            <w:szCs w:val="16"/>
-                          </w:rPr>
-                          <w:t xml:space="preserve">   </w:t>
-                        </w:r>
-                        <w:r>
-                          <w:rPr>
-                            <w:rFonts w:ascii="Agency FB" w:hAnsi="Agency FB"/>
-                            <w:sz w:val="16"/>
-                            <w:szCs w:val="16"/>
-                          </w:rPr>
-                          <w:t>∂</w:t>
-                        </w:r>
-                      </w:p>
-                      <w:p>
-                        <w:pPr>
-                          <w:rPr>
-                            <w:sz w:val="16"/>
-                            <w:szCs w:val="16"/>
-                            <w14:textOutline w14:w="9525" w14:cap="rnd" w14:cmpd="sng" w14:algn="ctr">
-                              <w14:solidFill>
-                                <w14:srgbClr w14:val="000000"/>
-                              </w14:solidFill>
-                              <w14:prstDash w14:val="solid"/>
-                              <w14:round/>
-                            </w14:textOutline>
-                          </w:rPr>
-                        </w:pPr>
-                      </w:p>
-                    </w:txbxContent>
-                  </v:textbox>
-                </v:shape>
-              </v:group>
-            </w:pict>
-          </mc:Fallback>
-        </mc:AlternateContent>
-      </w:r>
-    </w:p>
+    <w:p/>
     <w:p>
       <w:r>
         <w:rPr>
@@ -2931,7 +1557,7 @@
         <mc:AlternateContent>
           <mc:Choice Requires="wps">
             <w:drawing>
-              <wp:anchor distT="0" distB="0" distL="114300" distR="114300" simplePos="0" relativeHeight="251653120" behindDoc="0" locked="0" layoutInCell="1" allowOverlap="1" wp14:anchorId="2384BC09" wp14:editId="362E7CC9">
+              <wp:anchor distT="0" distB="0" distL="114300" distR="114300" simplePos="0" relativeHeight="251639808" behindDoc="0" locked="0" layoutInCell="1" allowOverlap="1" wp14:anchorId="08C32283" wp14:editId="410FB669">
                 <wp:simplePos x="0" y="0"/>
                 <wp:positionH relativeFrom="column">
                   <wp:posOffset>4396740</wp:posOffset>
@@ -3049,7 +1675,7 @@
           </mc:Choice>
           <mc:Fallback>
             <w:pict>
-              <v:shape w14:anchorId="2384BC09" id="_x0000_s1057" type="#_x0000_t202" style="position:absolute;margin-left:346.2pt;margin-top:20.1pt;width:115.5pt;height:94.5pt;z-index:251653120;visibility:visible;mso-wrap-style:square;mso-height-percent:0;mso-wrap-distance-left:9pt;mso-wrap-distance-top:0;mso-wrap-distance-right:9pt;mso-wrap-distance-bottom:0;mso-position-horizontal:absolute;mso-position-horizontal-relative:text;mso-position-vertical:absolute;mso-position-vertical-relative:text;mso-height-percent:0;mso-height-relative:margin;v-text-anchor:top" o:gfxdata="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">
+              <v:shape w14:anchorId="08C32283" id="_x0000_s1048" type="#_x0000_t202" style="position:absolute;margin-left:346.2pt;margin-top:20.1pt;width:115.5pt;height:94.5pt;z-index:251639808;visibility:visible;mso-wrap-style:square;mso-height-percent:0;mso-wrap-distance-left:9pt;mso-wrap-distance-top:0;mso-wrap-distance-right:9pt;mso-wrap-distance-bottom:0;mso-position-horizontal:absolute;mso-position-horizontal-relative:text;mso-position-vertical:absolute;mso-position-vertical-relative:text;mso-height-percent:0;mso-height-relative:margin;v-text-anchor:top" o:gfxdata="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">
                 <v:fill r:id="rId7" o:title="" recolor="t" rotate="t" type="tile"/>
                 <v:textbox>
                   <w:txbxContent>
@@ -3092,9 +1718,2135 @@
         </mc:AlternateContent>
       </w:r>
     </w:p>
+    <w:p>
+      <w:r>
+        <w:rPr>
+          <w:noProof/>
+          <w:lang w:eastAsia="pt-BR"/>
+        </w:rPr>
+        <mc:AlternateContent>
+          <mc:Choice Requires="wpg">
+            <w:drawing>
+              <wp:anchor distT="0" distB="0" distL="114300" distR="114300" simplePos="0" relativeHeight="251698176" behindDoc="0" locked="0" layoutInCell="1" allowOverlap="1" wp14:anchorId="753D8EDF" wp14:editId="559EE99C">
+                <wp:simplePos x="0" y="0"/>
+                <wp:positionH relativeFrom="column">
+                  <wp:posOffset>-542925</wp:posOffset>
+                </wp:positionH>
+                <wp:positionV relativeFrom="paragraph">
+                  <wp:posOffset>170170</wp:posOffset>
+                </wp:positionV>
+                <wp:extent cx="1724025" cy="2990850"/>
+                <wp:effectExtent l="0" t="0" r="28575" b="19050"/>
+                <wp:wrapNone/>
+                <wp:docPr id="250" name="Agrupar 250"/>
+                <wp:cNvGraphicFramePr/>
+                <a:graphic xmlns:a="http://schemas.openxmlformats.org/drawingml/2006/main">
+                  <a:graphicData uri="http://schemas.microsoft.com/office/word/2010/wordprocessingGroup">
+                    <wpg:wgp>
+                      <wpg:cNvGrpSpPr/>
+                      <wpg:grpSpPr>
+                        <a:xfrm>
+                          <a:off x="0" y="0"/>
+                          <a:ext cx="1724025" cy="2990850"/>
+                          <a:chOff x="0" y="0"/>
+                          <a:chExt cx="1724025" cy="2990850"/>
+                        </a:xfrm>
+                      </wpg:grpSpPr>
+                      <wps:wsp>
+                        <wps:cNvPr id="3" name="Retângulo 3"/>
+                        <wps:cNvSpPr/>
+                        <wps:spPr>
+                          <a:xfrm>
+                            <a:off x="0" y="0"/>
+                            <a:ext cx="1724025" cy="2990850"/>
+                          </a:xfrm>
+                          <a:prstGeom prst="rect">
+                            <a:avLst/>
+                          </a:prstGeom>
+                          <a:solidFill>
+                            <a:sysClr val="window" lastClr="FFFFFF"/>
+                          </a:solidFill>
+                          <a:ln w="12700" cap="flat" cmpd="sng" algn="ctr">
+                            <a:solidFill>
+                              <a:srgbClr val="70AD47"/>
+                            </a:solidFill>
+                            <a:prstDash val="solid"/>
+                            <a:miter lim="800000"/>
+                          </a:ln>
+                          <a:effectLst/>
+                        </wps:spPr>
+                        <wps:bodyPr rot="0" spcFirstLastPara="0" vertOverflow="overflow" horzOverflow="overflow" vert="horz" wrap="square" lIns="91440" tIns="45720" rIns="91440" bIns="45720" numCol="1" spcCol="0" rtlCol="0" fromWordArt="0" anchor="ctr" anchorCtr="0" forceAA="0" compatLnSpc="1">
+                          <a:prstTxWarp prst="textNoShape">
+                            <a:avLst/>
+                          </a:prstTxWarp>
+                          <a:noAutofit/>
+                        </wps:bodyPr>
+                      </wps:wsp>
+                      <wpg:grpSp>
+                        <wpg:cNvPr id="246" name="Agrupar 246"/>
+                        <wpg:cNvGrpSpPr/>
+                        <wpg:grpSpPr>
+                          <a:xfrm>
+                            <a:off x="114300" y="28575"/>
+                            <a:ext cx="1504950" cy="2839729"/>
+                            <a:chOff x="0" y="0"/>
+                            <a:chExt cx="1504950" cy="2839729"/>
+                          </a:xfrm>
+                        </wpg:grpSpPr>
+                        <wps:wsp>
+                          <wps:cNvPr id="9" name="Caixa de Texto 2"/>
+                          <wps:cNvSpPr txBox="1">
+                            <a:spLocks noChangeArrowheads="1"/>
+                          </wps:cNvSpPr>
+                          <wps:spPr bwMode="auto">
+                            <a:xfrm>
+                              <a:off x="9525" y="257175"/>
+                              <a:ext cx="1466850" cy="235993"/>
+                            </a:xfrm>
+                            <a:prstGeom prst="rect">
+                              <a:avLst/>
+                            </a:prstGeom>
+                            <a:solidFill>
+                              <a:srgbClr val="FFFFFF"/>
+                            </a:solidFill>
+                            <a:ln w="9525">
+                              <a:solidFill>
+                                <a:srgbClr val="000000"/>
+                              </a:solidFill>
+                              <a:miter lim="800000"/>
+                              <a:headEnd/>
+                              <a:tailEnd/>
+                            </a:ln>
+                          </wps:spPr>
+                          <wps:txbx>
+                            <w:txbxContent>
+                              <w:p>
+                                <w:pPr>
+                                  <w:rPr>
+                                    <w:sz w:val="20"/>
+                                    <w:szCs w:val="20"/>
+                                  </w:rPr>
+                                </w:pPr>
+                                <w:r>
+                                  <w:rPr>
+                                    <w:sz w:val="20"/>
+                                    <w:szCs w:val="20"/>
+                                  </w:rPr>
+                                  <w:t>Nome</w:t>
+                                </w:r>
+                              </w:p>
+                            </w:txbxContent>
+                          </wps:txbx>
+                          <wps:bodyPr rot="0" vert="horz" wrap="square" lIns="91440" tIns="45720" rIns="91440" bIns="45720" anchor="t" anchorCtr="0">
+                            <a:noAutofit/>
+                          </wps:bodyPr>
+                        </wps:wsp>
+                        <wps:wsp>
+                          <wps:cNvPr id="17" name="Caixa de Texto 2"/>
+                          <wps:cNvSpPr txBox="1">
+                            <a:spLocks noChangeArrowheads="1"/>
+                          </wps:cNvSpPr>
+                          <wps:spPr bwMode="auto">
+                            <a:xfrm>
+                              <a:off x="9525" y="533400"/>
+                              <a:ext cx="1466850" cy="240969"/>
+                            </a:xfrm>
+                            <a:prstGeom prst="rect">
+                              <a:avLst/>
+                            </a:prstGeom>
+                            <a:solidFill>
+                              <a:srgbClr val="FFFFFF"/>
+                            </a:solidFill>
+                            <a:ln w="9525">
+                              <a:solidFill>
+                                <a:srgbClr val="000000"/>
+                              </a:solidFill>
+                              <a:miter lim="800000"/>
+                              <a:headEnd/>
+                              <a:tailEnd/>
+                            </a:ln>
+                          </wps:spPr>
+                          <wps:txbx>
+                            <w:txbxContent>
+                              <w:p>
+                                <w:pPr>
+                                  <w:rPr>
+                                    <w:sz w:val="20"/>
+                                    <w:szCs w:val="20"/>
+                                  </w:rPr>
+                                </w:pPr>
+                                <w:proofErr w:type="spellStart"/>
+                                <w:r>
+                                  <w:rPr>
+                                    <w:sz w:val="20"/>
+                                    <w:szCs w:val="20"/>
+                                  </w:rPr>
+                                  <w:t>Qtd</w:t>
+                                </w:r>
+                                <w:proofErr w:type="spellEnd"/>
+                                <w:r>
+                                  <w:rPr>
+                                    <w:sz w:val="20"/>
+                                    <w:szCs w:val="20"/>
+                                  </w:rPr>
+                                  <w:t xml:space="preserve"> em Estoque</w:t>
+                                </w:r>
+                              </w:p>
+                            </w:txbxContent>
+                          </wps:txbx>
+                          <wps:bodyPr rot="0" vert="horz" wrap="square" lIns="91440" tIns="45720" rIns="91440" bIns="45720" anchor="t" anchorCtr="0">
+                            <a:noAutofit/>
+                          </wps:bodyPr>
+                        </wps:wsp>
+                        <wps:wsp>
+                          <wps:cNvPr id="231" name="Caixa de Texto 2"/>
+                          <wps:cNvSpPr txBox="1">
+                            <a:spLocks noChangeArrowheads="1"/>
+                          </wps:cNvSpPr>
+                          <wps:spPr bwMode="auto">
+                            <a:xfrm>
+                              <a:off x="38100" y="0"/>
+                              <a:ext cx="1466850" cy="248929"/>
+                            </a:xfrm>
+                            <a:prstGeom prst="rect">
+                              <a:avLst/>
+                            </a:prstGeom>
+                            <a:solidFill>
+                              <a:srgbClr val="FFFFFF"/>
+                            </a:solidFill>
+                            <a:ln w="9525">
+                              <a:noFill/>
+                              <a:miter lim="800000"/>
+                              <a:headEnd/>
+                              <a:tailEnd/>
+                            </a:ln>
+                          </wps:spPr>
+                          <wps:txbx>
+                            <w:txbxContent>
+                              <w:p>
+                                <w:pPr>
+                                  <w:pStyle w:val="SemEspaamento"/>
+                                  <w:jc w:val="center"/>
+                                  <w:rPr>
+                                    <w:b/>
+                                    <w:sz w:val="20"/>
+                                    <w:szCs w:val="20"/>
+                                  </w:rPr>
+                                </w:pPr>
+                                <w:r>
+                                  <w:rPr>
+                                    <w:b/>
+                                    <w:sz w:val="20"/>
+                                    <w:szCs w:val="20"/>
+                                  </w:rPr>
+                                  <w:t>CAD. DE PRODUTO</w:t>
+                                </w:r>
+                              </w:p>
+                              <w:p>
+                                <w:pPr>
+                                  <w:pStyle w:val="SemEspaamento"/>
+                                  <w:jc w:val="center"/>
+                                  <w:rPr>
+                                    <w:b/>
+                                    <w:sz w:val="20"/>
+                                    <w:szCs w:val="20"/>
+                                  </w:rPr>
+                                </w:pPr>
+                              </w:p>
+                              <w:p>
+                                <w:pPr>
+                                  <w:pStyle w:val="SemEspaamento"/>
+                                  <w:jc w:val="center"/>
+                                  <w:rPr>
+                                    <w:b/>
+                                    <w:sz w:val="20"/>
+                                    <w:szCs w:val="20"/>
+                                  </w:rPr>
+                                </w:pPr>
+                              </w:p>
+                            </w:txbxContent>
+                          </wps:txbx>
+                          <wps:bodyPr rot="0" vert="horz" wrap="square" lIns="91440" tIns="45720" rIns="91440" bIns="45720" anchor="t" anchorCtr="0">
+                            <a:noAutofit/>
+                          </wps:bodyPr>
+                        </wps:wsp>
+                        <wps:wsp>
+                          <wps:cNvPr id="235" name="Caixa de Texto 2"/>
+                          <wps:cNvSpPr txBox="1">
+                            <a:spLocks noChangeArrowheads="1"/>
+                          </wps:cNvSpPr>
+                          <wps:spPr bwMode="auto">
+                            <a:xfrm>
+                              <a:off x="0" y="857250"/>
+                              <a:ext cx="1466850" cy="1628775"/>
+                            </a:xfrm>
+                            <a:prstGeom prst="rect">
+                              <a:avLst/>
+                            </a:prstGeom>
+                            <a:blipFill>
+                              <a:blip r:embed="rId6"/>
+                              <a:tile tx="0" ty="0" sx="100000" sy="100000" flip="none" algn="tl"/>
+                            </a:blipFill>
+                            <a:ln w="9525">
+                              <a:gradFill flip="none" rotWithShape="1">
+                                <a:gsLst>
+                                  <a:gs pos="0">
+                                    <a:srgbClr val="A5A5A5">
+                                      <a:lumMod val="5000"/>
+                                      <a:lumOff val="95000"/>
+                                    </a:srgbClr>
+                                  </a:gs>
+                                  <a:gs pos="74000">
+                                    <a:srgbClr val="A5A5A5">
+                                      <a:lumMod val="45000"/>
+                                      <a:lumOff val="55000"/>
+                                    </a:srgbClr>
+                                  </a:gs>
+                                  <a:gs pos="83000">
+                                    <a:srgbClr val="A5A5A5">
+                                      <a:lumMod val="45000"/>
+                                      <a:lumOff val="55000"/>
+                                    </a:srgbClr>
+                                  </a:gs>
+                                  <a:gs pos="100000">
+                                    <a:srgbClr val="A5A5A5">
+                                      <a:lumMod val="30000"/>
+                                      <a:lumOff val="70000"/>
+                                    </a:srgbClr>
+                                  </a:gs>
+                                </a:gsLst>
+                                <a:lin ang="5400000" scaled="1"/>
+                                <a:tileRect/>
+                              </a:gradFill>
+                              <a:miter lim="800000"/>
+                              <a:headEnd/>
+                              <a:tailEnd/>
+                            </a:ln>
+                          </wps:spPr>
+                          <wps:txbx>
+                            <w:txbxContent>
+                              <w:p>
+                                <w:pPr>
+                                  <w:pStyle w:val="SemEspaamento"/>
+                                  <w:rPr>
+                                    <w:sz w:val="16"/>
+                                    <w:szCs w:val="16"/>
+                                  </w:rPr>
+                                </w:pPr>
+                                <w:r>
+                                  <w:rPr>
+                                    <w:sz w:val="16"/>
+                                    <w:szCs w:val="16"/>
+                                  </w:rPr>
+                                  <w:t>Produto 1</w:t>
+                                </w:r>
+                                <w:r>
+                                  <w:rPr>
+                                    <w:sz w:val="16"/>
+                                    <w:szCs w:val="16"/>
+                                  </w:rPr>
+                                  <w:tab/>
+                                </w:r>
+                                <w:r>
+                                  <w:rPr>
+                                    <w:sz w:val="16"/>
+                                    <w:szCs w:val="16"/>
+                                  </w:rPr>
+                                  <w:tab/>
+                                </w:r>
+                                <w:r>
+                                  <w:rPr>
+                                    <w:rFonts w:ascii="Agency FB" w:hAnsi="Agency FB"/>
+                                    <w:sz w:val="16"/>
+                                    <w:szCs w:val="16"/>
+                                  </w:rPr>
+                                  <w:t>∂</w:t>
+                                </w:r>
+                              </w:p>
+                              <w:p>
+                                <w:pPr>
+                                  <w:pStyle w:val="SemEspaamento"/>
+                                  <w:rPr>
+                                    <w:sz w:val="16"/>
+                                    <w:szCs w:val="16"/>
+                                  </w:rPr>
+                                </w:pPr>
+                                <w:r>
+                                  <w:rPr>
+                                    <w:sz w:val="16"/>
+                                    <w:szCs w:val="16"/>
+                                  </w:rPr>
+                                  <w:t>Produto A</w:t>
+                                </w:r>
+                                <w:r>
+                                  <w:rPr>
+                                    <w:sz w:val="16"/>
+                                    <w:szCs w:val="16"/>
+                                  </w:rPr>
+                                  <w:tab/>
+                                </w:r>
+                                <w:r>
+                                  <w:rPr>
+                                    <w:sz w:val="16"/>
+                                    <w:szCs w:val="16"/>
+                                  </w:rPr>
+                                  <w:tab/>
+                                </w:r>
+                                <w:r>
+                                  <w:rPr>
+                                    <w:rFonts w:ascii="Agency FB" w:hAnsi="Agency FB"/>
+                                    <w:sz w:val="16"/>
+                                    <w:szCs w:val="16"/>
+                                  </w:rPr>
+                                  <w:t>∂</w:t>
+                                </w:r>
+                              </w:p>
+                              <w:p>
+                                <w:pPr>
+                                  <w:pStyle w:val="SemEspaamento"/>
+                                  <w:rPr>
+                                    <w:sz w:val="16"/>
+                                    <w:szCs w:val="16"/>
+                                  </w:rPr>
+                                </w:pPr>
+                                <w:r>
+                                  <w:rPr>
+                                    <w:sz w:val="16"/>
+                                    <w:szCs w:val="16"/>
+                                  </w:rPr>
+                                  <w:t>Produto Z</w:t>
+                                </w:r>
+                                <w:r>
+                                  <w:rPr>
+                                    <w:sz w:val="16"/>
+                                    <w:szCs w:val="16"/>
+                                  </w:rPr>
+                                  <w:tab/>
+                                </w:r>
+                                <w:r>
+                                  <w:rPr>
+                                    <w:sz w:val="16"/>
+                                    <w:szCs w:val="16"/>
+                                  </w:rPr>
+                                  <w:tab/>
+                                </w:r>
+                                <w:r>
+                                  <w:rPr>
+                                    <w:rFonts w:ascii="Agency FB" w:hAnsi="Agency FB"/>
+                                    <w:sz w:val="16"/>
+                                    <w:szCs w:val="16"/>
+                                  </w:rPr>
+                                  <w:t>∂</w:t>
+                                </w:r>
+                              </w:p>
+                              <w:p>
+                                <w:pPr>
+                                  <w:rPr>
+                                    <w:sz w:val="16"/>
+                                    <w:szCs w:val="16"/>
+                                    <w14:textOutline w14:w="9525" w14:cap="rnd" w14:cmpd="sng" w14:algn="ctr">
+                                      <w14:solidFill>
+                                        <w14:srgbClr w14:val="000000"/>
+                                      </w14:solidFill>
+                                      <w14:prstDash w14:val="solid"/>
+                                      <w14:round/>
+                                    </w14:textOutline>
+                                  </w:rPr>
+                                </w:pPr>
+                              </w:p>
+                            </w:txbxContent>
+                          </wps:txbx>
+                          <wps:bodyPr rot="0" vert="horz" wrap="square" lIns="91440" tIns="45720" rIns="91440" bIns="45720" anchor="t" anchorCtr="0">
+                            <a:noAutofit/>
+                          </wps:bodyPr>
+                        </wps:wsp>
+                        <wps:wsp>
+                          <wps:cNvPr id="237" name="Retângulo 237"/>
+                          <wps:cNvSpPr/>
+                          <wps:spPr>
+                            <a:xfrm>
+                              <a:off x="19050" y="2552700"/>
+                              <a:ext cx="1460452" cy="287029"/>
+                            </a:xfrm>
+                            <a:prstGeom prst="rect">
+                              <a:avLst/>
+                            </a:prstGeom>
+                            <a:solidFill>
+                              <a:sysClr val="windowText" lastClr="000000"/>
+                            </a:solidFill>
+                            <a:ln w="12700" cap="flat" cmpd="sng" algn="ctr">
+                              <a:solidFill>
+                                <a:sysClr val="windowText" lastClr="000000">
+                                  <a:shade val="50000"/>
+                                </a:sysClr>
+                              </a:solidFill>
+                              <a:prstDash val="solid"/>
+                              <a:miter lim="800000"/>
+                            </a:ln>
+                            <a:effectLst/>
+                          </wps:spPr>
+                          <wps:txbx>
+                            <w:txbxContent>
+                              <w:p>
+                                <w:pPr>
+                                  <w:jc w:val="center"/>
+                                </w:pPr>
+                                <w:r>
+                                  <w:t>ADICIONA ITEM</w:t>
+                                </w:r>
+                              </w:p>
+                            </w:txbxContent>
+                          </wps:txbx>
+                          <wps:bodyPr rot="0" spcFirstLastPara="0" vertOverflow="overflow" horzOverflow="overflow" vert="horz" wrap="square" lIns="91440" tIns="45720" rIns="91440" bIns="45720" numCol="1" spcCol="0" rtlCol="0" fromWordArt="0" anchor="ctr" anchorCtr="0" forceAA="0" compatLnSpc="1">
+                            <a:prstTxWarp prst="textNoShape">
+                              <a:avLst/>
+                            </a:prstTxWarp>
+                            <a:noAutofit/>
+                          </wps:bodyPr>
+                        </wps:wsp>
+                      </wpg:grpSp>
+                    </wpg:wgp>
+                  </a:graphicData>
+                </a:graphic>
+              </wp:anchor>
+            </w:drawing>
+          </mc:Choice>
+          <mc:Fallback>
+            <w:pict>
+              <v:group w14:anchorId="753D8EDF" id="Agrupar 250" o:spid="_x0000_s1049" style="position:absolute;margin-left:-42.75pt;margin-top:13.4pt;width:135.75pt;height:235.5pt;z-index:251698176" coordsize="17240,29908" o:gfxdata="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">
+                <v:rect id="Retângulo 3" o:spid="_x0000_s1050" style="position:absolute;width:17240;height:29908;visibility:visible;mso-wrap-style:square;v-text-anchor:middle" o:gfxdata="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" fillcolor="window" strokecolor="#70ad47" strokeweight="1pt"/>
+                <v:group id="Agrupar 246" o:spid="_x0000_s1051" style="position:absolute;left:1143;top:285;width:15049;height:28398" coordsize="15049,28397" o:gfxdata="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">
+                  <v:shape id="_x0000_s1052" type="#_x0000_t202" style="position:absolute;left:95;top:2571;width:14668;height:2360;visibility:visible;mso-wrap-style:square;v-text-anchor:top" o:gfxdata="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">
+                    <v:textbox>
+                      <w:txbxContent>
+                        <w:p>
+                          <w:pPr>
+                            <w:rPr>
+                              <w:sz w:val="20"/>
+                              <w:szCs w:val="20"/>
+                            </w:rPr>
+                          </w:pPr>
+                          <w:r>
+                            <w:rPr>
+                              <w:sz w:val="20"/>
+                              <w:szCs w:val="20"/>
+                            </w:rPr>
+                            <w:t>Nome</w:t>
+                          </w:r>
+                        </w:p>
+                      </w:txbxContent>
+                    </v:textbox>
+                  </v:shape>
+                  <v:shape id="_x0000_s1053" type="#_x0000_t202" style="position:absolute;left:95;top:5334;width:14668;height:2409;visibility:visible;mso-wrap-style:square;v-text-anchor:top" o:gfxdata="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">
+                    <v:textbox>
+                      <w:txbxContent>
+                        <w:p>
+                          <w:pPr>
+                            <w:rPr>
+                              <w:sz w:val="20"/>
+                              <w:szCs w:val="20"/>
+                            </w:rPr>
+                          </w:pPr>
+                          <w:proofErr w:type="spellStart"/>
+                          <w:r>
+                            <w:rPr>
+                              <w:sz w:val="20"/>
+                              <w:szCs w:val="20"/>
+                            </w:rPr>
+                            <w:t>Qtd</w:t>
+                          </w:r>
+                          <w:proofErr w:type="spellEnd"/>
+                          <w:r>
+                            <w:rPr>
+                              <w:sz w:val="20"/>
+                              <w:szCs w:val="20"/>
+                            </w:rPr>
+                            <w:t xml:space="preserve"> em Estoque</w:t>
+                          </w:r>
+                        </w:p>
+                      </w:txbxContent>
+                    </v:textbox>
+                  </v:shape>
+                  <v:shape id="_x0000_s1054" type="#_x0000_t202" style="position:absolute;left:381;width:14668;height:2489;visibility:visible;mso-wrap-style:square;v-text-anchor:top" o:gfxdata="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" stroked="f">
+                    <v:textbox>
+                      <w:txbxContent>
+                        <w:p>
+                          <w:pPr>
+                            <w:pStyle w:val="SemEspaamento"/>
+                            <w:jc w:val="center"/>
+                            <w:rPr>
+                              <w:b/>
+                              <w:sz w:val="20"/>
+                              <w:szCs w:val="20"/>
+                            </w:rPr>
+                          </w:pPr>
+                          <w:r>
+                            <w:rPr>
+                              <w:b/>
+                              <w:sz w:val="20"/>
+                              <w:szCs w:val="20"/>
+                            </w:rPr>
+                            <w:t>CAD. DE PRODUTO</w:t>
+                          </w:r>
+                        </w:p>
+                        <w:p>
+                          <w:pPr>
+                            <w:pStyle w:val="SemEspaamento"/>
+                            <w:jc w:val="center"/>
+                            <w:rPr>
+                              <w:b/>
+                              <w:sz w:val="20"/>
+                              <w:szCs w:val="20"/>
+                            </w:rPr>
+                          </w:pPr>
+                        </w:p>
+                        <w:p>
+                          <w:pPr>
+                            <w:pStyle w:val="SemEspaamento"/>
+                            <w:jc w:val="center"/>
+                            <w:rPr>
+                              <w:b/>
+                              <w:sz w:val="20"/>
+                              <w:szCs w:val="20"/>
+                            </w:rPr>
+                          </w:pPr>
+                        </w:p>
+                      </w:txbxContent>
+                    </v:textbox>
+                  </v:shape>
+                  <v:shape id="_x0000_s1055" type="#_x0000_t202" style="position:absolute;top:8572;width:14668;height:16288;visibility:visible;mso-wrap-style:square;v-text-anchor:top" o:gfxdata="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">
+                    <v:fill r:id="rId7" o:title="" recolor="t" rotate="t" type="tile"/>
+                    <v:textbox>
+                      <w:txbxContent>
+                        <w:p>
+                          <w:pPr>
+                            <w:pStyle w:val="SemEspaamento"/>
+                            <w:rPr>
+                              <w:sz w:val="16"/>
+                              <w:szCs w:val="16"/>
+                            </w:rPr>
+                          </w:pPr>
+                          <w:r>
+                            <w:rPr>
+                              <w:sz w:val="16"/>
+                              <w:szCs w:val="16"/>
+                            </w:rPr>
+                            <w:t>Produto 1</w:t>
+                          </w:r>
+                          <w:r>
+                            <w:rPr>
+                              <w:sz w:val="16"/>
+                              <w:szCs w:val="16"/>
+                            </w:rPr>
+                            <w:tab/>
+                          </w:r>
+                          <w:r>
+                            <w:rPr>
+                              <w:sz w:val="16"/>
+                              <w:szCs w:val="16"/>
+                            </w:rPr>
+                            <w:tab/>
+                          </w:r>
+                          <w:r>
+                            <w:rPr>
+                              <w:rFonts w:ascii="Agency FB" w:hAnsi="Agency FB"/>
+                              <w:sz w:val="16"/>
+                              <w:szCs w:val="16"/>
+                            </w:rPr>
+                            <w:t>∂</w:t>
+                          </w:r>
+                        </w:p>
+                        <w:p>
+                          <w:pPr>
+                            <w:pStyle w:val="SemEspaamento"/>
+                            <w:rPr>
+                              <w:sz w:val="16"/>
+                              <w:szCs w:val="16"/>
+                            </w:rPr>
+                          </w:pPr>
+                          <w:r>
+                            <w:rPr>
+                              <w:sz w:val="16"/>
+                              <w:szCs w:val="16"/>
+                            </w:rPr>
+                            <w:t>Produto A</w:t>
+                          </w:r>
+                          <w:r>
+                            <w:rPr>
+                              <w:sz w:val="16"/>
+                              <w:szCs w:val="16"/>
+                            </w:rPr>
+                            <w:tab/>
+                          </w:r>
+                          <w:r>
+                            <w:rPr>
+                              <w:sz w:val="16"/>
+                              <w:szCs w:val="16"/>
+                            </w:rPr>
+                            <w:tab/>
+                          </w:r>
+                          <w:r>
+                            <w:rPr>
+                              <w:rFonts w:ascii="Agency FB" w:hAnsi="Agency FB"/>
+                              <w:sz w:val="16"/>
+                              <w:szCs w:val="16"/>
+                            </w:rPr>
+                            <w:t>∂</w:t>
+                          </w:r>
+                        </w:p>
+                        <w:p>
+                          <w:pPr>
+                            <w:pStyle w:val="SemEspaamento"/>
+                            <w:rPr>
+                              <w:sz w:val="16"/>
+                              <w:szCs w:val="16"/>
+                            </w:rPr>
+                          </w:pPr>
+                          <w:r>
+                            <w:rPr>
+                              <w:sz w:val="16"/>
+                              <w:szCs w:val="16"/>
+                            </w:rPr>
+                            <w:t>Produto Z</w:t>
+                          </w:r>
+                          <w:r>
+                            <w:rPr>
+                              <w:sz w:val="16"/>
+                              <w:szCs w:val="16"/>
+                            </w:rPr>
+                            <w:tab/>
+                          </w:r>
+                          <w:r>
+                            <w:rPr>
+                              <w:sz w:val="16"/>
+                              <w:szCs w:val="16"/>
+                            </w:rPr>
+                            <w:tab/>
+                          </w:r>
+                          <w:r>
+                            <w:rPr>
+                              <w:rFonts w:ascii="Agency FB" w:hAnsi="Agency FB"/>
+                              <w:sz w:val="16"/>
+                              <w:szCs w:val="16"/>
+                            </w:rPr>
+                            <w:t>∂</w:t>
+                          </w:r>
+                        </w:p>
+                        <w:p>
+                          <w:pPr>
+                            <w:rPr>
+                              <w:sz w:val="16"/>
+                              <w:szCs w:val="16"/>
+                              <w14:textOutline w14:w="9525" w14:cap="rnd" w14:cmpd="sng" w14:algn="ctr">
+                                <w14:solidFill>
+                                  <w14:srgbClr w14:val="000000"/>
+                                </w14:solidFill>
+                                <w14:prstDash w14:val="solid"/>
+                                <w14:round/>
+                              </w14:textOutline>
+                            </w:rPr>
+                          </w:pPr>
+                        </w:p>
+                      </w:txbxContent>
+                    </v:textbox>
+                  </v:shape>
+                  <v:rect id="Retângulo 237" o:spid="_x0000_s1056" style="position:absolute;left:190;top:25527;width:14605;height:2870;visibility:visible;mso-wrap-style:square;v-text-anchor:middle" o:gfxdata="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" fillcolor="windowText" strokeweight="1pt">
+                    <v:textbox>
+                      <w:txbxContent>
+                        <w:p>
+                          <w:pPr>
+                            <w:jc w:val="center"/>
+                          </w:pPr>
+                          <w:r>
+                            <w:t>ADICIONA ITEM</w:t>
+                          </w:r>
+                        </w:p>
+                      </w:txbxContent>
+                    </v:textbox>
+                  </v:rect>
+                </v:group>
+              </v:group>
+            </w:pict>
+          </mc:Fallback>
+        </mc:AlternateContent>
+      </w:r>
+    </w:p>
     <w:p/>
-    <w:p/>
-    <w:p/>
+    <w:p>
+      <w:r>
+        <w:rPr>
+          <w:noProof/>
+          <w:lang w:eastAsia="pt-BR"/>
+        </w:rPr>
+        <mc:AlternateContent>
+          <mc:Choice Requires="wpg">
+            <w:drawing>
+              <wp:anchor distT="0" distB="0" distL="114300" distR="114300" simplePos="0" relativeHeight="251628544" behindDoc="0" locked="0" layoutInCell="1" allowOverlap="1" wp14:anchorId="77B3348E" wp14:editId="30F42592">
+                <wp:simplePos x="0" y="0"/>
+                <wp:positionH relativeFrom="column">
+                  <wp:posOffset>1891665</wp:posOffset>
+                </wp:positionH>
+                <wp:positionV relativeFrom="paragraph">
+                  <wp:posOffset>7620</wp:posOffset>
+                </wp:positionV>
+                <wp:extent cx="1724025" cy="2990850"/>
+                <wp:effectExtent l="0" t="0" r="28575" b="19050"/>
+                <wp:wrapNone/>
+                <wp:docPr id="265" name="Agrupar 265"/>
+                <wp:cNvGraphicFramePr/>
+                <a:graphic xmlns:a="http://schemas.openxmlformats.org/drawingml/2006/main">
+                  <a:graphicData uri="http://schemas.microsoft.com/office/word/2010/wordprocessingGroup">
+                    <wpg:wgp>
+                      <wpg:cNvGrpSpPr/>
+                      <wpg:grpSpPr>
+                        <a:xfrm>
+                          <a:off x="0" y="0"/>
+                          <a:ext cx="1724025" cy="2990850"/>
+                          <a:chOff x="0" y="0"/>
+                          <a:chExt cx="1724025" cy="2990850"/>
+                        </a:xfrm>
+                      </wpg:grpSpPr>
+                      <wps:wsp>
+                        <wps:cNvPr id="19" name="Retângulo 19"/>
+                        <wps:cNvSpPr/>
+                        <wps:spPr>
+                          <a:xfrm>
+                            <a:off x="0" y="0"/>
+                            <a:ext cx="1724025" cy="2990850"/>
+                          </a:xfrm>
+                          <a:prstGeom prst="rect">
+                            <a:avLst/>
+                          </a:prstGeom>
+                          <a:solidFill>
+                            <a:sysClr val="window" lastClr="FFFFFF"/>
+                          </a:solidFill>
+                          <a:ln w="12700" cap="flat" cmpd="sng" algn="ctr">
+                            <a:solidFill>
+                              <a:srgbClr val="70AD47"/>
+                            </a:solidFill>
+                            <a:prstDash val="solid"/>
+                            <a:miter lim="800000"/>
+                          </a:ln>
+                          <a:effectLst/>
+                        </wps:spPr>
+                        <wps:bodyPr rot="0" spcFirstLastPara="0" vertOverflow="overflow" horzOverflow="overflow" vert="horz" wrap="square" lIns="91440" tIns="45720" rIns="91440" bIns="45720" numCol="1" spcCol="0" rtlCol="0" fromWordArt="0" anchor="ctr" anchorCtr="0" forceAA="0" compatLnSpc="1">
+                          <a:prstTxWarp prst="textNoShape">
+                            <a:avLst/>
+                          </a:prstTxWarp>
+                          <a:noAutofit/>
+                        </wps:bodyPr>
+                      </wps:wsp>
+                      <wps:wsp>
+                        <wps:cNvPr id="20" name="Caixa de Texto 2"/>
+                        <wps:cNvSpPr txBox="1">
+                          <a:spLocks noChangeArrowheads="1"/>
+                        </wps:cNvSpPr>
+                        <wps:spPr bwMode="auto">
+                          <a:xfrm>
+                            <a:off x="133350" y="439431"/>
+                            <a:ext cx="1466850" cy="282338"/>
+                          </a:xfrm>
+                          <a:prstGeom prst="rect">
+                            <a:avLst/>
+                          </a:prstGeom>
+                          <a:solidFill>
+                            <a:srgbClr val="FFFFFF"/>
+                          </a:solidFill>
+                          <a:ln w="9525">
+                            <a:solidFill>
+                              <a:srgbClr val="000000"/>
+                            </a:solidFill>
+                            <a:miter lim="800000"/>
+                            <a:headEnd/>
+                            <a:tailEnd/>
+                          </a:ln>
+                        </wps:spPr>
+                        <wps:txbx>
+                          <w:txbxContent>
+                            <w:p>
+                              <w:pPr>
+                                <w:rPr>
+                                  <w:sz w:val="24"/>
+                                  <w:szCs w:val="24"/>
+                                </w:rPr>
+                              </w:pPr>
+                              <w:r>
+                                <w:rPr>
+                                  <w:sz w:val="24"/>
+                                  <w:szCs w:val="24"/>
+                                </w:rPr>
+                                <w:t>Produto</w:t>
+                              </w:r>
+                            </w:p>
+                          </w:txbxContent>
+                        </wps:txbx>
+                        <wps:bodyPr rot="0" vert="horz" wrap="square" lIns="91440" tIns="45720" rIns="91440" bIns="45720" anchor="t" anchorCtr="0">
+                          <a:noAutofit/>
+                        </wps:bodyPr>
+                      </wps:wsp>
+                      <wps:wsp>
+                        <wps:cNvPr id="21" name="Caixa de Texto 2"/>
+                        <wps:cNvSpPr txBox="1">
+                          <a:spLocks noChangeArrowheads="1"/>
+                        </wps:cNvSpPr>
+                        <wps:spPr bwMode="auto">
+                          <a:xfrm>
+                            <a:off x="133350" y="762000"/>
+                            <a:ext cx="1466850" cy="240969"/>
+                          </a:xfrm>
+                          <a:prstGeom prst="rect">
+                            <a:avLst/>
+                          </a:prstGeom>
+                          <a:solidFill>
+                            <a:srgbClr val="FFFFFF"/>
+                          </a:solidFill>
+                          <a:ln w="9525">
+                            <a:solidFill>
+                              <a:srgbClr val="000000"/>
+                            </a:solidFill>
+                            <a:miter lim="800000"/>
+                            <a:headEnd/>
+                            <a:tailEnd/>
+                          </a:ln>
+                        </wps:spPr>
+                        <wps:txbx>
+                          <w:txbxContent>
+                            <w:p>
+                              <w:pPr>
+                                <w:rPr>
+                                  <w:sz w:val="24"/>
+                                  <w:szCs w:val="24"/>
+                                </w:rPr>
+                              </w:pPr>
+                              <w:proofErr w:type="spellStart"/>
+                              <w:r>
+                                <w:rPr>
+                                  <w:sz w:val="24"/>
+                                  <w:szCs w:val="24"/>
+                                </w:rPr>
+                                <w:t>Qtde</w:t>
+                              </w:r>
+                              <w:proofErr w:type="spellEnd"/>
+                            </w:p>
+                          </w:txbxContent>
+                        </wps:txbx>
+                        <wps:bodyPr rot="0" vert="horz" wrap="square" lIns="91440" tIns="45720" rIns="91440" bIns="45720" anchor="t" anchorCtr="0">
+                          <a:noAutofit/>
+                        </wps:bodyPr>
+                      </wps:wsp>
+                      <wps:wsp>
+                        <wps:cNvPr id="22" name="Caixa de Texto 22"/>
+                        <wps:cNvSpPr txBox="1">
+                          <a:spLocks noChangeArrowheads="1"/>
+                        </wps:cNvSpPr>
+                        <wps:spPr bwMode="auto">
+                          <a:xfrm>
+                            <a:off x="133350" y="1047750"/>
+                            <a:ext cx="1466850" cy="244665"/>
+                          </a:xfrm>
+                          <a:prstGeom prst="rect">
+                            <a:avLst/>
+                          </a:prstGeom>
+                          <a:solidFill>
+                            <a:srgbClr val="FFFFFF"/>
+                          </a:solidFill>
+                          <a:ln w="9525">
+                            <a:solidFill>
+                              <a:srgbClr val="000000"/>
+                            </a:solidFill>
+                            <a:miter lim="800000"/>
+                            <a:headEnd/>
+                            <a:tailEnd/>
+                          </a:ln>
+                        </wps:spPr>
+                        <wps:txbx>
+                          <w:txbxContent>
+                            <w:p>
+                              <w:pPr>
+                                <w:rPr>
+                                  <w:sz w:val="24"/>
+                                  <w:szCs w:val="24"/>
+                                </w:rPr>
+                              </w:pPr>
+                              <w:r>
+                                <w:rPr>
+                                  <w:sz w:val="24"/>
+                                  <w:szCs w:val="24"/>
+                                </w:rPr>
+                                <w:t>Preço Unitário</w:t>
+                              </w:r>
+                            </w:p>
+                          </w:txbxContent>
+                        </wps:txbx>
+                        <wps:bodyPr rot="0" vert="horz" wrap="square" lIns="91440" tIns="45720" rIns="91440" bIns="45720" anchor="t" anchorCtr="0">
+                          <a:noAutofit/>
+                        </wps:bodyPr>
+                      </wps:wsp>
+                      <wps:wsp>
+                        <wps:cNvPr id="28" name="Caixa de Texto 2"/>
+                        <wps:cNvSpPr txBox="1">
+                          <a:spLocks noChangeArrowheads="1"/>
+                        </wps:cNvSpPr>
+                        <wps:spPr bwMode="auto">
+                          <a:xfrm>
+                            <a:off x="133350" y="1333500"/>
+                            <a:ext cx="1466850" cy="263288"/>
+                          </a:xfrm>
+                          <a:prstGeom prst="rect">
+                            <a:avLst/>
+                          </a:prstGeom>
+                          <a:solidFill>
+                            <a:srgbClr val="FFFFFF"/>
+                          </a:solidFill>
+                          <a:ln w="9525">
+                            <a:solidFill>
+                              <a:srgbClr val="000000"/>
+                            </a:solidFill>
+                            <a:miter lim="800000"/>
+                            <a:headEnd/>
+                            <a:tailEnd/>
+                          </a:ln>
+                        </wps:spPr>
+                        <wps:txbx>
+                          <w:txbxContent>
+                            <w:p>
+                              <w:pPr>
+                                <w:rPr>
+                                  <w:sz w:val="24"/>
+                                  <w:szCs w:val="24"/>
+                                </w:rPr>
+                              </w:pPr>
+                              <w:r>
+                                <w:rPr>
+                                  <w:sz w:val="24"/>
+                                  <w:szCs w:val="24"/>
+                                </w:rPr>
+                                <w:t>Total</w:t>
+                              </w:r>
+                            </w:p>
+                          </w:txbxContent>
+                        </wps:txbx>
+                        <wps:bodyPr rot="0" vert="horz" wrap="square" lIns="91440" tIns="45720" rIns="91440" bIns="45720" anchor="t" anchorCtr="0">
+                          <a:noAutofit/>
+                        </wps:bodyPr>
+                      </wps:wsp>
+                      <wps:wsp>
+                        <wps:cNvPr id="194" name="Caixa de Texto 2"/>
+                        <wps:cNvSpPr txBox="1">
+                          <a:spLocks noChangeArrowheads="1"/>
+                        </wps:cNvSpPr>
+                        <wps:spPr bwMode="auto">
+                          <a:xfrm>
+                            <a:off x="152400" y="28575"/>
+                            <a:ext cx="1466850" cy="410855"/>
+                          </a:xfrm>
+                          <a:prstGeom prst="rect">
+                            <a:avLst/>
+                          </a:prstGeom>
+                          <a:solidFill>
+                            <a:srgbClr val="FFFFFF"/>
+                          </a:solidFill>
+                          <a:ln w="9525">
+                            <a:noFill/>
+                            <a:miter lim="800000"/>
+                            <a:headEnd/>
+                            <a:tailEnd/>
+                          </a:ln>
+                        </wps:spPr>
+                        <wps:txbx>
+                          <w:txbxContent>
+                            <w:p>
+                              <w:pPr>
+                                <w:pStyle w:val="SemEspaamento"/>
+                                <w:jc w:val="center"/>
+                                <w:rPr>
+                                  <w:b/>
+                                  <w:sz w:val="20"/>
+                                  <w:szCs w:val="20"/>
+                                </w:rPr>
+                              </w:pPr>
+                              <w:r>
+                                <w:rPr>
+                                  <w:b/>
+                                  <w:sz w:val="20"/>
+                                  <w:szCs w:val="20"/>
+                                </w:rPr>
+                                <w:t>PEDIDO Nº</w:t>
+                              </w:r>
+                              <w:r>
+                                <w:rPr>
+                                  <w:b/>
+                                  <w:sz w:val="20"/>
+                                  <w:szCs w:val="20"/>
+                                </w:rPr>
+                                <w:t xml:space="preserve"> 001</w:t>
+                              </w:r>
+                            </w:p>
+                            <w:p>
+                              <w:pPr>
+                                <w:pStyle w:val="SemEspaamento"/>
+                                <w:jc w:val="center"/>
+                                <w:rPr>
+                                  <w:b/>
+                                  <w:sz w:val="20"/>
+                                  <w:szCs w:val="20"/>
+                                </w:rPr>
+                              </w:pPr>
+                              <w:r>
+                                <w:rPr>
+                                  <w:b/>
+                                  <w:sz w:val="20"/>
+                                  <w:szCs w:val="20"/>
+                                </w:rPr>
+                                <w:t xml:space="preserve">ITEM </w:t>
+                              </w:r>
+                              <w:r>
+                                <w:rPr>
+                                  <w:b/>
+                                  <w:sz w:val="20"/>
+                                  <w:szCs w:val="20"/>
+                                </w:rPr>
+                                <w:t>0</w:t>
+                              </w:r>
+                              <w:r>
+                                <w:rPr>
+                                  <w:b/>
+                                  <w:sz w:val="20"/>
+                                  <w:szCs w:val="20"/>
+                                </w:rPr>
+                                <w:t>1</w:t>
+                              </w:r>
+                            </w:p>
+                            <w:p>
+                              <w:pPr>
+                                <w:pStyle w:val="SemEspaamento"/>
+                                <w:jc w:val="center"/>
+                                <w:rPr>
+                                  <w:b/>
+                                  <w:sz w:val="20"/>
+                                  <w:szCs w:val="20"/>
+                                </w:rPr>
+                              </w:pPr>
+                            </w:p>
+                            <w:p>
+                              <w:pPr>
+                                <w:pStyle w:val="SemEspaamento"/>
+                                <w:jc w:val="center"/>
+                                <w:rPr>
+                                  <w:b/>
+                                  <w:sz w:val="20"/>
+                                  <w:szCs w:val="20"/>
+                                </w:rPr>
+                              </w:pPr>
+                            </w:p>
+                          </w:txbxContent>
+                        </wps:txbx>
+                        <wps:bodyPr rot="0" vert="horz" wrap="square" lIns="91440" tIns="45720" rIns="91440" bIns="45720" anchor="t" anchorCtr="0">
+                          <a:noAutofit/>
+                        </wps:bodyPr>
+                      </wps:wsp>
+                      <wps:wsp>
+                        <wps:cNvPr id="196" name="Retângulo 196"/>
+                        <wps:cNvSpPr/>
+                        <wps:spPr>
+                          <a:xfrm>
+                            <a:off x="133350" y="2600325"/>
+                            <a:ext cx="1454198" cy="287020"/>
+                          </a:xfrm>
+                          <a:prstGeom prst="rect">
+                            <a:avLst/>
+                          </a:prstGeom>
+                          <a:solidFill>
+                            <a:sysClr val="windowText" lastClr="000000"/>
+                          </a:solidFill>
+                          <a:ln w="12700" cap="flat" cmpd="sng" algn="ctr">
+                            <a:solidFill>
+                              <a:sysClr val="windowText" lastClr="000000">
+                                <a:shade val="50000"/>
+                              </a:sysClr>
+                            </a:solidFill>
+                            <a:prstDash val="solid"/>
+                            <a:miter lim="800000"/>
+                          </a:ln>
+                          <a:effectLst/>
+                        </wps:spPr>
+                        <wps:txbx>
+                          <w:txbxContent>
+                            <w:p>
+                              <w:pPr>
+                                <w:jc w:val="center"/>
+                              </w:pPr>
+                              <w:r>
+                                <w:t>ADICIONA ITEM</w:t>
+                              </w:r>
+                            </w:p>
+                          </w:txbxContent>
+                        </wps:txbx>
+                        <wps:bodyPr rot="0" spcFirstLastPara="0" vertOverflow="overflow" horzOverflow="overflow" vert="horz" wrap="square" lIns="91440" tIns="45720" rIns="91440" bIns="45720" numCol="1" spcCol="0" rtlCol="0" fromWordArt="0" anchor="ctr" anchorCtr="0" forceAA="0" compatLnSpc="1">
+                          <a:prstTxWarp prst="textNoShape">
+                            <a:avLst/>
+                          </a:prstTxWarp>
+                          <a:noAutofit/>
+                        </wps:bodyPr>
+                      </wps:wsp>
+                      <wps:wsp>
+                        <wps:cNvPr id="197" name="Caixa de Texto 2"/>
+                        <wps:cNvSpPr txBox="1">
+                          <a:spLocks noChangeArrowheads="1"/>
+                        </wps:cNvSpPr>
+                        <wps:spPr bwMode="auto">
+                          <a:xfrm>
+                            <a:off x="123825" y="1638300"/>
+                            <a:ext cx="1466850" cy="941695"/>
+                          </a:xfrm>
+                          <a:prstGeom prst="rect">
+                            <a:avLst/>
+                          </a:prstGeom>
+                          <a:blipFill>
+                            <a:blip r:embed="rId6"/>
+                            <a:tile tx="0" ty="0" sx="100000" sy="100000" flip="none" algn="tl"/>
+                          </a:blipFill>
+                          <a:ln w="9525">
+                            <a:gradFill flip="none" rotWithShape="1">
+                              <a:gsLst>
+                                <a:gs pos="0">
+                                  <a:schemeClr val="accent3">
+                                    <a:lumMod val="5000"/>
+                                    <a:lumOff val="95000"/>
+                                  </a:schemeClr>
+                                </a:gs>
+                                <a:gs pos="74000">
+                                  <a:schemeClr val="accent3">
+                                    <a:lumMod val="45000"/>
+                                    <a:lumOff val="55000"/>
+                                  </a:schemeClr>
+                                </a:gs>
+                                <a:gs pos="83000">
+                                  <a:schemeClr val="accent3">
+                                    <a:lumMod val="45000"/>
+                                    <a:lumOff val="55000"/>
+                                  </a:schemeClr>
+                                </a:gs>
+                                <a:gs pos="100000">
+                                  <a:schemeClr val="accent3">
+                                    <a:lumMod val="30000"/>
+                                    <a:lumOff val="70000"/>
+                                  </a:schemeClr>
+                                </a:gs>
+                              </a:gsLst>
+                              <a:lin ang="5400000" scaled="1"/>
+                              <a:tileRect/>
+                            </a:gradFill>
+                            <a:miter lim="800000"/>
+                            <a:headEnd/>
+                            <a:tailEnd/>
+                          </a:ln>
+                        </wps:spPr>
+                        <wps:txbx>
+                          <w:txbxContent>
+                            <w:p>
+                              <w:pPr>
+                                <w:pStyle w:val="SemEspaamento"/>
+                                <w:rPr>
+                                  <w:sz w:val="16"/>
+                                  <w:szCs w:val="16"/>
+                                </w:rPr>
+                              </w:pPr>
+                              <w:r>
+                                <w:rPr>
+                                  <w:sz w:val="16"/>
+                                  <w:szCs w:val="16"/>
+                                </w:rPr>
+                                <w:t>Camisa</w:t>
+                              </w:r>
+                              <w:r>
+                                <w:rPr>
+                                  <w:sz w:val="16"/>
+                                  <w:szCs w:val="16"/>
+                                </w:rPr>
+                                <w:tab/>
+                                <w:t>3</w:t>
+                              </w:r>
+                              <w:r>
+                                <w:rPr>
+                                  <w:sz w:val="16"/>
+                                  <w:szCs w:val="16"/>
+                                </w:rPr>
+                                <w:tab/>
+                                <w:t>1</w:t>
+                              </w:r>
+                              <w:r>
+                                <w:rPr>
+                                  <w:sz w:val="16"/>
+                                  <w:szCs w:val="16"/>
+                                </w:rPr>
+                                <w:t>6</w:t>
+                              </w:r>
+                              <w:r>
+                                <w:rPr>
+                                  <w:sz w:val="16"/>
+                                  <w:szCs w:val="16"/>
+                                </w:rPr>
+                                <w:t>,00</w:t>
+                              </w:r>
+                              <w:r>
+                                <w:rPr>
+                                  <w:sz w:val="16"/>
+                                  <w:szCs w:val="16"/>
+                                </w:rPr>
+                                <w:t xml:space="preserve">   </w:t>
+                              </w:r>
+                              <w:r>
+                                <w:rPr>
+                                  <w:rFonts w:ascii="Agency FB" w:hAnsi="Agency FB"/>
+                                  <w:sz w:val="16"/>
+                                  <w:szCs w:val="16"/>
+                                </w:rPr>
+                                <w:t>∂</w:t>
+                              </w:r>
+                            </w:p>
+                            <w:p>
+                              <w:pPr>
+                                <w:pStyle w:val="SemEspaamento"/>
+                                <w:rPr>
+                                  <w:sz w:val="16"/>
+                                  <w:szCs w:val="16"/>
+                                </w:rPr>
+                              </w:pPr>
+                              <w:r>
+                                <w:rPr>
+                                  <w:sz w:val="16"/>
+                                  <w:szCs w:val="16"/>
+                                </w:rPr>
+                                <w:t>Meia</w:t>
+                              </w:r>
+                              <w:r>
+                                <w:rPr>
+                                  <w:sz w:val="16"/>
+                                  <w:szCs w:val="16"/>
+                                </w:rPr>
+                                <w:tab/>
+                              </w:r>
+                              <w:r>
+                                <w:rPr>
+                                  <w:sz w:val="16"/>
+                                  <w:szCs w:val="16"/>
+                                </w:rPr>
+                                <w:t xml:space="preserve">2 </w:t>
+                              </w:r>
+                              <w:r>
+                                <w:rPr>
+                                  <w:sz w:val="16"/>
+                                  <w:szCs w:val="16"/>
+                                </w:rPr>
+                                <w:tab/>
+                              </w:r>
+                              <w:r>
+                                <w:rPr>
+                                  <w:sz w:val="16"/>
+                                  <w:szCs w:val="16"/>
+                                </w:rPr>
+                                <w:t>10</w:t>
+                              </w:r>
+                              <w:r>
+                                <w:rPr>
+                                  <w:sz w:val="16"/>
+                                  <w:szCs w:val="16"/>
+                                </w:rPr>
+                                <w:t>,00</w:t>
+                              </w:r>
+                              <w:r>
+                                <w:rPr>
+                                  <w:sz w:val="16"/>
+                                  <w:szCs w:val="16"/>
+                                </w:rPr>
+                                <w:t xml:space="preserve">   </w:t>
+                              </w:r>
+                              <w:r>
+                                <w:rPr>
+                                  <w:rFonts w:ascii="Agency FB" w:hAnsi="Agency FB"/>
+                                  <w:sz w:val="16"/>
+                                  <w:szCs w:val="16"/>
+                                </w:rPr>
+                                <w:t>∂</w:t>
+                              </w:r>
+                            </w:p>
+                            <w:p>
+                              <w:pPr>
+                                <w:pStyle w:val="SemEspaamento"/>
+                                <w:rPr>
+                                  <w:sz w:val="16"/>
+                                  <w:szCs w:val="16"/>
+                                </w:rPr>
+                              </w:pPr>
+                              <w:r>
+                                <w:rPr>
+                                  <w:sz w:val="16"/>
+                                  <w:szCs w:val="16"/>
+                                </w:rPr>
+                                <w:t>Ca</w:t>
+                              </w:r>
+                              <w:r>
+                                <w:rPr>
+                                  <w:sz w:val="16"/>
+                                  <w:szCs w:val="16"/>
+                                </w:rPr>
+                                <w:t>lça</w:t>
+                              </w:r>
+                              <w:r>
+                                <w:rPr>
+                                  <w:sz w:val="16"/>
+                                  <w:szCs w:val="16"/>
+                                </w:rPr>
+                                <w:tab/>
+                              </w:r>
+                              <w:r>
+                                <w:rPr>
+                                  <w:sz w:val="16"/>
+                                  <w:szCs w:val="16"/>
+                                </w:rPr>
+                                <w:t>1</w:t>
+                              </w:r>
+                              <w:r>
+                                <w:rPr>
+                                  <w:sz w:val="16"/>
+                                  <w:szCs w:val="16"/>
+                                </w:rPr>
+                                <w:tab/>
+                              </w:r>
+                              <w:r>
+                                <w:rPr>
+                                  <w:sz w:val="16"/>
+                                  <w:szCs w:val="16"/>
+                                </w:rPr>
+                                <w:t>4</w:t>
+                              </w:r>
+                              <w:r>
+                                <w:rPr>
+                                  <w:sz w:val="16"/>
+                                  <w:szCs w:val="16"/>
+                                </w:rPr>
+                                <w:t>2,00</w:t>
+                              </w:r>
+                              <w:r>
+                                <w:rPr>
+                                  <w:sz w:val="16"/>
+                                  <w:szCs w:val="16"/>
+                                </w:rPr>
+                                <w:t xml:space="preserve">   </w:t>
+                              </w:r>
+                              <w:r>
+                                <w:rPr>
+                                  <w:rFonts w:ascii="Agency FB" w:hAnsi="Agency FB"/>
+                                  <w:sz w:val="16"/>
+                                  <w:szCs w:val="16"/>
+                                </w:rPr>
+                                <w:t>∂</w:t>
+                              </w:r>
+                            </w:p>
+                            <w:p>
+                              <w:pPr>
+                                <w:pStyle w:val="SemEspaamento"/>
+                                <w:rPr>
+                                  <w:sz w:val="16"/>
+                                  <w:szCs w:val="16"/>
+                                </w:rPr>
+                              </w:pPr>
+                              <w:r>
+                                <w:rPr>
+                                  <w:sz w:val="16"/>
+                                  <w:szCs w:val="16"/>
+                                </w:rPr>
+                                <w:t>Camisa</w:t>
+                              </w:r>
+                              <w:r>
+                                <w:rPr>
+                                  <w:sz w:val="16"/>
+                                  <w:szCs w:val="16"/>
+                                </w:rPr>
+                                <w:tab/>
+                                <w:t>5</w:t>
+                              </w:r>
+                              <w:r>
+                                <w:rPr>
+                                  <w:sz w:val="16"/>
+                                  <w:szCs w:val="16"/>
+                                </w:rPr>
+                                <w:tab/>
+                                <w:t>1</w:t>
+                              </w:r>
+                              <w:r>
+                                <w:rPr>
+                                  <w:sz w:val="16"/>
+                                  <w:szCs w:val="16"/>
+                                </w:rPr>
+                                <w:t>8</w:t>
+                              </w:r>
+                              <w:r>
+                                <w:rPr>
+                                  <w:sz w:val="16"/>
+                                  <w:szCs w:val="16"/>
+                                </w:rPr>
+                                <w:t>,00</w:t>
+                              </w:r>
+                              <w:r>
+                                <w:rPr>
+                                  <w:sz w:val="16"/>
+                                  <w:szCs w:val="16"/>
+                                </w:rPr>
+                                <w:t xml:space="preserve">   </w:t>
+                              </w:r>
+                              <w:r>
+                                <w:rPr>
+                                  <w:rFonts w:ascii="Agency FB" w:hAnsi="Agency FB"/>
+                                  <w:sz w:val="16"/>
+                                  <w:szCs w:val="16"/>
+                                </w:rPr>
+                                <w:t>∂</w:t>
+                              </w:r>
+                            </w:p>
+                            <w:p>
+                              <w:pPr>
+                                <w:pStyle w:val="SemEspaamento"/>
+                                <w:rPr>
+                                  <w:sz w:val="16"/>
+                                  <w:szCs w:val="16"/>
+                                </w:rPr>
+                              </w:pPr>
+                              <w:r>
+                                <w:rPr>
+                                  <w:sz w:val="16"/>
+                                  <w:szCs w:val="16"/>
+                                </w:rPr>
+                                <w:t>Bermuda</w:t>
+                              </w:r>
+                              <w:r>
+                                <w:rPr>
+                                  <w:sz w:val="16"/>
+                                  <w:szCs w:val="16"/>
+                                </w:rPr>
+                                <w:tab/>
+                              </w:r>
+                              <w:r>
+                                <w:rPr>
+                                  <w:sz w:val="16"/>
+                                  <w:szCs w:val="16"/>
+                                </w:rPr>
+                                <w:t>6</w:t>
+                              </w:r>
+                              <w:r>
+                                <w:rPr>
+                                  <w:sz w:val="16"/>
+                                  <w:szCs w:val="16"/>
+                                </w:rPr>
+                                <w:tab/>
+                              </w:r>
+                              <w:r>
+                                <w:rPr>
+                                  <w:sz w:val="16"/>
+                                  <w:szCs w:val="16"/>
+                                </w:rPr>
+                                <w:t>3</w:t>
+                              </w:r>
+                              <w:r>
+                                <w:rPr>
+                                  <w:sz w:val="16"/>
+                                  <w:szCs w:val="16"/>
+                                </w:rPr>
+                                <w:t>2,00</w:t>
+                              </w:r>
+                              <w:r>
+                                <w:rPr>
+                                  <w:sz w:val="16"/>
+                                  <w:szCs w:val="16"/>
+                                </w:rPr>
+                                <w:t xml:space="preserve">   </w:t>
+                              </w:r>
+                              <w:r>
+                                <w:rPr>
+                                  <w:rFonts w:ascii="Agency FB" w:hAnsi="Agency FB"/>
+                                  <w:sz w:val="16"/>
+                                  <w:szCs w:val="16"/>
+                                </w:rPr>
+                                <w:t>∂</w:t>
+                              </w:r>
+                            </w:p>
+                            <w:p>
+                              <w:pPr>
+                                <w:rPr>
+                                  <w:sz w:val="16"/>
+                                  <w:szCs w:val="16"/>
+                                  <w14:textOutline w14:w="9525" w14:cap="rnd" w14:cmpd="sng" w14:algn="ctr">
+                                    <w14:solidFill>
+                                      <w14:srgbClr w14:val="000000"/>
+                                    </w14:solidFill>
+                                    <w14:prstDash w14:val="solid"/>
+                                    <w14:round/>
+                                  </w14:textOutline>
+                                </w:rPr>
+                              </w:pPr>
+                            </w:p>
+                          </w:txbxContent>
+                        </wps:txbx>
+                        <wps:bodyPr rot="0" vert="horz" wrap="square" lIns="91440" tIns="45720" rIns="91440" bIns="45720" anchor="t" anchorCtr="0">
+                          <a:noAutofit/>
+                        </wps:bodyPr>
+                      </wps:wsp>
+                    </wpg:wgp>
+                  </a:graphicData>
+                </a:graphic>
+              </wp:anchor>
+            </w:drawing>
+          </mc:Choice>
+          <mc:Fallback>
+            <w:pict>
+              <v:group w14:anchorId="77B3348E" id="Agrupar 265" o:spid="_x0000_s1057" style="position:absolute;margin-left:148.95pt;margin-top:.6pt;width:135.75pt;height:235.5pt;z-index:251628544" coordsize="17240,29908" o:gfxdata="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">
+                <v:rect id="Retângulo 19" o:spid="_x0000_s1058" style="position:absolute;width:17240;height:29908;visibility:visible;mso-wrap-style:square;v-text-anchor:middle" o:gfxdata="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" fillcolor="window" strokecolor="#70ad47" strokeweight="1pt"/>
+                <v:shape id="_x0000_s1059" type="#_x0000_t202" style="position:absolute;left:1333;top:4394;width:14669;height:2823;visibility:visible;mso-wrap-style:square;v-text-anchor:top" o:gfxdata="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">
+                  <v:textbox>
+                    <w:txbxContent>
+                      <w:p>
+                        <w:pPr>
+                          <w:rPr>
+                            <w:sz w:val="24"/>
+                            <w:szCs w:val="24"/>
+                          </w:rPr>
+                        </w:pPr>
+                        <w:r>
+                          <w:rPr>
+                            <w:sz w:val="24"/>
+                            <w:szCs w:val="24"/>
+                          </w:rPr>
+                          <w:t>Produto</w:t>
+                        </w:r>
+                      </w:p>
+                    </w:txbxContent>
+                  </v:textbox>
+                </v:shape>
+                <v:shape id="_x0000_s1060" type="#_x0000_t202" style="position:absolute;left:1333;top:7620;width:14669;height:2409;visibility:visible;mso-wrap-style:square;v-text-anchor:top" o:gfxdata="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">
+                  <v:textbox>
+                    <w:txbxContent>
+                      <w:p>
+                        <w:pPr>
+                          <w:rPr>
+                            <w:sz w:val="24"/>
+                            <w:szCs w:val="24"/>
+                          </w:rPr>
+                        </w:pPr>
+                        <w:proofErr w:type="spellStart"/>
+                        <w:r>
+                          <w:rPr>
+                            <w:sz w:val="24"/>
+                            <w:szCs w:val="24"/>
+                          </w:rPr>
+                          <w:t>Qtde</w:t>
+                        </w:r>
+                        <w:proofErr w:type="spellEnd"/>
+                      </w:p>
+                    </w:txbxContent>
+                  </v:textbox>
+                </v:shape>
+                <v:shape id="Caixa de Texto 22" o:spid="_x0000_s1061" type="#_x0000_t202" style="position:absolute;left:1333;top:10477;width:14669;height:2447;visibility:visible;mso-wrap-style:square;v-text-anchor:top" o:gfxdata="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">
+                  <v:textbox>
+                    <w:txbxContent>
+                      <w:p>
+                        <w:pPr>
+                          <w:rPr>
+                            <w:sz w:val="24"/>
+                            <w:szCs w:val="24"/>
+                          </w:rPr>
+                        </w:pPr>
+                        <w:r>
+                          <w:rPr>
+                            <w:sz w:val="24"/>
+                            <w:szCs w:val="24"/>
+                          </w:rPr>
+                          <w:t>Preço Unitário</w:t>
+                        </w:r>
+                      </w:p>
+                    </w:txbxContent>
+                  </v:textbox>
+                </v:shape>
+                <v:shape id="_x0000_s1062" type="#_x0000_t202" style="position:absolute;left:1333;top:13335;width:14669;height:2632;visibility:visible;mso-wrap-style:square;v-text-anchor:top" o:gfxdata="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">
+                  <v:textbox>
+                    <w:txbxContent>
+                      <w:p>
+                        <w:pPr>
+                          <w:rPr>
+                            <w:sz w:val="24"/>
+                            <w:szCs w:val="24"/>
+                          </w:rPr>
+                        </w:pPr>
+                        <w:r>
+                          <w:rPr>
+                            <w:sz w:val="24"/>
+                            <w:szCs w:val="24"/>
+                          </w:rPr>
+                          <w:t>Total</w:t>
+                        </w:r>
+                      </w:p>
+                    </w:txbxContent>
+                  </v:textbox>
+                </v:shape>
+                <v:shape id="_x0000_s1063" type="#_x0000_t202" style="position:absolute;left:1524;top:285;width:14668;height:4109;visibility:visible;mso-wrap-style:square;v-text-anchor:top" o:gfxdata="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" stroked="f">
+                  <v:textbox>
+                    <w:txbxContent>
+                      <w:p>
+                        <w:pPr>
+                          <w:pStyle w:val="SemEspaamento"/>
+                          <w:jc w:val="center"/>
+                          <w:rPr>
+                            <w:b/>
+                            <w:sz w:val="20"/>
+                            <w:szCs w:val="20"/>
+                          </w:rPr>
+                        </w:pPr>
+                        <w:r>
+                          <w:rPr>
+                            <w:b/>
+                            <w:sz w:val="20"/>
+                            <w:szCs w:val="20"/>
+                          </w:rPr>
+                          <w:t>PEDIDO Nº</w:t>
+                        </w:r>
+                        <w:r>
+                          <w:rPr>
+                            <w:b/>
+                            <w:sz w:val="20"/>
+                            <w:szCs w:val="20"/>
+                          </w:rPr>
+                          <w:t xml:space="preserve"> 001</w:t>
+                        </w:r>
+                      </w:p>
+                      <w:p>
+                        <w:pPr>
+                          <w:pStyle w:val="SemEspaamento"/>
+                          <w:jc w:val="center"/>
+                          <w:rPr>
+                            <w:b/>
+                            <w:sz w:val="20"/>
+                            <w:szCs w:val="20"/>
+                          </w:rPr>
+                        </w:pPr>
+                        <w:r>
+                          <w:rPr>
+                            <w:b/>
+                            <w:sz w:val="20"/>
+                            <w:szCs w:val="20"/>
+                          </w:rPr>
+                          <w:t xml:space="preserve">ITEM </w:t>
+                        </w:r>
+                        <w:r>
+                          <w:rPr>
+                            <w:b/>
+                            <w:sz w:val="20"/>
+                            <w:szCs w:val="20"/>
+                          </w:rPr>
+                          <w:t>0</w:t>
+                        </w:r>
+                        <w:r>
+                          <w:rPr>
+                            <w:b/>
+                            <w:sz w:val="20"/>
+                            <w:szCs w:val="20"/>
+                          </w:rPr>
+                          <w:t>1</w:t>
+                        </w:r>
+                      </w:p>
+                      <w:p>
+                        <w:pPr>
+                          <w:pStyle w:val="SemEspaamento"/>
+                          <w:jc w:val="center"/>
+                          <w:rPr>
+                            <w:b/>
+                            <w:sz w:val="20"/>
+                            <w:szCs w:val="20"/>
+                          </w:rPr>
+                        </w:pPr>
+                      </w:p>
+                      <w:p>
+                        <w:pPr>
+                          <w:pStyle w:val="SemEspaamento"/>
+                          <w:jc w:val="center"/>
+                          <w:rPr>
+                            <w:b/>
+                            <w:sz w:val="20"/>
+                            <w:szCs w:val="20"/>
+                          </w:rPr>
+                        </w:pPr>
+                      </w:p>
+                    </w:txbxContent>
+                  </v:textbox>
+                </v:shape>
+                <v:rect id="Retângulo 196" o:spid="_x0000_s1064" style="position:absolute;left:1333;top:26003;width:14542;height:2870;visibility:visible;mso-wrap-style:square;v-text-anchor:middle" o:gfxdata="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" fillcolor="windowText" strokeweight="1pt">
+                  <v:textbox>
+                    <w:txbxContent>
+                      <w:p>
+                        <w:pPr>
+                          <w:jc w:val="center"/>
+                        </w:pPr>
+                        <w:r>
+                          <w:t>ADICIONA ITEM</w:t>
+                        </w:r>
+                      </w:p>
+                    </w:txbxContent>
+                  </v:textbox>
+                </v:rect>
+                <v:shape id="_x0000_s1065" type="#_x0000_t202" style="position:absolute;left:1238;top:16383;width:14668;height:9416;visibility:visible;mso-wrap-style:square;v-text-anchor:top" o:gfxdata="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">
+                  <v:fill r:id="rId7" o:title="" recolor="t" rotate="t" type="tile"/>
+                  <v:textbox>
+                    <w:txbxContent>
+                      <w:p>
+                        <w:pPr>
+                          <w:pStyle w:val="SemEspaamento"/>
+                          <w:rPr>
+                            <w:sz w:val="16"/>
+                            <w:szCs w:val="16"/>
+                          </w:rPr>
+                        </w:pPr>
+                        <w:r>
+                          <w:rPr>
+                            <w:sz w:val="16"/>
+                            <w:szCs w:val="16"/>
+                          </w:rPr>
+                          <w:t>Camisa</w:t>
+                        </w:r>
+                        <w:r>
+                          <w:rPr>
+                            <w:sz w:val="16"/>
+                            <w:szCs w:val="16"/>
+                          </w:rPr>
+                          <w:tab/>
+                          <w:t>3</w:t>
+                        </w:r>
+                        <w:r>
+                          <w:rPr>
+                            <w:sz w:val="16"/>
+                            <w:szCs w:val="16"/>
+                          </w:rPr>
+                          <w:tab/>
+                          <w:t>1</w:t>
+                        </w:r>
+                        <w:r>
+                          <w:rPr>
+                            <w:sz w:val="16"/>
+                            <w:szCs w:val="16"/>
+                          </w:rPr>
+                          <w:t>6</w:t>
+                        </w:r>
+                        <w:r>
+                          <w:rPr>
+                            <w:sz w:val="16"/>
+                            <w:szCs w:val="16"/>
+                          </w:rPr>
+                          <w:t>,00</w:t>
+                        </w:r>
+                        <w:r>
+                          <w:rPr>
+                            <w:sz w:val="16"/>
+                            <w:szCs w:val="16"/>
+                          </w:rPr>
+                          <w:t xml:space="preserve">   </w:t>
+                        </w:r>
+                        <w:r>
+                          <w:rPr>
+                            <w:rFonts w:ascii="Agency FB" w:hAnsi="Agency FB"/>
+                            <w:sz w:val="16"/>
+                            <w:szCs w:val="16"/>
+                          </w:rPr>
+                          <w:t>∂</w:t>
+                        </w:r>
+                      </w:p>
+                      <w:p>
+                        <w:pPr>
+                          <w:pStyle w:val="SemEspaamento"/>
+                          <w:rPr>
+                            <w:sz w:val="16"/>
+                            <w:szCs w:val="16"/>
+                          </w:rPr>
+                        </w:pPr>
+                        <w:r>
+                          <w:rPr>
+                            <w:sz w:val="16"/>
+                            <w:szCs w:val="16"/>
+                          </w:rPr>
+                          <w:t>Meia</w:t>
+                        </w:r>
+                        <w:r>
+                          <w:rPr>
+                            <w:sz w:val="16"/>
+                            <w:szCs w:val="16"/>
+                          </w:rPr>
+                          <w:tab/>
+                        </w:r>
+                        <w:r>
+                          <w:rPr>
+                            <w:sz w:val="16"/>
+                            <w:szCs w:val="16"/>
+                          </w:rPr>
+                          <w:t xml:space="preserve">2 </w:t>
+                        </w:r>
+                        <w:r>
+                          <w:rPr>
+                            <w:sz w:val="16"/>
+                            <w:szCs w:val="16"/>
+                          </w:rPr>
+                          <w:tab/>
+                        </w:r>
+                        <w:r>
+                          <w:rPr>
+                            <w:sz w:val="16"/>
+                            <w:szCs w:val="16"/>
+                          </w:rPr>
+                          <w:t>10</w:t>
+                        </w:r>
+                        <w:r>
+                          <w:rPr>
+                            <w:sz w:val="16"/>
+                            <w:szCs w:val="16"/>
+                          </w:rPr>
+                          <w:t>,00</w:t>
+                        </w:r>
+                        <w:r>
+                          <w:rPr>
+                            <w:sz w:val="16"/>
+                            <w:szCs w:val="16"/>
+                          </w:rPr>
+                          <w:t xml:space="preserve">   </w:t>
+                        </w:r>
+                        <w:r>
+                          <w:rPr>
+                            <w:rFonts w:ascii="Agency FB" w:hAnsi="Agency FB"/>
+                            <w:sz w:val="16"/>
+                            <w:szCs w:val="16"/>
+                          </w:rPr>
+                          <w:t>∂</w:t>
+                        </w:r>
+                      </w:p>
+                      <w:p>
+                        <w:pPr>
+                          <w:pStyle w:val="SemEspaamento"/>
+                          <w:rPr>
+                            <w:sz w:val="16"/>
+                            <w:szCs w:val="16"/>
+                          </w:rPr>
+                        </w:pPr>
+                        <w:r>
+                          <w:rPr>
+                            <w:sz w:val="16"/>
+                            <w:szCs w:val="16"/>
+                          </w:rPr>
+                          <w:t>Ca</w:t>
+                        </w:r>
+                        <w:r>
+                          <w:rPr>
+                            <w:sz w:val="16"/>
+                            <w:szCs w:val="16"/>
+                          </w:rPr>
+                          <w:t>lça</w:t>
+                        </w:r>
+                        <w:r>
+                          <w:rPr>
+                            <w:sz w:val="16"/>
+                            <w:szCs w:val="16"/>
+                          </w:rPr>
+                          <w:tab/>
+                        </w:r>
+                        <w:r>
+                          <w:rPr>
+                            <w:sz w:val="16"/>
+                            <w:szCs w:val="16"/>
+                          </w:rPr>
+                          <w:t>1</w:t>
+                        </w:r>
+                        <w:r>
+                          <w:rPr>
+                            <w:sz w:val="16"/>
+                            <w:szCs w:val="16"/>
+                          </w:rPr>
+                          <w:tab/>
+                        </w:r>
+                        <w:r>
+                          <w:rPr>
+                            <w:sz w:val="16"/>
+                            <w:szCs w:val="16"/>
+                          </w:rPr>
+                          <w:t>4</w:t>
+                        </w:r>
+                        <w:r>
+                          <w:rPr>
+                            <w:sz w:val="16"/>
+                            <w:szCs w:val="16"/>
+                          </w:rPr>
+                          <w:t>2,00</w:t>
+                        </w:r>
+                        <w:r>
+                          <w:rPr>
+                            <w:sz w:val="16"/>
+                            <w:szCs w:val="16"/>
+                          </w:rPr>
+                          <w:t xml:space="preserve">   </w:t>
+                        </w:r>
+                        <w:r>
+                          <w:rPr>
+                            <w:rFonts w:ascii="Agency FB" w:hAnsi="Agency FB"/>
+                            <w:sz w:val="16"/>
+                            <w:szCs w:val="16"/>
+                          </w:rPr>
+                          <w:t>∂</w:t>
+                        </w:r>
+                      </w:p>
+                      <w:p>
+                        <w:pPr>
+                          <w:pStyle w:val="SemEspaamento"/>
+                          <w:rPr>
+                            <w:sz w:val="16"/>
+                            <w:szCs w:val="16"/>
+                          </w:rPr>
+                        </w:pPr>
+                        <w:r>
+                          <w:rPr>
+                            <w:sz w:val="16"/>
+                            <w:szCs w:val="16"/>
+                          </w:rPr>
+                          <w:t>Camisa</w:t>
+                        </w:r>
+                        <w:r>
+                          <w:rPr>
+                            <w:sz w:val="16"/>
+                            <w:szCs w:val="16"/>
+                          </w:rPr>
+                          <w:tab/>
+                          <w:t>5</w:t>
+                        </w:r>
+                        <w:r>
+                          <w:rPr>
+                            <w:sz w:val="16"/>
+                            <w:szCs w:val="16"/>
+                          </w:rPr>
+                          <w:tab/>
+                          <w:t>1</w:t>
+                        </w:r>
+                        <w:r>
+                          <w:rPr>
+                            <w:sz w:val="16"/>
+                            <w:szCs w:val="16"/>
+                          </w:rPr>
+                          <w:t>8</w:t>
+                        </w:r>
+                        <w:r>
+                          <w:rPr>
+                            <w:sz w:val="16"/>
+                            <w:szCs w:val="16"/>
+                          </w:rPr>
+                          <w:t>,00</w:t>
+                        </w:r>
+                        <w:r>
+                          <w:rPr>
+                            <w:sz w:val="16"/>
+                            <w:szCs w:val="16"/>
+                          </w:rPr>
+                          <w:t xml:space="preserve">   </w:t>
+                        </w:r>
+                        <w:r>
+                          <w:rPr>
+                            <w:rFonts w:ascii="Agency FB" w:hAnsi="Agency FB"/>
+                            <w:sz w:val="16"/>
+                            <w:szCs w:val="16"/>
+                          </w:rPr>
+                          <w:t>∂</w:t>
+                        </w:r>
+                      </w:p>
+                      <w:p>
+                        <w:pPr>
+                          <w:pStyle w:val="SemEspaamento"/>
+                          <w:rPr>
+                            <w:sz w:val="16"/>
+                            <w:szCs w:val="16"/>
+                          </w:rPr>
+                        </w:pPr>
+                        <w:r>
+                          <w:rPr>
+                            <w:sz w:val="16"/>
+                            <w:szCs w:val="16"/>
+                          </w:rPr>
+                          <w:t>Bermuda</w:t>
+                        </w:r>
+                        <w:r>
+                          <w:rPr>
+                            <w:sz w:val="16"/>
+                            <w:szCs w:val="16"/>
+                          </w:rPr>
+                          <w:tab/>
+                        </w:r>
+                        <w:r>
+                          <w:rPr>
+                            <w:sz w:val="16"/>
+                            <w:szCs w:val="16"/>
+                          </w:rPr>
+                          <w:t>6</w:t>
+                        </w:r>
+                        <w:r>
+                          <w:rPr>
+                            <w:sz w:val="16"/>
+                            <w:szCs w:val="16"/>
+                          </w:rPr>
+                          <w:tab/>
+                        </w:r>
+                        <w:r>
+                          <w:rPr>
+                            <w:sz w:val="16"/>
+                            <w:szCs w:val="16"/>
+                          </w:rPr>
+                          <w:t>3</w:t>
+                        </w:r>
+                        <w:r>
+                          <w:rPr>
+                            <w:sz w:val="16"/>
+                            <w:szCs w:val="16"/>
+                          </w:rPr>
+                          <w:t>2,00</w:t>
+                        </w:r>
+                        <w:r>
+                          <w:rPr>
+                            <w:sz w:val="16"/>
+                            <w:szCs w:val="16"/>
+                          </w:rPr>
+                          <w:t xml:space="preserve">   </w:t>
+                        </w:r>
+                        <w:r>
+                          <w:rPr>
+                            <w:rFonts w:ascii="Agency FB" w:hAnsi="Agency FB"/>
+                            <w:sz w:val="16"/>
+                            <w:szCs w:val="16"/>
+                          </w:rPr>
+                          <w:t>∂</w:t>
+                        </w:r>
+                      </w:p>
+                      <w:p>
+                        <w:pPr>
+                          <w:rPr>
+                            <w:sz w:val="16"/>
+                            <w:szCs w:val="16"/>
+                            <w14:textOutline w14:w="9525" w14:cap="rnd" w14:cmpd="sng" w14:algn="ctr">
+                              <w14:solidFill>
+                                <w14:srgbClr w14:val="000000"/>
+                              </w14:solidFill>
+                              <w14:prstDash w14:val="solid"/>
+                              <w14:round/>
+                            </w14:textOutline>
+                          </w:rPr>
+                        </w:pPr>
+                      </w:p>
+                    </w:txbxContent>
+                  </v:textbox>
+                </v:shape>
+              </v:group>
+            </w:pict>
+          </mc:Fallback>
+        </mc:AlternateContent>
+      </w:r>
+    </w:p>
     <w:p/>
     <w:p>
       <w:r>
@@ -3105,16 +3857,16 @@
         <mc:AlternateContent>
           <mc:Choice Requires="wps">
             <w:drawing>
-              <wp:anchor distT="0" distB="0" distL="114300" distR="114300" simplePos="0" relativeHeight="251642880" behindDoc="0" locked="0" layoutInCell="1" allowOverlap="1" wp14:anchorId="6639E0DC" wp14:editId="5574441E">
+              <wp:anchor distT="0" distB="0" distL="114300" distR="114300" simplePos="0" relativeHeight="251629568" behindDoc="0" locked="0" layoutInCell="1" allowOverlap="1" wp14:anchorId="6639E0DC" wp14:editId="5574441E">
                 <wp:simplePos x="0" y="0"/>
                 <wp:positionH relativeFrom="column">
-                  <wp:posOffset>2129789</wp:posOffset>
+                  <wp:posOffset>3606164</wp:posOffset>
                 </wp:positionH>
                 <wp:positionV relativeFrom="paragraph">
                   <wp:posOffset>217170</wp:posOffset>
                 </wp:positionV>
-                <wp:extent cx="2390775" cy="325120"/>
-                <wp:effectExtent l="38100" t="0" r="28575" b="93980"/>
+                <wp:extent cx="914400" cy="514350"/>
+                <wp:effectExtent l="38100" t="0" r="19050" b="57150"/>
                 <wp:wrapNone/>
                 <wp:docPr id="198" name="Conector de Seta Reta 198"/>
                 <wp:cNvGraphicFramePr/>
@@ -3125,7 +3877,7 @@
                       <wps:spPr>
                         <a:xfrm flipH="1">
                           <a:off x="0" y="0"/>
-                          <a:ext cx="2390775" cy="325120"/>
+                          <a:ext cx="914400" cy="514350"/>
                         </a:xfrm>
                         <a:prstGeom prst="straightConnector1">
                           <a:avLst/>
@@ -3163,7 +3915,7 @@
           </mc:Choice>
           <mc:Fallback>
             <w:pict>
-              <v:shape w14:anchorId="196FCD23" id="Conector de Seta Reta 198" o:spid="_x0000_s1026" type="#_x0000_t32" style="position:absolute;margin-left:167.7pt;margin-top:17.1pt;width:188.25pt;height:25.6pt;flip:x;z-index:251642880;visibility:visible;mso-wrap-style:square;mso-width-percent:0;mso-height-percent:0;mso-wrap-distance-left:9pt;mso-wrap-distance-top:0;mso-wrap-distance-right:9pt;mso-wrap-distance-bottom:0;mso-position-horizontal:absolute;mso-position-horizontal-relative:text;mso-position-vertical:absolute;mso-position-vertical-relative:text;mso-width-percent:0;mso-height-percent:0;mso-width-relative:margin;mso-height-relative:margin" o:gfxdata="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" strokecolor="#5b9bd5 [3204]" strokeweight=".5pt">
+              <v:shape w14:anchorId="7D3B221C" id="Conector de Seta Reta 198" o:spid="_x0000_s1026" type="#_x0000_t32" style="position:absolute;margin-left:283.95pt;margin-top:17.1pt;width:1in;height:40.5pt;flip:x;z-index:251629568;visibility:visible;mso-wrap-style:square;mso-width-percent:0;mso-height-percent:0;mso-wrap-distance-left:9pt;mso-wrap-distance-top:0;mso-wrap-distance-right:9pt;mso-wrap-distance-bottom:0;mso-position-horizontal:absolute;mso-position-horizontal-relative:text;mso-position-vertical:absolute;mso-position-vertical-relative:text;mso-width-percent:0;mso-height-percent:0;mso-width-relative:margin;mso-height-relative:margin" o:gfxdata="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" strokecolor="#5b9bd5 [3204]" strokeweight=".5pt">
                 <v:stroke endarrow="block" joinstyle="miter"/>
               </v:shape>
             </w:pict>
@@ -3178,7 +3930,7 @@
         <mc:AlternateContent>
           <mc:Choice Requires="wps">
             <w:drawing>
-              <wp:anchor distT="0" distB="0" distL="114300" distR="114300" simplePos="0" relativeHeight="251638784" behindDoc="0" locked="0" layoutInCell="1" allowOverlap="1" wp14:anchorId="178A6BFD" wp14:editId="345D9749">
+              <wp:anchor distT="0" distB="0" distL="114300" distR="114300" simplePos="0" relativeHeight="251625472" behindDoc="0" locked="0" layoutInCell="1" allowOverlap="1" wp14:anchorId="178A6BFD" wp14:editId="345D9749">
                 <wp:simplePos x="0" y="0"/>
                 <wp:positionH relativeFrom="column">
                   <wp:posOffset>4405630</wp:posOffset>
@@ -3246,7 +3998,7 @@
           </mc:Choice>
           <mc:Fallback>
             <w:pict>
-              <v:rect w14:anchorId="178A6BFD" id="Retângulo 195" o:spid="_x0000_s1058" style="position:absolute;margin-left:346.9pt;margin-top:5.85pt;width:115.75pt;height:24.75pt;z-index:251638784;visibility:visible;mso-wrap-style:square;mso-width-percent:0;mso-wrap-distance-left:9pt;mso-wrap-distance-top:0;mso-wrap-distance-right:9pt;mso-wrap-distance-bottom:0;mso-position-horizontal:absolute;mso-position-horizontal-relative:text;mso-position-vertical:absolute;mso-position-vertical-relative:text;mso-width-percent:0;mso-width-relative:margin;v-text-anchor:middle" o:gfxdata="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" fillcolor="windowText" strokeweight="1pt">
+              <v:rect w14:anchorId="178A6BFD" id="Retângulo 195" o:spid="_x0000_s1066" style="position:absolute;margin-left:346.9pt;margin-top:5.85pt;width:115.75pt;height:24.75pt;z-index:251625472;visibility:visible;mso-wrap-style:square;mso-width-percent:0;mso-wrap-distance-left:9pt;mso-wrap-distance-top:0;mso-wrap-distance-right:9pt;mso-wrap-distance-bottom:0;mso-position-horizontal:absolute;mso-position-horizontal-relative:text;mso-position-vertical:absolute;mso-position-vertical-relative:text;mso-width-percent:0;mso-width-relative:margin;v-text-anchor:middle" o:gfxdata="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" fillcolor="windowText" strokeweight="1pt">
                 <v:textbox>
                   <w:txbxContent>
                     <w:p>
@@ -3267,10 +4019,7 @@
     </w:p>
     <w:p/>
     <w:p/>
-    <w:p>
-      <w:bookmarkStart w:id="0" w:name="_GoBack"/>
-      <w:bookmarkEnd w:id="0"/>
-    </w:p>
+    <w:p/>
     <w:p/>
     <w:p/>
     <w:p/>
@@ -3284,7 +4033,7 @@
         <mc:AlternateContent>
           <mc:Choice Requires="wpg">
             <w:drawing>
-              <wp:anchor distT="0" distB="0" distL="114300" distR="114300" simplePos="0" relativeHeight="251685888" behindDoc="0" locked="0" layoutInCell="1" allowOverlap="1" wp14:anchorId="7AF0F7C8" wp14:editId="095EBE0D">
+              <wp:anchor distT="0" distB="0" distL="114300" distR="114300" simplePos="0" relativeHeight="251672576" behindDoc="0" locked="0" layoutInCell="1" allowOverlap="1" wp14:anchorId="7AF0F7C8" wp14:editId="095EBE0D">
                 <wp:simplePos x="0" y="0"/>
                 <wp:positionH relativeFrom="margin">
                   <wp:align>center</wp:align>
@@ -3428,15 +4177,7 @@
                                   <w:sz w:val="20"/>
                                   <w:szCs w:val="20"/>
                                 </w:rPr>
-                                <w:t>HISTÓRICO</w:t>
-                              </w:r>
-                              <w:r>
-                                <w:rPr>
-                                  <w:b/>
-                                  <w:sz w:val="20"/>
-                                  <w:szCs w:val="20"/>
-                                </w:rPr>
-                                <w:t xml:space="preserve"> DE CLIENTE</w:t>
+                                <w:t>HISTÓRICO DE CLIENTE</w:t>
                               </w:r>
                             </w:p>
                             <w:p>
@@ -3567,21 +4308,7 @@
                                   <w:sz w:val="16"/>
                                   <w:szCs w:val="16"/>
                                 </w:rPr>
-                                <w:t xml:space="preserve"> Nº             Total</w:t>
-                              </w:r>
-                              <w:r>
-                                <w:rPr>
-                                  <w:sz w:val="16"/>
-                                  <w:szCs w:val="16"/>
-                                </w:rPr>
-                                <w:t xml:space="preserve"> </w:t>
-                              </w:r>
-                              <w:r>
-                                <w:rPr>
-                                  <w:sz w:val="16"/>
-                                  <w:szCs w:val="16"/>
-                                </w:rPr>
-                                <w:t xml:space="preserve">Data      </w:t>
+                                <w:t xml:space="preserve"> Nº             Total Data      </w:t>
                               </w:r>
                               <w:proofErr w:type="spellStart"/>
                               <w:r>
@@ -3597,21 +4324,7 @@
                                   <w:sz w:val="16"/>
                                   <w:szCs w:val="16"/>
                                 </w:rPr>
-                                <w:t xml:space="preserve"> Nº             Total</w:t>
-                              </w:r>
-                              <w:r>
-                                <w:rPr>
-                                  <w:sz w:val="16"/>
-                                  <w:szCs w:val="16"/>
-                                </w:rPr>
-                                <w:t xml:space="preserve"> </w:t>
-                              </w:r>
-                              <w:r>
-                                <w:rPr>
-                                  <w:sz w:val="16"/>
-                                  <w:szCs w:val="16"/>
-                                </w:rPr>
-                                <w:t xml:space="preserve">Data      </w:t>
+                                <w:t xml:space="preserve"> Nº             Total Data      </w:t>
                               </w:r>
                               <w:proofErr w:type="spellStart"/>
                               <w:r>
@@ -3627,21 +4340,7 @@
                                   <w:sz w:val="16"/>
                                   <w:szCs w:val="16"/>
                                 </w:rPr>
-                                <w:t xml:space="preserve"> Nº             Total</w:t>
-                              </w:r>
-                              <w:r>
-                                <w:rPr>
-                                  <w:sz w:val="16"/>
-                                  <w:szCs w:val="16"/>
-                                </w:rPr>
-                                <w:t xml:space="preserve"> </w:t>
-                              </w:r>
-                              <w:r>
-                                <w:rPr>
-                                  <w:sz w:val="16"/>
-                                  <w:szCs w:val="16"/>
-                                </w:rPr>
-                                <w:t xml:space="preserve">Data      </w:t>
+                                <w:t xml:space="preserve"> Nº             Total Data      </w:t>
                               </w:r>
                               <w:proofErr w:type="spellStart"/>
                               <w:r>
@@ -3657,21 +4356,7 @@
                                   <w:sz w:val="16"/>
                                   <w:szCs w:val="16"/>
                                 </w:rPr>
-                                <w:t xml:space="preserve"> Nº             Total</w:t>
-                              </w:r>
-                              <w:r>
-                                <w:rPr>
-                                  <w:sz w:val="16"/>
-                                  <w:szCs w:val="16"/>
-                                </w:rPr>
-                                <w:t xml:space="preserve"> </w:t>
-                              </w:r>
-                              <w:r>
-                                <w:rPr>
-                                  <w:sz w:val="16"/>
-                                  <w:szCs w:val="16"/>
-                                </w:rPr>
-                                <w:t xml:space="preserve">Data      </w:t>
+                                <w:t xml:space="preserve"> Nº             Total Data      </w:t>
                               </w:r>
                               <w:proofErr w:type="spellStart"/>
                               <w:r>
@@ -3687,21 +4372,7 @@
                                   <w:sz w:val="16"/>
                                   <w:szCs w:val="16"/>
                                 </w:rPr>
-                                <w:t xml:space="preserve"> Nº             Total</w:t>
-                              </w:r>
-                              <w:r>
-                                <w:rPr>
-                                  <w:sz w:val="16"/>
-                                  <w:szCs w:val="16"/>
-                                </w:rPr>
-                                <w:t xml:space="preserve"> </w:t>
-                              </w:r>
-                              <w:r>
-                                <w:rPr>
-                                  <w:sz w:val="16"/>
-                                  <w:szCs w:val="16"/>
-                                </w:rPr>
-                                <w:t xml:space="preserve">Data      </w:t>
+                                <w:t xml:space="preserve"> Nº             Total Data      </w:t>
                               </w:r>
                               <w:proofErr w:type="spellStart"/>
                               <w:r>
@@ -3717,21 +4388,7 @@
                                   <w:sz w:val="16"/>
                                   <w:szCs w:val="16"/>
                                 </w:rPr>
-                                <w:t xml:space="preserve"> Nº             Total</w:t>
-                              </w:r>
-                              <w:r>
-                                <w:rPr>
-                                  <w:sz w:val="16"/>
-                                  <w:szCs w:val="16"/>
-                                </w:rPr>
-                                <w:t xml:space="preserve"> </w:t>
-                              </w:r>
-                              <w:r>
-                                <w:rPr>
-                                  <w:sz w:val="16"/>
-                                  <w:szCs w:val="16"/>
-                                </w:rPr>
-                                <w:t xml:space="preserve">Data      </w:t>
+                                <w:t xml:space="preserve"> Nº             Total Data      </w:t>
                               </w:r>
                               <w:proofErr w:type="spellStart"/>
                               <w:r>
@@ -3747,21 +4404,7 @@
                                   <w:sz w:val="16"/>
                                   <w:szCs w:val="16"/>
                                 </w:rPr>
-                                <w:t xml:space="preserve"> Nº             Total</w:t>
-                              </w:r>
-                              <w:r>
-                                <w:rPr>
-                                  <w:sz w:val="16"/>
-                                  <w:szCs w:val="16"/>
-                                </w:rPr>
-                                <w:t xml:space="preserve"> </w:t>
-                              </w:r>
-                              <w:r>
-                                <w:rPr>
-                                  <w:sz w:val="16"/>
-                                  <w:szCs w:val="16"/>
-                                </w:rPr>
-                                <w:t xml:space="preserve">Data      </w:t>
+                                <w:t xml:space="preserve"> Nº             Total Data      </w:t>
                               </w:r>
                               <w:proofErr w:type="spellStart"/>
                               <w:r>
@@ -3777,21 +4420,7 @@
                                   <w:sz w:val="16"/>
                                   <w:szCs w:val="16"/>
                                 </w:rPr>
-                                <w:t xml:space="preserve"> Nº             Total</w:t>
-                              </w:r>
-                              <w:r>
-                                <w:rPr>
-                                  <w:sz w:val="16"/>
-                                  <w:szCs w:val="16"/>
-                                </w:rPr>
-                                <w:t xml:space="preserve"> </w:t>
-                              </w:r>
-                              <w:r>
-                                <w:rPr>
-                                  <w:sz w:val="16"/>
-                                  <w:szCs w:val="16"/>
-                                </w:rPr>
-                                <w:t xml:space="preserve">Data      </w:t>
+                                <w:t xml:space="preserve"> Nº             Total Data      </w:t>
                               </w:r>
                               <w:proofErr w:type="spellStart"/>
                               <w:r>
@@ -3807,21 +4436,7 @@
                                   <w:sz w:val="16"/>
                                   <w:szCs w:val="16"/>
                                 </w:rPr>
-                                <w:t xml:space="preserve"> Nº             Total</w:t>
-                              </w:r>
-                              <w:r>
-                                <w:rPr>
-                                  <w:sz w:val="16"/>
-                                  <w:szCs w:val="16"/>
-                                </w:rPr>
-                                <w:t xml:space="preserve"> </w:t>
-                              </w:r>
-                              <w:r>
-                                <w:rPr>
-                                  <w:sz w:val="16"/>
-                                  <w:szCs w:val="16"/>
-                                </w:rPr>
-                                <w:t xml:space="preserve">Data      </w:t>
+                                <w:t xml:space="preserve"> Nº             Total Data      </w:t>
                               </w:r>
                               <w:proofErr w:type="spellStart"/>
                               <w:r>
@@ -3837,21 +4452,7 @@
                                   <w:sz w:val="16"/>
                                   <w:szCs w:val="16"/>
                                 </w:rPr>
-                                <w:t xml:space="preserve"> Nº             Total</w:t>
-                              </w:r>
-                              <w:r>
-                                <w:rPr>
-                                  <w:sz w:val="16"/>
-                                  <w:szCs w:val="16"/>
-                                </w:rPr>
-                                <w:t xml:space="preserve"> </w:t>
-                              </w:r>
-                              <w:r>
-                                <w:rPr>
-                                  <w:sz w:val="16"/>
-                                  <w:szCs w:val="16"/>
-                                </w:rPr>
-                                <w:t xml:space="preserve">Data      </w:t>
+                                <w:t xml:space="preserve"> Nº             Total Data      </w:t>
                               </w:r>
                               <w:proofErr w:type="spellStart"/>
                               <w:r>
@@ -3867,21 +4468,7 @@
                                   <w:sz w:val="16"/>
                                   <w:szCs w:val="16"/>
                                 </w:rPr>
-                                <w:t xml:space="preserve"> Nº             Total</w:t>
-                              </w:r>
-                              <w:r>
-                                <w:rPr>
-                                  <w:sz w:val="16"/>
-                                  <w:szCs w:val="16"/>
-                                </w:rPr>
-                                <w:t xml:space="preserve"> </w:t>
-                              </w:r>
-                              <w:r>
-                                <w:rPr>
-                                  <w:sz w:val="16"/>
-                                  <w:szCs w:val="16"/>
-                                </w:rPr>
-                                <w:t xml:space="preserve">Data      </w:t>
+                                <w:t xml:space="preserve"> Nº             Total Data      </w:t>
                               </w:r>
                               <w:proofErr w:type="spellStart"/>
                               <w:r>
@@ -3897,21 +4484,7 @@
                                   <w:sz w:val="16"/>
                                   <w:szCs w:val="16"/>
                                 </w:rPr>
-                                <w:t xml:space="preserve"> Nº             Total</w:t>
-                              </w:r>
-                              <w:r>
-                                <w:rPr>
-                                  <w:sz w:val="16"/>
-                                  <w:szCs w:val="16"/>
-                                </w:rPr>
-                                <w:t xml:space="preserve"> </w:t>
-                              </w:r>
-                              <w:r>
-                                <w:rPr>
-                                  <w:sz w:val="16"/>
-                                  <w:szCs w:val="16"/>
-                                </w:rPr>
-                                <w:t xml:space="preserve">Data      </w:t>
+                                <w:t xml:space="preserve"> Nº             Total Data      </w:t>
                               </w:r>
                               <w:proofErr w:type="spellStart"/>
                               <w:r>
@@ -3966,9 +4539,9 @@
           </mc:Choice>
           <mc:Fallback>
             <w:pict>
-              <v:group w14:anchorId="7AF0F7C8" id="Agrupar 243" o:spid="_x0000_s1059" style="position:absolute;margin-left:0;margin-top:-28.1pt;width:135.75pt;height:235.5pt;z-index:251685888;mso-position-horizontal:center;mso-position-horizontal-relative:margin" coordsize="17240,29908" o:gfxdata="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">
-                <v:rect id="Retângulo 229" o:spid="_x0000_s1060" style="position:absolute;width:17240;height:29908;visibility:visible;mso-wrap-style:square;v-text-anchor:middle" o:gfxdata="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" fillcolor="window" strokecolor="#70ad47" strokeweight="1pt"/>
-                <v:shape id="_x0000_s1061" type="#_x0000_t202" style="position:absolute;left:1238;top:2857;width:14668;height:2360;visibility:visible;mso-wrap-style:square;v-text-anchor:top" o:gfxdata="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">
+              <v:group w14:anchorId="7AF0F7C8" id="Agrupar 243" o:spid="_x0000_s1067" style="position:absolute;margin-left:0;margin-top:-28.1pt;width:135.75pt;height:235.5pt;z-index:251672576;mso-position-horizontal:center;mso-position-horizontal-relative:margin" coordsize="17240,29908" o:gfxdata="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">
+                <v:rect id="Retângulo 229" o:spid="_x0000_s1068" style="position:absolute;width:17240;height:29908;visibility:visible;mso-wrap-style:square;v-text-anchor:middle" o:gfxdata="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" fillcolor="window" strokecolor="#70ad47" strokeweight="1pt"/>
+                <v:shape id="_x0000_s1069" type="#_x0000_t202" style="position:absolute;left:1238;top:2857;width:14668;height:2360;visibility:visible;mso-wrap-style:square;v-text-anchor:top" o:gfxdata="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">
                   <v:textbox>
                     <w:txbxContent>
                       <w:p>
@@ -3989,7 +4562,7 @@
                     </w:txbxContent>
                   </v:textbox>
                 </v:shape>
-                <v:shape id="_x0000_s1062" type="#_x0000_t202" style="position:absolute;left:1524;top:285;width:14668;height:2490;visibility:visible;mso-wrap-style:square;v-text-anchor:top" o:gfxdata="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" stroked="f">
+                <v:shape id="_x0000_s1070" type="#_x0000_t202" style="position:absolute;left:1524;top:285;width:14668;height:2490;visibility:visible;mso-wrap-style:square;v-text-anchor:top" o:gfxdata="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" stroked="f">
                   <v:textbox>
                     <w:txbxContent>
                       <w:p>
@@ -4008,15 +4581,7 @@
                             <w:sz w:val="20"/>
                             <w:szCs w:val="20"/>
                           </w:rPr>
-                          <w:t>HISTÓRICO</w:t>
-                        </w:r>
-                        <w:r>
-                          <w:rPr>
-                            <w:b/>
-                            <w:sz w:val="20"/>
-                            <w:szCs w:val="20"/>
-                          </w:rPr>
-                          <w:t xml:space="preserve"> DE CLIENTE</w:t>
+                          <w:t>HISTÓRICO DE CLIENTE</w:t>
                         </w:r>
                       </w:p>
                       <w:p>
@@ -4044,7 +4609,7 @@
                     </w:txbxContent>
                   </v:textbox>
                 </v:shape>
-                <v:shape id="_x0000_s1063" type="#_x0000_t202" style="position:absolute;left:1143;top:6477;width:14954;height:22193;visibility:visible;mso-wrap-style:square;v-text-anchor:top" o:gfxdata="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">
+                <v:shape id="_x0000_s1071" type="#_x0000_t202" style="position:absolute;left:1143;top:6477;width:14954;height:22193;visibility:visible;mso-wrap-style:square;v-text-anchor:top" o:gfxdata="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">
                   <v:fill r:id="rId7" o:title="" recolor="t" rotate="t" type="tile"/>
                   <v:textbox>
                     <w:txbxContent>
@@ -4093,21 +4658,7 @@
                             <w:sz w:val="16"/>
                             <w:szCs w:val="16"/>
                           </w:rPr>
-                          <w:t xml:space="preserve"> Nº             Total</w:t>
-                        </w:r>
-                        <w:r>
-                          <w:rPr>
-                            <w:sz w:val="16"/>
-                            <w:szCs w:val="16"/>
-                          </w:rPr>
-                          <w:t xml:space="preserve"> </w:t>
-                        </w:r>
-                        <w:r>
-                          <w:rPr>
-                            <w:sz w:val="16"/>
-                            <w:szCs w:val="16"/>
-                          </w:rPr>
-                          <w:t xml:space="preserve">Data      </w:t>
+                          <w:t xml:space="preserve"> Nº             Total Data      </w:t>
                         </w:r>
                         <w:proofErr w:type="spellStart"/>
                         <w:r>
@@ -4123,21 +4674,7 @@
                             <w:sz w:val="16"/>
                             <w:szCs w:val="16"/>
                           </w:rPr>
-                          <w:t xml:space="preserve"> Nº             Total</w:t>
-                        </w:r>
-                        <w:r>
-                          <w:rPr>
-                            <w:sz w:val="16"/>
-                            <w:szCs w:val="16"/>
-                          </w:rPr>
-                          <w:t xml:space="preserve"> </w:t>
-                        </w:r>
-                        <w:r>
-                          <w:rPr>
-                            <w:sz w:val="16"/>
-                            <w:szCs w:val="16"/>
-                          </w:rPr>
-                          <w:t xml:space="preserve">Data      </w:t>
+                          <w:t xml:space="preserve"> Nº             Total Data      </w:t>
                         </w:r>
                         <w:proofErr w:type="spellStart"/>
                         <w:r>
@@ -4153,21 +4690,7 @@
                             <w:sz w:val="16"/>
                             <w:szCs w:val="16"/>
                           </w:rPr>
-                          <w:t xml:space="preserve"> Nº             Total</w:t>
-                        </w:r>
-                        <w:r>
-                          <w:rPr>
-                            <w:sz w:val="16"/>
-                            <w:szCs w:val="16"/>
-                          </w:rPr>
-                          <w:t xml:space="preserve"> </w:t>
-                        </w:r>
-                        <w:r>
-                          <w:rPr>
-                            <w:sz w:val="16"/>
-                            <w:szCs w:val="16"/>
-                          </w:rPr>
-                          <w:t xml:space="preserve">Data      </w:t>
+                          <w:t xml:space="preserve"> Nº             Total Data      </w:t>
                         </w:r>
                         <w:proofErr w:type="spellStart"/>
                         <w:r>
@@ -4183,21 +4706,7 @@
                             <w:sz w:val="16"/>
                             <w:szCs w:val="16"/>
                           </w:rPr>
-                          <w:t xml:space="preserve"> Nº             Total</w:t>
-                        </w:r>
-                        <w:r>
-                          <w:rPr>
-                            <w:sz w:val="16"/>
-                            <w:szCs w:val="16"/>
-                          </w:rPr>
-                          <w:t xml:space="preserve"> </w:t>
-                        </w:r>
-                        <w:r>
-                          <w:rPr>
-                            <w:sz w:val="16"/>
-                            <w:szCs w:val="16"/>
-                          </w:rPr>
-                          <w:t xml:space="preserve">Data      </w:t>
+                          <w:t xml:space="preserve"> Nº             Total Data      </w:t>
                         </w:r>
                         <w:proofErr w:type="spellStart"/>
                         <w:r>
@@ -4213,21 +4722,7 @@
                             <w:sz w:val="16"/>
                             <w:szCs w:val="16"/>
                           </w:rPr>
-                          <w:t xml:space="preserve"> Nº             Total</w:t>
-                        </w:r>
-                        <w:r>
-                          <w:rPr>
-                            <w:sz w:val="16"/>
-                            <w:szCs w:val="16"/>
-                          </w:rPr>
-                          <w:t xml:space="preserve"> </w:t>
-                        </w:r>
-                        <w:r>
-                          <w:rPr>
-                            <w:sz w:val="16"/>
-                            <w:szCs w:val="16"/>
-                          </w:rPr>
-                          <w:t xml:space="preserve">Data      </w:t>
+                          <w:t xml:space="preserve"> Nº             Total Data      </w:t>
                         </w:r>
                         <w:proofErr w:type="spellStart"/>
                         <w:r>
@@ -4243,21 +4738,7 @@
                             <w:sz w:val="16"/>
                             <w:szCs w:val="16"/>
                           </w:rPr>
-                          <w:t xml:space="preserve"> Nº             Total</w:t>
-                        </w:r>
-                        <w:r>
-                          <w:rPr>
-                            <w:sz w:val="16"/>
-                            <w:szCs w:val="16"/>
-                          </w:rPr>
-                          <w:t xml:space="preserve"> </w:t>
-                        </w:r>
-                        <w:r>
-                          <w:rPr>
-                            <w:sz w:val="16"/>
-                            <w:szCs w:val="16"/>
-                          </w:rPr>
-                          <w:t xml:space="preserve">Data      </w:t>
+                          <w:t xml:space="preserve"> Nº             Total Data      </w:t>
                         </w:r>
                         <w:proofErr w:type="spellStart"/>
                         <w:r>
@@ -4273,21 +4754,7 @@
                             <w:sz w:val="16"/>
                             <w:szCs w:val="16"/>
                           </w:rPr>
-                          <w:t xml:space="preserve"> Nº             Total</w:t>
-                        </w:r>
-                        <w:r>
-                          <w:rPr>
-                            <w:sz w:val="16"/>
-                            <w:szCs w:val="16"/>
-                          </w:rPr>
-                          <w:t xml:space="preserve"> </w:t>
-                        </w:r>
-                        <w:r>
-                          <w:rPr>
-                            <w:sz w:val="16"/>
-                            <w:szCs w:val="16"/>
-                          </w:rPr>
-                          <w:t xml:space="preserve">Data      </w:t>
+                          <w:t xml:space="preserve"> Nº             Total Data      </w:t>
                         </w:r>
                         <w:proofErr w:type="spellStart"/>
                         <w:r>
@@ -4303,21 +4770,7 @@
                             <w:sz w:val="16"/>
                             <w:szCs w:val="16"/>
                           </w:rPr>
-                          <w:t xml:space="preserve"> Nº             Total</w:t>
-                        </w:r>
-                        <w:r>
-                          <w:rPr>
-                            <w:sz w:val="16"/>
-                            <w:szCs w:val="16"/>
-                          </w:rPr>
-                          <w:t xml:space="preserve"> </w:t>
-                        </w:r>
-                        <w:r>
-                          <w:rPr>
-                            <w:sz w:val="16"/>
-                            <w:szCs w:val="16"/>
-                          </w:rPr>
-                          <w:t xml:space="preserve">Data      </w:t>
+                          <w:t xml:space="preserve"> Nº             Total Data      </w:t>
                         </w:r>
                         <w:proofErr w:type="spellStart"/>
                         <w:r>
@@ -4333,21 +4786,7 @@
                             <w:sz w:val="16"/>
                             <w:szCs w:val="16"/>
                           </w:rPr>
-                          <w:t xml:space="preserve"> Nº             Total</w:t>
-                        </w:r>
-                        <w:r>
-                          <w:rPr>
-                            <w:sz w:val="16"/>
-                            <w:szCs w:val="16"/>
-                          </w:rPr>
-                          <w:t xml:space="preserve"> </w:t>
-                        </w:r>
-                        <w:r>
-                          <w:rPr>
-                            <w:sz w:val="16"/>
-                            <w:szCs w:val="16"/>
-                          </w:rPr>
-                          <w:t xml:space="preserve">Data      </w:t>
+                          <w:t xml:space="preserve"> Nº             Total Data      </w:t>
                         </w:r>
                         <w:proofErr w:type="spellStart"/>
                         <w:r>
@@ -4363,21 +4802,7 @@
                             <w:sz w:val="16"/>
                             <w:szCs w:val="16"/>
                           </w:rPr>
-                          <w:t xml:space="preserve"> Nº             Total</w:t>
-                        </w:r>
-                        <w:r>
-                          <w:rPr>
-                            <w:sz w:val="16"/>
-                            <w:szCs w:val="16"/>
-                          </w:rPr>
-                          <w:t xml:space="preserve"> </w:t>
-                        </w:r>
-                        <w:r>
-                          <w:rPr>
-                            <w:sz w:val="16"/>
-                            <w:szCs w:val="16"/>
-                          </w:rPr>
-                          <w:t xml:space="preserve">Data      </w:t>
+                          <w:t xml:space="preserve"> Nº             Total Data      </w:t>
                         </w:r>
                         <w:proofErr w:type="spellStart"/>
                         <w:r>
@@ -4393,21 +4818,7 @@
                             <w:sz w:val="16"/>
                             <w:szCs w:val="16"/>
                           </w:rPr>
-                          <w:t xml:space="preserve"> Nº             Total</w:t>
-                        </w:r>
-                        <w:r>
-                          <w:rPr>
-                            <w:sz w:val="16"/>
-                            <w:szCs w:val="16"/>
-                          </w:rPr>
-                          <w:t xml:space="preserve"> </w:t>
-                        </w:r>
-                        <w:r>
-                          <w:rPr>
-                            <w:sz w:val="16"/>
-                            <w:szCs w:val="16"/>
-                          </w:rPr>
-                          <w:t xml:space="preserve">Data      </w:t>
+                          <w:t xml:space="preserve"> Nº             Total Data      </w:t>
                         </w:r>
                         <w:proofErr w:type="spellStart"/>
                         <w:r>
@@ -4423,21 +4834,7 @@
                             <w:sz w:val="16"/>
                             <w:szCs w:val="16"/>
                           </w:rPr>
-                          <w:t xml:space="preserve"> Nº             Total</w:t>
-                        </w:r>
-                        <w:r>
-                          <w:rPr>
-                            <w:sz w:val="16"/>
-                            <w:szCs w:val="16"/>
-                          </w:rPr>
-                          <w:t xml:space="preserve"> </w:t>
-                        </w:r>
-                        <w:r>
-                          <w:rPr>
-                            <w:sz w:val="16"/>
-                            <w:szCs w:val="16"/>
-                          </w:rPr>
-                          <w:t xml:space="preserve">Data      </w:t>
+                          <w:t xml:space="preserve"> Nº             Total Data      </w:t>
                         </w:r>
                         <w:proofErr w:type="spellStart"/>
                         <w:r>
@@ -4495,7 +4892,7 @@
         <mc:AlternateContent>
           <mc:Choice Requires="wpg">
             <w:drawing>
-              <wp:anchor distT="0" distB="0" distL="114300" distR="114300" simplePos="0" relativeHeight="251664384" behindDoc="0" locked="0" layoutInCell="1" allowOverlap="1" wp14:anchorId="12ADBF15" wp14:editId="2E88519C">
+              <wp:anchor distT="0" distB="0" distL="114300" distR="114300" simplePos="0" relativeHeight="251651072" behindDoc="0" locked="0" layoutInCell="1" allowOverlap="1" wp14:anchorId="12ADBF15" wp14:editId="2E88519C">
                 <wp:simplePos x="0" y="0"/>
                 <wp:positionH relativeFrom="column">
                   <wp:posOffset>-546735</wp:posOffset>
@@ -5215,9 +5612,9 @@
           </mc:Choice>
           <mc:Fallback>
             <w:pict>
-              <v:group w14:anchorId="12ADBF15" id="Agrupar 226" o:spid="_x0000_s1064" style="position:absolute;margin-left:-43.05pt;margin-top:-32.6pt;width:135.75pt;height:235.5pt;z-index:251664384" coordsize="17240,29908" o:gfxdata="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">
-                <v:rect id="Retângulo 200" o:spid="_x0000_s1065" style="position:absolute;width:17240;height:29908;visibility:visible;mso-wrap-style:square;v-text-anchor:middle" o:gfxdata="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" fillcolor="window" strokecolor="#70ad47" strokeweight="1pt"/>
-                <v:shape id="_x0000_s1066" type="#_x0000_t202" style="position:absolute;left:1238;top:2857;width:14668;height:2360;visibility:visible;mso-wrap-style:square;v-text-anchor:top" o:gfxdata="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">
+              <v:group w14:anchorId="12ADBF15" id="Agrupar 226" o:spid="_x0000_s1072" style="position:absolute;margin-left:-43.05pt;margin-top:-32.6pt;width:135.75pt;height:235.5pt;z-index:251651072" coordsize="17240,29908" o:gfxdata="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">
+                <v:rect id="Retângulo 200" o:spid="_x0000_s1073" style="position:absolute;width:17240;height:29908;visibility:visible;mso-wrap-style:square;v-text-anchor:middle" o:gfxdata="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" fillcolor="window" strokecolor="#70ad47" strokeweight="1pt"/>
+                <v:shape id="_x0000_s1074" type="#_x0000_t202" style="position:absolute;left:1238;top:2857;width:14668;height:2360;visibility:visible;mso-wrap-style:square;v-text-anchor:top" o:gfxdata="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">
                   <v:textbox>
                     <w:txbxContent>
                       <w:p>
@@ -5238,7 +5635,7 @@
                     </w:txbxContent>
                   </v:textbox>
                 </v:shape>
-                <v:shape id="_x0000_s1067" type="#_x0000_t202" style="position:absolute;left:1238;top:5619;width:14668;height:2410;visibility:visible;mso-wrap-style:square;v-text-anchor:top" o:gfxdata="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">
+                <v:shape id="_x0000_s1075" type="#_x0000_t202" style="position:absolute;left:1238;top:5619;width:14668;height:2410;visibility:visible;mso-wrap-style:square;v-text-anchor:top" o:gfxdata="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">
                   <v:textbox>
                     <w:txbxContent>
                       <w:p>
@@ -5259,7 +5656,7 @@
                     </w:txbxContent>
                   </v:textbox>
                 </v:shape>
-                <v:shape id="Caixa de Texto 203" o:spid="_x0000_s1068" type="#_x0000_t202" style="position:absolute;left:1238;top:8477;width:9208;height:2446;visibility:visible;mso-wrap-style:square;v-text-anchor:top" o:gfxdata="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">
+                <v:shape id="Caixa de Texto 203" o:spid="_x0000_s1076" type="#_x0000_t202" style="position:absolute;left:1238;top:8477;width:9208;height:2446;visibility:visible;mso-wrap-style:square;v-text-anchor:top" o:gfxdata="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">
                   <v:textbox>
                     <w:txbxContent>
                       <w:p>
@@ -5282,7 +5679,7 @@
                     </w:txbxContent>
                   </v:textbox>
                 </v:shape>
-                <v:shape id="_x0000_s1069" type="#_x0000_t202" style="position:absolute;left:1524;top:285;width:14668;height:2490;visibility:visible;mso-wrap-style:square;v-text-anchor:top" o:gfxdata="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" stroked="f">
+                <v:shape id="_x0000_s1077" type="#_x0000_t202" style="position:absolute;left:1524;top:285;width:14668;height:2490;visibility:visible;mso-wrap-style:square;v-text-anchor:top" o:gfxdata="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" stroked="f">
                   <v:textbox>
                     <w:txbxContent>
                       <w:p>
@@ -5345,7 +5742,7 @@
                     </w:txbxContent>
                   </v:textbox>
                 </v:shape>
-                <v:shape id="_x0000_s1070" type="#_x0000_t202" style="position:absolute;left:1238;top:11334;width:9208;height:2633;visibility:visible;mso-wrap-style:square;v-text-anchor:top" o:gfxdata="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">
+                <v:shape id="_x0000_s1078" type="#_x0000_t202" style="position:absolute;left:1238;top:11334;width:9208;height:2633;visibility:visible;mso-wrap-style:square;v-text-anchor:top" o:gfxdata="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">
                   <v:textbox>
                     <w:txbxContent>
                       <w:p>
@@ -5366,7 +5763,7 @@
                     </w:txbxContent>
                   </v:textbox>
                 </v:shape>
-                <v:shape id="_x0000_s1071" type="#_x0000_t202" style="position:absolute;left:11049;top:8477;width:4730;height:5486;visibility:visible;mso-wrap-style:square;v-text-anchor:top" o:gfxdata="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">
+                <v:shape id="_x0000_s1079" type="#_x0000_t202" style="position:absolute;left:11049;top:8477;width:4730;height:5486;visibility:visible;mso-wrap-style:square;v-text-anchor:top" o:gfxdata="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">
                   <v:textbox>
                     <w:txbxContent>
                       <w:p>
@@ -5389,7 +5786,7 @@
                     </w:txbxContent>
                   </v:textbox>
                 </v:shape>
-                <v:shape id="_x0000_s1072" type="#_x0000_t202" style="position:absolute;left:1143;top:14478;width:14668;height:7048;visibility:visible;mso-wrap-style:square;v-text-anchor:top" o:gfxdata="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">
+                <v:shape id="_x0000_s1080" type="#_x0000_t202" style="position:absolute;left:1143;top:14478;width:14668;height:7048;visibility:visible;mso-wrap-style:square;v-text-anchor:top" o:gfxdata="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">
                   <v:fill r:id="rId7" o:title="" recolor="t" rotate="t" type="tile"/>
                   <v:textbox>
                     <w:txbxContent>
@@ -5525,7 +5922,7 @@
                     </w:txbxContent>
                   </v:textbox>
                 </v:shape>
-                <v:rect id="Retângulo 216" o:spid="_x0000_s1073" style="position:absolute;left:1333;top:25812;width:14605;height:2871;visibility:visible;mso-wrap-style:square;v-text-anchor:middle" o:gfxdata="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" fillcolor="windowText" strokeweight="1pt">
+                <v:rect id="Retângulo 216" o:spid="_x0000_s1081" style="position:absolute;left:1333;top:25812;width:14605;height:2871;visibility:visible;mso-wrap-style:square;v-text-anchor:middle" o:gfxdata="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" fillcolor="windowText" strokeweight="1pt">
                   <v:textbox>
                     <w:txbxContent>
                       <w:p>
@@ -5539,7 +5936,7 @@
                     </w:txbxContent>
                   </v:textbox>
                 </v:rect>
-                <v:rect id="Retângulo 218" o:spid="_x0000_s1074" style="position:absolute;left:1238;top:22383;width:5620;height:2870;visibility:visible;mso-wrap-style:square;v-text-anchor:middle" o:gfxdata="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" fillcolor="windowText" strokeweight="1pt">
+                <v:rect id="Retângulo 218" o:spid="_x0000_s1082" style="position:absolute;left:1238;top:22383;width:5620;height:2870;visibility:visible;mso-wrap-style:square;v-text-anchor:middle" o:gfxdata="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" fillcolor="windowText" strokeweight="1pt">
                   <v:textbox>
                     <w:txbxContent>
                       <w:p>
@@ -5553,7 +5950,7 @@
                     </w:txbxContent>
                   </v:textbox>
                 </v:rect>
-                <v:rect id="Retângulo 219" o:spid="_x0000_s1075" style="position:absolute;left:7143;top:22383;width:8668;height:2871;visibility:visible;mso-wrap-style:square;v-text-anchor:middle" o:gfxdata="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" fillcolor="windowText" strokeweight="1pt">
+                <v:rect id="Retângulo 219" o:spid="_x0000_s1083" style="position:absolute;left:7143;top:22383;width:8668;height:2871;visibility:visible;mso-wrap-style:square;v-text-anchor:middle" o:gfxdata="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" fillcolor="windowText" strokeweight="1pt">
                   <v:textbox>
                     <w:txbxContent>
                       <w:p>
@@ -5585,7 +5982,7 @@
         <mc:AlternateContent>
           <mc:Choice Requires="wpg">
             <w:drawing>
-              <wp:anchor distT="0" distB="0" distL="114300" distR="114300" simplePos="0" relativeHeight="251673600" behindDoc="0" locked="0" layoutInCell="1" allowOverlap="1" wp14:anchorId="1B02FAB1" wp14:editId="5C5813B8">
+              <wp:anchor distT="0" distB="0" distL="114300" distR="114300" simplePos="0" relativeHeight="251660288" behindDoc="0" locked="0" layoutInCell="1" allowOverlap="1" wp14:anchorId="1B02FAB1" wp14:editId="5C5813B8">
                 <wp:simplePos x="0" y="0"/>
                 <wp:positionH relativeFrom="column">
                   <wp:posOffset>4501515</wp:posOffset>
@@ -5846,9 +6243,9 @@
           </mc:Choice>
           <mc:Fallback>
             <w:pict>
-              <v:group w14:anchorId="1B02FAB1" id="Agrupar 227" o:spid="_x0000_s1076" style="position:absolute;margin-left:354.45pt;margin-top:22.15pt;width:135.75pt;height:235.5pt;z-index:251673600" coordorigin=",476" coordsize="17240,29908" o:gfxdata="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">
-                <v:rect id="Retângulo 221" o:spid="_x0000_s1077" style="position:absolute;top:476;width:17240;height:29908;visibility:visible;mso-wrap-style:square;v-text-anchor:middle" o:gfxdata="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" fillcolor="white [3201]" strokecolor="#70ad47 [3209]" strokeweight="1pt"/>
-                <v:rect id="Retângulo 222" o:spid="_x0000_s1078" style="position:absolute;left:2667;top:21812;width:12001;height:2953;visibility:visible;mso-wrap-style:square;v-text-anchor:middle" o:gfxdata="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" fillcolor="black [3200]" strokecolor="black [1600]" strokeweight="1pt">
+              <v:group w14:anchorId="1B02FAB1" id="Agrupar 227" o:spid="_x0000_s1084" style="position:absolute;margin-left:354.45pt;margin-top:22.15pt;width:135.75pt;height:235.5pt;z-index:251660288" coordorigin=",476" coordsize="17240,29908" o:gfxdata="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">
+                <v:rect id="Retângulo 221" o:spid="_x0000_s1085" style="position:absolute;top:476;width:17240;height:29908;visibility:visible;mso-wrap-style:square;v-text-anchor:middle" o:gfxdata="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" fillcolor="white [3201]" strokecolor="#70ad47 [3209]" strokeweight="1pt"/>
+                <v:rect id="Retângulo 222" o:spid="_x0000_s1086" style="position:absolute;left:2667;top:21812;width:12001;height:2953;visibility:visible;mso-wrap-style:square;v-text-anchor:middle" o:gfxdata="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" fillcolor="black [3200]" strokecolor="black [1600]" strokeweight="1pt">
                   <v:textbox>
                     <w:txbxContent>
                       <w:p>
@@ -5862,7 +6259,7 @@
                     </w:txbxContent>
                   </v:textbox>
                 </v:rect>
-                <v:rect id="Retângulo 223" o:spid="_x0000_s1079" style="position:absolute;left:2571;top:17145;width:12097;height:3143;visibility:visible;mso-wrap-style:square;v-text-anchor:middle" o:gfxdata="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" fillcolor="black [3200]" strokecolor="black [1600]" strokeweight="1pt">
+                <v:rect id="Retângulo 223" o:spid="_x0000_s1087" style="position:absolute;left:2571;top:17145;width:12097;height:3143;visibility:visible;mso-wrap-style:square;v-text-anchor:middle" o:gfxdata="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" fillcolor="black [3200]" strokecolor="black [1600]" strokeweight="1pt">
                   <v:textbox>
                     <w:txbxContent>
                       <w:p>
@@ -5876,7 +6273,7 @@
                     </w:txbxContent>
                   </v:textbox>
                 </v:rect>
-                <v:rect id="Retângulo 224" o:spid="_x0000_s1080" style="position:absolute;left:2476;top:12966;width:11906;height:2953;visibility:visible;mso-wrap-style:square;v-text-anchor:middle" o:gfxdata="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" fillcolor="black [3200]" strokecolor="black [1600]" strokeweight="1pt">
+                <v:rect id="Retângulo 224" o:spid="_x0000_s1088" style="position:absolute;left:2476;top:12966;width:11906;height:2953;visibility:visible;mso-wrap-style:square;v-text-anchor:middle" o:gfxdata="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" fillcolor="black [3200]" strokecolor="black [1600]" strokeweight="1pt">
                   <v:textbox>
                     <w:txbxContent>
                       <w:p>
@@ -5891,7 +6288,7 @@
                     </w:txbxContent>
                   </v:textbox>
                 </v:rect>
-                <v:shape id="_x0000_s1081" type="#_x0000_t202" style="position:absolute;left:1143;top:2286;width:14668;height:4286;visibility:visible;mso-wrap-style:square;v-text-anchor:top" o:gfxdata="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">
+                <v:shape id="_x0000_s1089" type="#_x0000_t202" style="position:absolute;left:1143;top:2286;width:14668;height:4286;visibility:visible;mso-wrap-style:square;v-text-anchor:top" o:gfxdata="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">
                   <v:textbox>
                     <w:txbxContent>
                       <w:p>
@@ -5932,7 +6329,7 @@
         <mc:AlternateContent>
           <mc:Choice Requires="wps">
             <w:drawing>
-              <wp:anchor distT="0" distB="0" distL="114300" distR="114300" simplePos="0" relativeHeight="251688960" behindDoc="0" locked="0" layoutInCell="1" allowOverlap="1" wp14:anchorId="0B46065E" wp14:editId="186F056A">
+              <wp:anchor distT="0" distB="0" distL="114300" distR="114300" simplePos="0" relativeHeight="251675648" behindDoc="0" locked="0" layoutInCell="1" allowOverlap="1" wp14:anchorId="0B46065E" wp14:editId="186F056A">
                 <wp:simplePos x="0" y="0"/>
                 <wp:positionH relativeFrom="column">
                   <wp:posOffset>3577589</wp:posOffset>
@@ -5990,7 +6387,7 @@
           </mc:Choice>
           <mc:Fallback>
             <w:pict>
-              <v:shape w14:anchorId="3A35EA09" id="Conector de Seta Reta 240" o:spid="_x0000_s1026" type="#_x0000_t32" style="position:absolute;margin-left:281.7pt;margin-top:11.65pt;width:100.5pt;height:94.5pt;flip:x y;z-index:251688960;visibility:visible;mso-wrap-style:square;mso-width-percent:0;mso-height-percent:0;mso-wrap-distance-left:9pt;mso-wrap-distance-top:0;mso-wrap-distance-right:9pt;mso-wrap-distance-bottom:0;mso-position-horizontal:absolute;mso-position-horizontal-relative:text;mso-position-vertical:absolute;mso-position-vertical-relative:text;mso-width-percent:0;mso-height-percent:0;mso-width-relative:margin;mso-height-relative:margin" o:gfxdata="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" strokecolor="#5b9bd5 [3204]" strokeweight=".5pt">
+              <v:shape w14:anchorId="3B38C425" id="Conector de Seta Reta 240" o:spid="_x0000_s1026" type="#_x0000_t32" style="position:absolute;margin-left:281.7pt;margin-top:11.65pt;width:100.5pt;height:94.5pt;flip:x y;z-index:251675648;visibility:visible;mso-wrap-style:square;mso-width-percent:0;mso-height-percent:0;mso-wrap-distance-left:9pt;mso-wrap-distance-top:0;mso-wrap-distance-right:9pt;mso-wrap-distance-bottom:0;mso-position-horizontal:absolute;mso-position-horizontal-relative:text;mso-position-vertical:absolute;mso-position-vertical-relative:text;mso-width-percent:0;mso-height-percent:0;mso-width-relative:margin;mso-height-relative:margin" o:gfxdata="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" strokecolor="#5b9bd5 [3204]" strokeweight=".5pt">
                 <v:stroke endarrow="block" joinstyle="miter"/>
               </v:shape>
             </w:pict>
@@ -6008,7 +6405,7 @@
         <mc:AlternateContent>
           <mc:Choice Requires="wps">
             <w:drawing>
-              <wp:anchor distT="0" distB="0" distL="114300" distR="114300" simplePos="0" relativeHeight="251689984" behindDoc="0" locked="0" layoutInCell="1" allowOverlap="1" wp14:anchorId="1E1175CF" wp14:editId="1EE1491D">
+              <wp:anchor distT="0" distB="0" distL="114300" distR="114300" simplePos="0" relativeHeight="251676672" behindDoc="0" locked="0" layoutInCell="1" allowOverlap="1" wp14:anchorId="5483749E" wp14:editId="521DA6F7">
                 <wp:simplePos x="0" y="0"/>
                 <wp:positionH relativeFrom="column">
                   <wp:posOffset>910590</wp:posOffset>
@@ -6066,7 +6463,7 @@
           </mc:Choice>
           <mc:Fallback>
             <w:pict>
-              <v:shape w14:anchorId="0461B76F" id="Conector de Seta Reta 241" o:spid="_x0000_s1026" type="#_x0000_t32" style="position:absolute;margin-left:71.7pt;margin-top:9.45pt;width:71.25pt;height:54.75pt;flip:y;z-index:251689984;visibility:visible;mso-wrap-style:square;mso-width-percent:0;mso-height-percent:0;mso-wrap-distance-left:9pt;mso-wrap-distance-top:0;mso-wrap-distance-right:9pt;mso-wrap-distance-bottom:0;mso-position-horizontal:absolute;mso-position-horizontal-relative:text;mso-position-vertical:absolute;mso-position-vertical-relative:text;mso-width-percent:0;mso-height-percent:0;mso-width-relative:margin;mso-height-relative:margin" o:gfxdata="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" strokecolor="#5b9bd5 [3204]" strokeweight=".5pt">
+              <v:shape w14:anchorId="2B99CA7A" id="Conector de Seta Reta 241" o:spid="_x0000_s1026" type="#_x0000_t32" style="position:absolute;margin-left:71.7pt;margin-top:9.45pt;width:71.25pt;height:54.75pt;flip:y;z-index:251676672;visibility:visible;mso-wrap-style:square;mso-width-percent:0;mso-height-percent:0;mso-wrap-distance-left:9pt;mso-wrap-distance-top:0;mso-wrap-distance-right:9pt;mso-wrap-distance-bottom:0;mso-position-horizontal:absolute;mso-position-horizontal-relative:text;mso-position-vertical:absolute;mso-position-vertical-relative:text;mso-width-percent:0;mso-height-percent:0;mso-width-relative:margin;mso-height-relative:margin" o:gfxdata="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" strokecolor="#5b9bd5 [3204]" strokeweight=".5pt">
                 <v:stroke endarrow="block" joinstyle="miter"/>
               </v:shape>
             </w:pict>
@@ -6077,6 +6474,8 @@
     <w:p/>
     <w:p/>
     <w:p>
+      <w:bookmarkStart w:id="0" w:name="_GoBack"/>
+      <w:bookmarkEnd w:id="0"/>
       <w:r>
         <w:rPr>
           <w:noProof/>
@@ -6085,16 +6484,16 @@
         <mc:AlternateContent>
           <mc:Choice Requires="wps">
             <w:drawing>
-              <wp:anchor distT="0" distB="0" distL="114300" distR="114300" simplePos="0" relativeHeight="251693056" behindDoc="0" locked="0" layoutInCell="1" allowOverlap="1" wp14:anchorId="3C6FA5CF" wp14:editId="2238D3F0">
+              <wp:anchor distT="0" distB="0" distL="114300" distR="114300" simplePos="0" relativeHeight="251679744" behindDoc="0" locked="0" layoutInCell="1" allowOverlap="1" wp14:anchorId="1613AD89" wp14:editId="0BF516B9">
                 <wp:simplePos x="0" y="0"/>
                 <wp:positionH relativeFrom="column">
-                  <wp:posOffset>1196340</wp:posOffset>
+                  <wp:posOffset>1110615</wp:posOffset>
                 </wp:positionH>
                 <wp:positionV relativeFrom="paragraph">
-                  <wp:posOffset>396241</wp:posOffset>
+                  <wp:posOffset>396240</wp:posOffset>
                 </wp:positionV>
-                <wp:extent cx="3686175" cy="1600200"/>
-                <wp:effectExtent l="38100" t="0" r="28575" b="57150"/>
+                <wp:extent cx="3771900" cy="2609850"/>
+                <wp:effectExtent l="38100" t="0" r="19050" b="57150"/>
                 <wp:wrapNone/>
                 <wp:docPr id="249" name="Conector de Seta Reta 249"/>
                 <wp:cNvGraphicFramePr/>
@@ -6105,7 +6504,7 @@
                       <wps:spPr>
                         <a:xfrm flipH="1">
                           <a:off x="0" y="0"/>
-                          <a:ext cx="3686175" cy="1600200"/>
+                          <a:ext cx="3771900" cy="2609850"/>
                         </a:xfrm>
                         <a:prstGeom prst="straightConnector1">
                           <a:avLst/>
@@ -6143,7 +6542,7 @@
           </mc:Choice>
           <mc:Fallback>
             <w:pict>
-              <v:shape w14:anchorId="29C4857A" id="Conector de Seta Reta 249" o:spid="_x0000_s1026" type="#_x0000_t32" style="position:absolute;margin-left:94.2pt;margin-top:31.2pt;width:290.25pt;height:126pt;flip:x;z-index:251693056;visibility:visible;mso-wrap-style:square;mso-width-percent:0;mso-height-percent:0;mso-wrap-distance-left:9pt;mso-wrap-distance-top:0;mso-wrap-distance-right:9pt;mso-wrap-distance-bottom:0;mso-position-horizontal:absolute;mso-position-horizontal-relative:text;mso-position-vertical:absolute;mso-position-vertical-relative:text;mso-width-percent:0;mso-height-percent:0;mso-width-relative:margin;mso-height-relative:margin" o:gfxdata="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" strokecolor="#5b9bd5 [3204]" strokeweight=".5pt">
+              <v:shape w14:anchorId="32E181E3" id="Conector de Seta Reta 249" o:spid="_x0000_s1026" type="#_x0000_t32" style="position:absolute;margin-left:87.45pt;margin-top:31.2pt;width:297pt;height:205.5pt;flip:x;z-index:251679744;visibility:visible;mso-wrap-style:square;mso-width-percent:0;mso-height-percent:0;mso-wrap-distance-left:9pt;mso-wrap-distance-top:0;mso-wrap-distance-right:9pt;mso-wrap-distance-bottom:0;mso-position-horizontal:absolute;mso-position-horizontal-relative:text;mso-position-vertical:absolute;mso-position-vertical-relative:text;mso-width-percent:0;mso-height-percent:0;mso-width-relative:margin;mso-height-relative:margin" o:gfxdata="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" strokecolor="#5b9bd5 [3204]" strokeweight=".5pt">
                 <v:stroke endarrow="block" joinstyle="miter"/>
               </v:shape>
             </w:pict>
@@ -6158,13 +6557,13 @@
         <mc:AlternateContent>
           <mc:Choice Requires="wpg">
             <w:drawing>
-              <wp:anchor distT="0" distB="0" distL="114300" distR="114300" simplePos="0" relativeHeight="251692032" behindDoc="0" locked="0" layoutInCell="1" allowOverlap="1" wp14:anchorId="45418324" wp14:editId="7D50CB20">
+              <wp:anchor distT="0" distB="0" distL="114300" distR="114300" simplePos="0" relativeHeight="251678720" behindDoc="0" locked="0" layoutInCell="1" allowOverlap="1" wp14:anchorId="4FA2D129" wp14:editId="343EF028">
                 <wp:simplePos x="0" y="0"/>
                 <wp:positionH relativeFrom="column">
-                  <wp:posOffset>-546735</wp:posOffset>
+                  <wp:posOffset>-622935</wp:posOffset>
                 </wp:positionH>
                 <wp:positionV relativeFrom="paragraph">
-                  <wp:posOffset>1691640</wp:posOffset>
+                  <wp:posOffset>1986915</wp:posOffset>
                 </wp:positionV>
                 <wp:extent cx="1724025" cy="2990850"/>
                 <wp:effectExtent l="0" t="0" r="28575" b="19050"/>
@@ -7064,9 +7463,9 @@
           </mc:Choice>
           <mc:Fallback>
             <w:pict>
-              <v:group w14:anchorId="45418324" id="Agrupar 244" o:spid="_x0000_s1082" style="position:absolute;margin-left:-43.05pt;margin-top:133.2pt;width:135.75pt;height:235.5pt;z-index:251692032" coordsize="17240,29908" o:gfxdata="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">
-                <v:rect id="Retângulo 245" o:spid="_x0000_s1083" style="position:absolute;width:17240;height:29908;visibility:visible;mso-wrap-style:square;v-text-anchor:middle" o:gfxdata="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" fillcolor="window" strokecolor="#70ad47" strokeweight="1pt"/>
-                <v:shape id="_x0000_s1084" type="#_x0000_t202" style="position:absolute;left:1524;top:285;width:14668;height:2490;visibility:visible;mso-wrap-style:square;v-text-anchor:top" o:gfxdata="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" stroked="f">
+              <v:group w14:anchorId="4FA2D129" id="Agrupar 244" o:spid="_x0000_s1090" style="position:absolute;margin-left:-49.05pt;margin-top:156.45pt;width:135.75pt;height:235.5pt;z-index:251678720" coordsize="17240,29908" o:gfxdata="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">
+                <v:rect id="Retângulo 245" o:spid="_x0000_s1091" style="position:absolute;width:17240;height:29908;visibility:visible;mso-wrap-style:square;v-text-anchor:middle" o:gfxdata="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" fillcolor="window" strokecolor="#70ad47" strokeweight="1pt"/>
+                <v:shape id="_x0000_s1092" type="#_x0000_t202" style="position:absolute;left:1524;top:285;width:14668;height:2490;visibility:visible;mso-wrap-style:square;v-text-anchor:top" o:gfxdata="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" stroked="f">
                   <v:textbox>
                     <w:txbxContent>
                       <w:p>
@@ -7113,7 +7512,7 @@
                     </w:txbxContent>
                   </v:textbox>
                 </v:shape>
-                <v:shape id="_x0000_s1085" type="#_x0000_t202" style="position:absolute;left:1143;top:2775;width:14954;height:25895;visibility:visible;mso-wrap-style:square;v-text-anchor:top" o:gfxdata="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">
+                <v:shape id="_x0000_s1093" type="#_x0000_t202" style="position:absolute;left:1143;top:2775;width:14954;height:25895;visibility:visible;mso-wrap-style:square;v-text-anchor:top" o:gfxdata="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">
                   <v:fill r:id="rId7" o:title="" recolor="t" rotate="t" type="tile"/>
                   <v:textbox>
                     <w:txbxContent>
@@ -7843,7 +8242,7 @@
         <mc:AlternateContent>
           <mc:Choice Requires="wps">
             <w:drawing>
-              <wp:anchor distT="0" distB="0" distL="114300" distR="114300" simplePos="0" relativeHeight="251700224" behindDoc="0" locked="0" layoutInCell="1" allowOverlap="1" wp14:anchorId="1F8D7CAB" wp14:editId="11F47148">
+              <wp:anchor distT="0" distB="0" distL="114300" distR="114300" simplePos="0" relativeHeight="251686912" behindDoc="0" locked="0" layoutInCell="1" allowOverlap="1" wp14:anchorId="1F8D7CAB" wp14:editId="11F47148">
                 <wp:simplePos x="0" y="0"/>
                 <wp:positionH relativeFrom="column">
                   <wp:posOffset>2729865</wp:posOffset>
@@ -7901,7 +8300,7 @@
           </mc:Choice>
           <mc:Fallback>
             <w:pict>
-              <v:shape w14:anchorId="534F43F7" id="Conector de Seta Reta 255" o:spid="_x0000_s1026" type="#_x0000_t32" style="position:absolute;margin-left:214.95pt;margin-top:73.95pt;width:184.5pt;height:187.5pt;flip:x;z-index:251700224;visibility:visible;mso-wrap-style:square;mso-width-percent:0;mso-height-percent:0;mso-wrap-distance-left:9pt;mso-wrap-distance-top:0;mso-wrap-distance-right:9pt;mso-wrap-distance-bottom:0;mso-position-horizontal:absolute;mso-position-horizontal-relative:text;mso-position-vertical:absolute;mso-position-vertical-relative:text;mso-width-percent:0;mso-height-percent:0;mso-width-relative:margin;mso-height-relative:margin" o:gfxdata="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" strokecolor="#5b9bd5 [3204]" strokeweight=".5pt">
+              <v:shape w14:anchorId="06ECE072" id="Conector de Seta Reta 255" o:spid="_x0000_s1026" type="#_x0000_t32" style="position:absolute;margin-left:214.95pt;margin-top:73.95pt;width:184.5pt;height:187.5pt;flip:x;z-index:251686912;visibility:visible;mso-wrap-style:square;mso-width-percent:0;mso-height-percent:0;mso-wrap-distance-left:9pt;mso-wrap-distance-top:0;mso-wrap-distance-right:9pt;mso-wrap-distance-bottom:0;mso-position-horizontal:absolute;mso-position-horizontal-relative:text;mso-position-vertical:absolute;mso-position-vertical-relative:text;mso-width-percent:0;mso-height-percent:0;mso-width-relative:margin;mso-height-relative:margin" o:gfxdata="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" strokecolor="#5b9bd5 [3204]" strokeweight=".5pt">
                 <v:stroke endarrow="block" joinstyle="miter"/>
               </v:shape>
             </w:pict>
@@ -7916,7 +8315,7 @@
         <mc:AlternateContent>
           <mc:Choice Requires="wps">
             <w:drawing>
-              <wp:anchor distT="0" distB="0" distL="114300" distR="114300" simplePos="0" relativeHeight="251708416" behindDoc="0" locked="0" layoutInCell="1" allowOverlap="1" wp14:anchorId="69AAA3BB" wp14:editId="52582F33">
+              <wp:anchor distT="0" distB="0" distL="114300" distR="114300" simplePos="0" relativeHeight="251695104" behindDoc="0" locked="0" layoutInCell="1" allowOverlap="1" wp14:anchorId="69AAA3BB" wp14:editId="52582F33">
                 <wp:simplePos x="0" y="0"/>
                 <wp:positionH relativeFrom="column">
                   <wp:posOffset>3063241</wp:posOffset>
@@ -7974,7 +8373,7 @@
           </mc:Choice>
           <mc:Fallback>
             <w:pict>
-              <v:shape w14:anchorId="560E3E73" id="Conector de Seta Reta 276" o:spid="_x0000_s1026" type="#_x0000_t32" style="position:absolute;margin-left:241.2pt;margin-top:295.2pt;width:105pt;height:81pt;z-index:251708416;visibility:visible;mso-wrap-style:square;mso-width-percent:0;mso-height-percent:0;mso-wrap-distance-left:9pt;mso-wrap-distance-top:0;mso-wrap-distance-right:9pt;mso-wrap-distance-bottom:0;mso-position-horizontal:absolute;mso-position-horizontal-relative:text;mso-position-vertical:absolute;mso-position-vertical-relative:text;mso-width-percent:0;mso-height-percent:0;mso-width-relative:margin;mso-height-relative:margin" o:gfxdata="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" strokecolor="#5b9bd5 [3204]" strokeweight=".5pt">
+              <v:shape w14:anchorId="7B183128" id="Conector de Seta Reta 276" o:spid="_x0000_s1026" type="#_x0000_t32" style="position:absolute;margin-left:241.2pt;margin-top:295.2pt;width:105pt;height:81pt;z-index:251695104;visibility:visible;mso-wrap-style:square;mso-width-percent:0;mso-height-percent:0;mso-wrap-distance-left:9pt;mso-wrap-distance-top:0;mso-wrap-distance-right:9pt;mso-wrap-distance-bottom:0;mso-position-horizontal:absolute;mso-position-horizontal-relative:text;mso-position-vertical:absolute;mso-position-vertical-relative:text;mso-width-percent:0;mso-height-percent:0;mso-width-relative:margin;mso-height-relative:margin" o:gfxdata="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" strokecolor="#5b9bd5 [3204]" strokeweight=".5pt">
                 <v:stroke endarrow="block" joinstyle="miter"/>
               </v:shape>
             </w:pict>
@@ -7989,7 +8388,7 @@
         <mc:AlternateContent>
           <mc:Choice Requires="wps">
             <w:drawing>
-              <wp:anchor distT="0" distB="0" distL="114300" distR="114300" simplePos="0" relativeHeight="251709440" behindDoc="0" locked="0" layoutInCell="1" allowOverlap="1" wp14:anchorId="60978A5E" wp14:editId="30A43402">
+              <wp:anchor distT="0" distB="0" distL="114300" distR="114300" simplePos="0" relativeHeight="251696128" behindDoc="0" locked="0" layoutInCell="1" allowOverlap="1" wp14:anchorId="60978A5E" wp14:editId="30A43402">
                 <wp:simplePos x="0" y="0"/>
                 <wp:positionH relativeFrom="column">
                   <wp:posOffset>2920364</wp:posOffset>
@@ -8047,7 +8446,7 @@
           </mc:Choice>
           <mc:Fallback>
             <w:pict>
-              <v:shape w14:anchorId="7850FD40" id="Conector de Seta Reta 277" o:spid="_x0000_s1026" type="#_x0000_t32" style="position:absolute;margin-left:229.95pt;margin-top:379.2pt;width:119.25pt;height:96.75pt;z-index:251709440;visibility:visible;mso-wrap-style:square;mso-width-percent:0;mso-height-percent:0;mso-wrap-distance-left:9pt;mso-wrap-distance-top:0;mso-wrap-distance-right:9pt;mso-wrap-distance-bottom:0;mso-position-horizontal:absolute;mso-position-horizontal-relative:text;mso-position-vertical:absolute;mso-position-vertical-relative:text;mso-width-percent:0;mso-height-percent:0;mso-width-relative:margin;mso-height-relative:margin" o:gfxdata="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" strokecolor="#5b9bd5 [3204]" strokeweight=".5pt">
+              <v:shape w14:anchorId="16511131" id="Conector de Seta Reta 277" o:spid="_x0000_s1026" type="#_x0000_t32" style="position:absolute;margin-left:229.95pt;margin-top:379.2pt;width:119.25pt;height:96.75pt;z-index:251696128;visibility:visible;mso-wrap-style:square;mso-width-percent:0;mso-height-percent:0;mso-wrap-distance-left:9pt;mso-wrap-distance-top:0;mso-wrap-distance-right:9pt;mso-wrap-distance-bottom:0;mso-position-horizontal:absolute;mso-position-horizontal-relative:text;mso-position-vertical:absolute;mso-position-vertical-relative:text;mso-width-percent:0;mso-height-percent:0;mso-width-relative:margin;mso-height-relative:margin" o:gfxdata="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" strokecolor="#5b9bd5 [3204]" strokeweight=".5pt">
                 <v:stroke endarrow="block" joinstyle="miter"/>
               </v:shape>
             </w:pict>
@@ -8062,7 +8461,7 @@
         <mc:AlternateContent>
           <mc:Choice Requires="wpg">
             <w:drawing>
-              <wp:anchor distT="0" distB="0" distL="114300" distR="114300" simplePos="0" relativeHeight="251703296" behindDoc="0" locked="0" layoutInCell="1" allowOverlap="1" wp14:anchorId="266BEDDF" wp14:editId="15913FE2">
+              <wp:anchor distT="0" distB="0" distL="114300" distR="114300" simplePos="0" relativeHeight="251689984" behindDoc="0" locked="0" layoutInCell="1" allowOverlap="1" wp14:anchorId="266BEDDF" wp14:editId="15913FE2">
                 <wp:simplePos x="0" y="0"/>
                 <wp:positionH relativeFrom="column">
                   <wp:posOffset>1624965</wp:posOffset>
@@ -8666,9 +9065,9 @@
           </mc:Choice>
           <mc:Fallback>
             <w:pict>
-              <v:group w14:anchorId="266BEDDF" id="Agrupar 257" o:spid="_x0000_s1086" style="position:absolute;margin-left:127.95pt;margin-top:261.45pt;width:135.75pt;height:235.5pt;z-index:251703296" coordsize="17240,29908" o:gfxdata="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">
-                <v:rect id="Retângulo 251" o:spid="_x0000_s1087" style="position:absolute;width:17240;height:29908;visibility:visible;mso-wrap-style:square;v-text-anchor:middle" o:gfxdata="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" fillcolor="window" strokecolor="#70ad47" strokeweight="1pt"/>
-                <v:shape id="_x0000_s1088" type="#_x0000_t202" style="position:absolute;left:1238;top:2857;width:14668;height:2360;visibility:visible;mso-wrap-style:square;v-text-anchor:top" o:gfxdata="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">
+              <v:group w14:anchorId="266BEDDF" id="Agrupar 257" o:spid="_x0000_s1094" style="position:absolute;margin-left:127.95pt;margin-top:261.45pt;width:135.75pt;height:235.5pt;z-index:251689984" coordsize="17240,29908" o:gfxdata="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">
+                <v:rect id="Retângulo 251" o:spid="_x0000_s1095" style="position:absolute;width:17240;height:29908;visibility:visible;mso-wrap-style:square;v-text-anchor:middle" o:gfxdata="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" fillcolor="window" strokecolor="#70ad47" strokeweight="1pt"/>
+                <v:shape id="_x0000_s1096" type="#_x0000_t202" style="position:absolute;left:1238;top:2857;width:14668;height:2360;visibility:visible;mso-wrap-style:square;v-text-anchor:top" o:gfxdata="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">
                   <v:textbox>
                     <w:txbxContent>
                       <w:p>
@@ -8689,7 +9088,7 @@
                     </w:txbxContent>
                   </v:textbox>
                 </v:shape>
-                <v:shape id="_x0000_s1089" type="#_x0000_t202" style="position:absolute;left:1524;top:285;width:14668;height:2490;visibility:visible;mso-wrap-style:square;v-text-anchor:top" o:gfxdata="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" stroked="f">
+                <v:shape id="_x0000_s1097" type="#_x0000_t202" style="position:absolute;left:1524;top:285;width:14668;height:2490;visibility:visible;mso-wrap-style:square;v-text-anchor:top" o:gfxdata="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" stroked="f">
                   <v:textbox>
                     <w:txbxContent>
                       <w:p>
@@ -8736,7 +9135,7 @@
                     </w:txbxContent>
                   </v:textbox>
                 </v:shape>
-                <v:shape id="_x0000_s1090" type="#_x0000_t202" style="position:absolute;left:1143;top:8763;width:14954;height:19907;visibility:visible;mso-wrap-style:square;v-text-anchor:top" o:gfxdata="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">
+                <v:shape id="_x0000_s1098" type="#_x0000_t202" style="position:absolute;left:1143;top:8763;width:14954;height:19907;visibility:visible;mso-wrap-style:square;v-text-anchor:top" o:gfxdata="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">
                   <v:fill r:id="rId7" o:title="" recolor="t" rotate="t" type="tile"/>
                   <v:textbox>
                     <w:txbxContent>
@@ -9005,7 +9404,7 @@
                     </w:txbxContent>
                   </v:textbox>
                 </v:shape>
-                <v:shape id="_x0000_s1091" type="#_x0000_t202" style="position:absolute;left:1143;top:5810;width:14668;height:2360;visibility:visible;mso-wrap-style:square;v-text-anchor:top" o:gfxdata="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">
+                <v:shape id="_x0000_s1099" type="#_x0000_t202" style="position:absolute;left:1143;top:5810;width:14668;height:2360;visibility:visible;mso-wrap-style:square;v-text-anchor:top" o:gfxdata="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">
                   <v:textbox>
                     <w:txbxContent>
                       <w:p>
@@ -9089,7 +9488,7 @@
         <mc:AlternateContent>
           <mc:Choice Requires="wpg">
             <w:drawing>
-              <wp:anchor distT="0" distB="0" distL="114300" distR="114300" simplePos="0" relativeHeight="251705344" behindDoc="0" locked="0" layoutInCell="1" allowOverlap="1" wp14:anchorId="004C799A" wp14:editId="10E1BAC7">
+              <wp:anchor distT="0" distB="0" distL="114300" distR="114300" simplePos="0" relativeHeight="251692032" behindDoc="0" locked="0" layoutInCell="1" allowOverlap="1" wp14:anchorId="004C799A" wp14:editId="10E1BAC7">
                 <wp:simplePos x="0" y="0"/>
                 <wp:positionH relativeFrom="column">
                   <wp:posOffset>4425315</wp:posOffset>
@@ -9785,9 +10184,9 @@
           </mc:Choice>
           <mc:Fallback>
             <w:pict>
-              <v:group w14:anchorId="004C799A" id="Agrupar 266" o:spid="_x0000_s1092" style="position:absolute;margin-left:348.45pt;margin-top:325.95pt;width:135.75pt;height:238.5pt;z-index:251705344;mso-height-relative:margin" coordorigin=",-857" coordsize="17240,29908" o:gfxdata="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">
-                <v:rect id="Retângulo 267" o:spid="_x0000_s1093" style="position:absolute;top:-857;width:17240;height:29908;visibility:visible;mso-wrap-style:square;v-text-anchor:middle" o:gfxdata="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" fillcolor="window" strokecolor="#70ad47" strokeweight="1pt"/>
-                <v:shape id="_x0000_s1094" type="#_x0000_t202" style="position:absolute;left:1333;top:3333;width:14669;height:2455;visibility:visible;mso-wrap-style:square;v-text-anchor:top" o:gfxdata="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">
+              <v:group w14:anchorId="004C799A" id="Agrupar 266" o:spid="_x0000_s1100" style="position:absolute;margin-left:348.45pt;margin-top:325.95pt;width:135.75pt;height:238.5pt;z-index:251692032;mso-height-relative:margin" coordorigin=",-857" coordsize="17240,29908" o:gfxdata="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">
+                <v:rect id="Retângulo 267" o:spid="_x0000_s1101" style="position:absolute;top:-857;width:17240;height:29908;visibility:visible;mso-wrap-style:square;v-text-anchor:middle" o:gfxdata="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" fillcolor="window" strokecolor="#70ad47" strokeweight="1pt"/>
+                <v:shape id="_x0000_s1102" type="#_x0000_t202" style="position:absolute;left:1333;top:3333;width:14669;height:2455;visibility:visible;mso-wrap-style:square;v-text-anchor:top" o:gfxdata="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">
                   <v:textbox>
                     <w:txbxContent>
                       <w:p>
@@ -9808,7 +10207,7 @@
                     </w:txbxContent>
                   </v:textbox>
                 </v:shape>
-                <v:shape id="_x0000_s1095" type="#_x0000_t202" style="position:absolute;left:1333;top:6191;width:14669;height:2409;visibility:visible;mso-wrap-style:square;v-text-anchor:top" o:gfxdata="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">
+                <v:shape id="_x0000_s1103" type="#_x0000_t202" style="position:absolute;left:1333;top:6191;width:14669;height:2409;visibility:visible;mso-wrap-style:square;v-text-anchor:top" o:gfxdata="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">
                   <v:textbox>
                     <w:txbxContent>
                       <w:p>
@@ -9829,7 +10228,7 @@
                     </w:txbxContent>
                   </v:textbox>
                 </v:shape>
-                <v:shape id="_x0000_s1096" type="#_x0000_t202" style="position:absolute;left:1333;top:8858;width:14669;height:2633;visibility:visible;mso-wrap-style:square;v-text-anchor:top" o:gfxdata="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">
+                <v:shape id="_x0000_s1104" type="#_x0000_t202" style="position:absolute;left:1333;top:8858;width:14669;height:2633;visibility:visible;mso-wrap-style:square;v-text-anchor:top" o:gfxdata="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">
                   <v:textbox>
                     <w:txbxContent>
                       <w:p>
@@ -9850,7 +10249,7 @@
                     </w:txbxContent>
                   </v:textbox>
                 </v:shape>
-                <v:shape id="_x0000_s1097" type="#_x0000_t202" style="position:absolute;left:1524;top:285;width:14668;height:2763;visibility:visible;mso-wrap-style:square;v-text-anchor:top" o:gfxdata="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" stroked="f">
+                <v:shape id="_x0000_s1105" type="#_x0000_t202" style="position:absolute;left:1524;top:285;width:14668;height:2763;visibility:visible;mso-wrap-style:square;v-text-anchor:top" o:gfxdata="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" stroked="f">
                   <v:textbox>
                     <w:txbxContent>
                       <w:p>
@@ -9908,7 +10307,7 @@
                     </w:txbxContent>
                   </v:textbox>
                 </v:shape>
-                <v:shape id="_x0000_s1098" type="#_x0000_t202" style="position:absolute;left:1238;top:19816;width:14668;height:8763;visibility:visible;mso-wrap-style:square;v-text-anchor:top" o:gfxdata="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">
+                <v:shape id="_x0000_s1106" type="#_x0000_t202" style="position:absolute;left:1238;top:19816;width:14668;height:8763;visibility:visible;mso-wrap-style:square;v-text-anchor:top" o:gfxdata="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">
                   <v:fill r:id="rId7" o:title="" recolor="t" rotate="t" type="tile"/>
                   <v:textbox>
                     <w:txbxContent>
@@ -10270,7 +10669,7 @@
         <mc:AlternateContent>
           <mc:Choice Requires="wps">
             <w:drawing>
-              <wp:anchor distT="0" distB="0" distL="114300" distR="114300" simplePos="0" relativeHeight="251707392" behindDoc="0" locked="0" layoutInCell="1" allowOverlap="1" wp14:anchorId="3EC70FC1" wp14:editId="75B42E71">
+              <wp:anchor distT="0" distB="0" distL="114300" distR="114300" simplePos="0" relativeHeight="251694080" behindDoc="0" locked="0" layoutInCell="1" allowOverlap="1" wp14:anchorId="3EC70FC1" wp14:editId="75B42E71">
                 <wp:simplePos x="0" y="0"/>
                 <wp:positionH relativeFrom="column">
                   <wp:posOffset>4549140</wp:posOffset>
@@ -10388,7 +10787,7 @@
           </mc:Choice>
           <mc:Fallback>
             <w:pict>
-              <v:shape w14:anchorId="3EC70FC1" id="_x0000_s1099" type="#_x0000_t202" style="position:absolute;margin-left:358.2pt;margin-top:427.2pt;width:115.5pt;height:60.75pt;z-index:251707392;visibility:visible;mso-wrap-style:square;mso-height-percent:0;mso-wrap-distance-left:9pt;mso-wrap-distance-top:0;mso-wrap-distance-right:9pt;mso-wrap-distance-bottom:0;mso-position-horizontal:absolute;mso-position-horizontal-relative:text;mso-position-vertical:absolute;mso-position-vertical-relative:text;mso-height-percent:0;mso-height-relative:margin;v-text-anchor:top" o:gfxdata="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">
+              <v:shape w14:anchorId="3EC70FC1" id="_x0000_s1107" type="#_x0000_t202" style="position:absolute;margin-left:358.2pt;margin-top:427.2pt;width:115.5pt;height:60.75pt;z-index:251694080;visibility:visible;mso-wrap-style:square;mso-height-percent:0;mso-wrap-distance-left:9pt;mso-wrap-distance-top:0;mso-wrap-distance-right:9pt;mso-wrap-distance-bottom:0;mso-position-horizontal:absolute;mso-position-horizontal-relative:text;mso-position-vertical:absolute;mso-position-vertical-relative:text;mso-height-percent:0;mso-height-relative:margin;v-text-anchor:top" o:gfxdata="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">
                 <v:fill r:id="rId7" o:title="" recolor="t" rotate="t" type="tile"/>
                 <v:textbox>
                   <w:txbxContent>

</xml_diff>